<commit_message>
Running on imbalanced datasets
</commit_message>
<xml_diff>
--- a/Docs/Process Documentation - Tomer.docx
+++ b/Docs/Process Documentation - Tomer.docx
@@ -14,7 +14,21 @@
           <w:u w:val="single"/>
           <w:lang w:val="en-US"/>
         </w:rPr>
-        <w:t>11.8.2022:</w:t>
+        <w:t>11</w:t>
+      </w:r>
+      <w:r>
+        <w:rPr>
+          <w:u w:val="single"/>
+          <w:lang w:val="en-US"/>
+        </w:rPr>
+        <w:t>-13</w:t>
+      </w:r>
+      <w:r>
+        <w:rPr>
+          <w:u w:val="single"/>
+          <w:lang w:val="en-US"/>
+        </w:rPr>
+        <w:t>.8.2022:</w:t>
       </w:r>
     </w:p>
     <w:p>
@@ -540,7 +554,13 @@
         <w:rPr>
           <w:lang w:val="en-US"/>
         </w:rPr>
-        <w:t>First Run:</w:t>
+        <w:t>1-</w:t>
+      </w:r>
+      <w:r>
+        <w:rPr>
+          <w:lang w:val="en-US"/>
+        </w:rPr>
+        <w:t xml:space="preserve"> Run:</w:t>
       </w:r>
     </w:p>
     <w:p>
@@ -559,6 +579,32 @@
         <w:rPr>
           <w:lang w:val="en-US"/>
         </w:rPr>
+        <w:t>Mnist</w:t>
+      </w:r>
+      <w:proofErr w:type="spellEnd"/>
+      <w:r>
+        <w:rPr>
+          <w:lang w:val="en-US"/>
+        </w:rPr>
+        <w:t>, Initial K = 1</w:t>
+      </w:r>
+    </w:p>
+    <w:p>
+      <w:pPr>
+        <w:pStyle w:val="ListParagraph"/>
+        <w:numPr>
+          <w:ilvl w:val="3"/>
+          <w:numId w:val="2"/>
+        </w:numPr>
+        <w:rPr>
+          <w:lang w:val="en-US"/>
+        </w:rPr>
+      </w:pPr>
+      <w:proofErr w:type="spellStart"/>
+      <w:r>
+        <w:rPr>
+          <w:lang w:val="en-US"/>
+        </w:rPr>
         <w:t>Hidden_dim</w:t>
       </w:r>
       <w:proofErr w:type="spellEnd"/>
@@ -664,7 +710,13 @@
         <w:rPr>
           <w:lang w:val="en-US"/>
         </w:rPr>
-        <w:t>Second Run:</w:t>
+        <w:t xml:space="preserve">2- </w:t>
+      </w:r>
+      <w:r>
+        <w:rPr>
+          <w:lang w:val="en-US"/>
+        </w:rPr>
+        <w:t>Run:</w:t>
       </w:r>
     </w:p>
     <w:p>
@@ -683,6 +735,32 @@
         <w:rPr>
           <w:lang w:val="en-US"/>
         </w:rPr>
+        <w:t>Mnist</w:t>
+      </w:r>
+      <w:proofErr w:type="spellEnd"/>
+      <w:r>
+        <w:rPr>
+          <w:lang w:val="en-US"/>
+        </w:rPr>
+        <w:t>, Initial K = 1</w:t>
+      </w:r>
+    </w:p>
+    <w:p>
+      <w:pPr>
+        <w:pStyle w:val="ListParagraph"/>
+        <w:numPr>
+          <w:ilvl w:val="3"/>
+          <w:numId w:val="2"/>
+        </w:numPr>
+        <w:rPr>
+          <w:lang w:val="en-US"/>
+        </w:rPr>
+      </w:pPr>
+      <w:proofErr w:type="spellStart"/>
+      <w:r>
+        <w:rPr>
+          <w:lang w:val="en-US"/>
+        </w:rPr>
         <w:t>Hidden_dim</w:t>
       </w:r>
       <w:proofErr w:type="spellEnd"/>
@@ -782,7 +860,422 @@
         <w:rPr>
           <w:lang w:val="en-US"/>
         </w:rPr>
-        <w:t xml:space="preserve">Imbalance with dropout ? </w:t>
+        <w:t>3- Run</w:t>
+      </w:r>
+      <w:r>
+        <w:rPr>
+          <w:lang w:val="en-US"/>
+        </w:rPr>
+        <w:t>:</w:t>
+      </w:r>
+    </w:p>
+    <w:p>
+      <w:pPr>
+        <w:pStyle w:val="ListParagraph"/>
+        <w:numPr>
+          <w:ilvl w:val="3"/>
+          <w:numId w:val="2"/>
+        </w:numPr>
+        <w:rPr>
+          <w:lang w:val="en-US"/>
+        </w:rPr>
+      </w:pPr>
+      <w:r>
+        <w:rPr>
+          <w:lang w:val="en-US"/>
+        </w:rPr>
+        <w:t xml:space="preserve">Fashion imbalanced, </w:t>
+      </w:r>
+      <w:r>
+        <w:rPr>
+          <w:lang w:val="en-US"/>
+        </w:rPr>
+        <w:t xml:space="preserve"> Initial K = 1</w:t>
+      </w:r>
+    </w:p>
+    <w:p>
+      <w:pPr>
+        <w:pStyle w:val="ListParagraph"/>
+        <w:numPr>
+          <w:ilvl w:val="3"/>
+          <w:numId w:val="2"/>
+        </w:numPr>
+        <w:rPr>
+          <w:lang w:val="en-US"/>
+        </w:rPr>
+      </w:pPr>
+      <w:proofErr w:type="spellStart"/>
+      <w:r>
+        <w:rPr>
+          <w:lang w:val="en-US"/>
+        </w:rPr>
+        <w:t>Hidden_dim</w:t>
+      </w:r>
+      <w:proofErr w:type="spellEnd"/>
+      <w:r>
+        <w:rPr>
+          <w:lang w:val="en-US"/>
+        </w:rPr>
+        <w:t xml:space="preserve"> = 75</w:t>
+      </w:r>
+    </w:p>
+    <w:p>
+      <w:pPr>
+        <w:pStyle w:val="ListParagraph"/>
+        <w:numPr>
+          <w:ilvl w:val="3"/>
+          <w:numId w:val="2"/>
+        </w:numPr>
+        <w:rPr>
+          <w:lang w:val="en-US"/>
+        </w:rPr>
+      </w:pPr>
+      <w:r>
+        <w:rPr>
+          <w:lang w:val="en-US"/>
+        </w:rPr>
+        <w:t>Add dropout layers between the Fc layers with drop = 0.5</w:t>
+      </w:r>
+    </w:p>
+    <w:p>
+      <w:pPr>
+        <w:pStyle w:val="ListParagraph"/>
+        <w:numPr>
+          <w:ilvl w:val="3"/>
+          <w:numId w:val="2"/>
+        </w:numPr>
+        <w:rPr>
+          <w:lang w:val="en-US"/>
+        </w:rPr>
+      </w:pPr>
+      <w:r>
+        <w:rPr>
+          <w:lang w:val="en-US"/>
+        </w:rPr>
+        <w:t>-&gt;</w:t>
+      </w:r>
+      <w:proofErr w:type="spellStart"/>
+      <w:r>
+        <w:rPr>
+          <w:lang w:val="en-US"/>
+        </w:rPr>
+        <w:t>Subclustring</w:t>
+      </w:r>
+      <w:proofErr w:type="spellEnd"/>
+      <w:r>
+        <w:rPr>
+          <w:lang w:val="en-US"/>
+        </w:rPr>
+        <w:t xml:space="preserve"> Params:977</w:t>
+      </w:r>
+    </w:p>
+    <w:p>
+      <w:pPr>
+        <w:pStyle w:val="ListParagraph"/>
+        <w:numPr>
+          <w:ilvl w:val="3"/>
+          <w:numId w:val="2"/>
+        </w:numPr>
+        <w:rPr>
+          <w:lang w:val="en-US"/>
+        </w:rPr>
+      </w:pPr>
+      <w:r>
+        <w:rPr>
+          <w:lang w:val="en-US"/>
+        </w:rPr>
+        <w:t>NMI: 0.64168, ARI: 0.49487, acc: 0.60146, final K: 10</w:t>
+      </w:r>
+      <w:r>
+        <w:rPr>
+          <w:lang w:val="en-US"/>
+        </w:rPr>
+        <w:t xml:space="preserve"> </w:t>
+      </w:r>
+    </w:p>
+    <w:p>
+      <w:pPr>
+        <w:pStyle w:val="ListParagraph"/>
+        <w:numPr>
+          <w:ilvl w:val="2"/>
+          <w:numId w:val="2"/>
+        </w:numPr>
+        <w:rPr>
+          <w:lang w:val="en-US"/>
+        </w:rPr>
+      </w:pPr>
+      <w:r>
+        <w:rPr>
+          <w:lang w:val="en-US"/>
+        </w:rPr>
+        <w:t xml:space="preserve">4- Run: </w:t>
+      </w:r>
+    </w:p>
+    <w:p>
+      <w:pPr>
+        <w:pStyle w:val="ListParagraph"/>
+        <w:numPr>
+          <w:ilvl w:val="3"/>
+          <w:numId w:val="2"/>
+        </w:numPr>
+        <w:rPr>
+          <w:lang w:val="en-US"/>
+        </w:rPr>
+      </w:pPr>
+      <w:r>
+        <w:rPr>
+          <w:lang w:val="en-US"/>
+        </w:rPr>
+        <w:t>Fashion imbalanced,  Initial K = 1</w:t>
+      </w:r>
+    </w:p>
+    <w:p>
+      <w:pPr>
+        <w:pStyle w:val="ListParagraph"/>
+        <w:numPr>
+          <w:ilvl w:val="3"/>
+          <w:numId w:val="2"/>
+        </w:numPr>
+        <w:rPr>
+          <w:lang w:val="en-US"/>
+        </w:rPr>
+      </w:pPr>
+      <w:proofErr w:type="spellStart"/>
+      <w:r>
+        <w:rPr>
+          <w:lang w:val="en-US"/>
+        </w:rPr>
+        <w:t>Hidden_dim</w:t>
+      </w:r>
+      <w:proofErr w:type="spellEnd"/>
+      <w:r>
+        <w:rPr>
+          <w:lang w:val="en-US"/>
+        </w:rPr>
+        <w:t xml:space="preserve"> = 75</w:t>
+      </w:r>
+    </w:p>
+    <w:p>
+      <w:pPr>
+        <w:pStyle w:val="ListParagraph"/>
+        <w:numPr>
+          <w:ilvl w:val="3"/>
+          <w:numId w:val="2"/>
+        </w:numPr>
+        <w:rPr>
+          <w:lang w:val="en-US"/>
+        </w:rPr>
+      </w:pPr>
+      <w:r>
+        <w:rPr>
+          <w:lang w:val="en-US"/>
+        </w:rPr>
+        <w:t>Add dropout layers between the Fc layers with drop = 0.</w:t>
+      </w:r>
+      <w:r>
+        <w:rPr>
+          <w:lang w:val="en-US"/>
+        </w:rPr>
+        <w:t>2</w:t>
+      </w:r>
+    </w:p>
+    <w:p>
+      <w:pPr>
+        <w:pStyle w:val="ListParagraph"/>
+        <w:numPr>
+          <w:ilvl w:val="3"/>
+          <w:numId w:val="2"/>
+        </w:numPr>
+        <w:rPr>
+          <w:lang w:val="en-US"/>
+        </w:rPr>
+      </w:pPr>
+      <w:r>
+        <w:rPr>
+          <w:lang w:val="en-US"/>
+        </w:rPr>
+        <w:t>-&gt;</w:t>
+      </w:r>
+      <w:proofErr w:type="spellStart"/>
+      <w:r>
+        <w:rPr>
+          <w:lang w:val="en-US"/>
+        </w:rPr>
+        <w:t>Subclustring</w:t>
+      </w:r>
+      <w:proofErr w:type="spellEnd"/>
+      <w:r>
+        <w:rPr>
+          <w:lang w:val="en-US"/>
+        </w:rPr>
+        <w:t xml:space="preserve"> Params:977</w:t>
+      </w:r>
+    </w:p>
+    <w:p>
+      <w:pPr>
+        <w:pStyle w:val="ListParagraph"/>
+        <w:numPr>
+          <w:ilvl w:val="3"/>
+          <w:numId w:val="2"/>
+        </w:numPr>
+        <w:rPr>
+          <w:lang w:val="en-US"/>
+        </w:rPr>
+      </w:pPr>
+      <w:r>
+        <w:rPr>
+          <w:lang w:val="en-US"/>
+        </w:rPr>
+        <w:t>NMI: 0.6437, ARI: 0.49242, acc: 0.5972, final K: 9</w:t>
+      </w:r>
+    </w:p>
+    <w:p>
+      <w:pPr>
+        <w:pStyle w:val="ListParagraph"/>
+        <w:numPr>
+          <w:ilvl w:val="2"/>
+          <w:numId w:val="2"/>
+        </w:numPr>
+        <w:rPr>
+          <w:lang w:val="en-US"/>
+        </w:rPr>
+      </w:pPr>
+      <w:r>
+        <w:rPr>
+          <w:lang w:val="en-US"/>
+        </w:rPr>
+        <w:t>5- Run:</w:t>
+      </w:r>
+    </w:p>
+    <w:p>
+      <w:pPr>
+        <w:pStyle w:val="ListParagraph"/>
+        <w:numPr>
+          <w:ilvl w:val="3"/>
+          <w:numId w:val="2"/>
+        </w:numPr>
+        <w:rPr>
+          <w:lang w:val="en-US"/>
+        </w:rPr>
+      </w:pPr>
+      <w:r>
+        <w:rPr>
+          <w:lang w:val="en-US"/>
+        </w:rPr>
+        <w:t xml:space="preserve">EPOCHS: 700 </w:t>
+      </w:r>
+    </w:p>
+    <w:p>
+      <w:pPr>
+        <w:pStyle w:val="ListParagraph"/>
+        <w:numPr>
+          <w:ilvl w:val="3"/>
+          <w:numId w:val="2"/>
+        </w:numPr>
+        <w:rPr>
+          <w:lang w:val="en-US"/>
+        </w:rPr>
+      </w:pPr>
+      <w:r>
+        <w:rPr>
+          <w:lang w:val="en-US"/>
+        </w:rPr>
+        <w:t>Fashion imbalanced,  Initial K = 1</w:t>
+      </w:r>
+    </w:p>
+    <w:p>
+      <w:pPr>
+        <w:pStyle w:val="ListParagraph"/>
+        <w:numPr>
+          <w:ilvl w:val="3"/>
+          <w:numId w:val="2"/>
+        </w:numPr>
+        <w:rPr>
+          <w:lang w:val="en-US"/>
+        </w:rPr>
+      </w:pPr>
+      <w:proofErr w:type="spellStart"/>
+      <w:r>
+        <w:rPr>
+          <w:lang w:val="en-US"/>
+        </w:rPr>
+        <w:lastRenderedPageBreak/>
+        <w:t>Hidden_dim</w:t>
+      </w:r>
+      <w:proofErr w:type="spellEnd"/>
+      <w:r>
+        <w:rPr>
+          <w:lang w:val="en-US"/>
+        </w:rPr>
+        <w:t xml:space="preserve"> = 75</w:t>
+      </w:r>
+    </w:p>
+    <w:p>
+      <w:pPr>
+        <w:pStyle w:val="ListParagraph"/>
+        <w:numPr>
+          <w:ilvl w:val="3"/>
+          <w:numId w:val="2"/>
+        </w:numPr>
+        <w:rPr>
+          <w:lang w:val="en-US"/>
+        </w:rPr>
+      </w:pPr>
+      <w:r>
+        <w:rPr>
+          <w:lang w:val="en-US"/>
+        </w:rPr>
+        <w:t>Add dropout layers between the Fc layers with drop = 0.2</w:t>
+      </w:r>
+    </w:p>
+    <w:p>
+      <w:pPr>
+        <w:pStyle w:val="ListParagraph"/>
+        <w:numPr>
+          <w:ilvl w:val="3"/>
+          <w:numId w:val="2"/>
+        </w:numPr>
+        <w:rPr>
+          <w:lang w:val="en-US"/>
+        </w:rPr>
+      </w:pPr>
+      <w:r>
+        <w:rPr>
+          <w:lang w:val="en-US"/>
+        </w:rPr>
+        <w:t>-&gt;</w:t>
+      </w:r>
+      <w:proofErr w:type="spellStart"/>
+      <w:r>
+        <w:rPr>
+          <w:lang w:val="en-US"/>
+        </w:rPr>
+        <w:t>Subclustring</w:t>
+      </w:r>
+      <w:proofErr w:type="spellEnd"/>
+      <w:r>
+        <w:rPr>
+          <w:lang w:val="en-US"/>
+        </w:rPr>
+        <w:t xml:space="preserve"> Params:977</w:t>
+      </w:r>
+    </w:p>
+    <w:p>
+      <w:pPr>
+        <w:pStyle w:val="ListParagraph"/>
+        <w:numPr>
+          <w:ilvl w:val="3"/>
+          <w:numId w:val="2"/>
+        </w:numPr>
+        <w:rPr>
+          <w:lang w:val="en-US"/>
+        </w:rPr>
+      </w:pPr>
+      <w:r>
+        <w:rPr>
+          <w:lang w:val="en-US"/>
+        </w:rPr>
+        <w:t>NMI: 0.64513, ARI: 0.4967, acc: 0.61412, final K: 9</w:t>
       </w:r>
     </w:p>
     <w:p>

</xml_diff>

<commit_message>
first changes for multi-layer net for sublustring net
</commit_message>
<xml_diff>
--- a/Docs/Process Documentation - Tomer.docx
+++ b/Docs/Process Documentation - Tomer.docx
@@ -346,13 +346,27 @@
         <w:rPr>
           <w:lang w:val="en-US"/>
         </w:rPr>
-        <w:t>SHAPE is input dim</w:t>
-      </w:r>
-      <w:r>
-        <w:rPr>
-          <w:lang w:val="en-US"/>
-        </w:rPr>
-        <w:t>(from clustering net)</w:t>
+        <w:t xml:space="preserve">SHAPE is input </w:t>
+      </w:r>
+      <w:proofErr w:type="gramStart"/>
+      <w:r>
+        <w:rPr>
+          <w:lang w:val="en-US"/>
+        </w:rPr>
+        <w:t>dim</w:t>
+      </w:r>
+      <w:r>
+        <w:rPr>
+          <w:lang w:val="en-US"/>
+        </w:rPr>
+        <w:t>(</w:t>
+      </w:r>
+      <w:proofErr w:type="gramEnd"/>
+      <w:r>
+        <w:rPr>
+          <w:lang w:val="en-US"/>
+        </w:rPr>
+        <w:t>from clustering net)</w:t>
       </w:r>
       <w:r>
         <w:rPr>
@@ -486,7 +500,21 @@
         <w:rPr>
           <w:lang w:val="en-US"/>
         </w:rPr>
-        <w:t>nd also zero their gradient</w:t>
+        <w:t xml:space="preserve">nd </w:t>
+      </w:r>
+      <w:proofErr w:type="gramStart"/>
+      <w:r>
+        <w:rPr>
+          <w:lang w:val="en-US"/>
+        </w:rPr>
+        <w:t>also</w:t>
+      </w:r>
+      <w:proofErr w:type="gramEnd"/>
+      <w:r>
+        <w:rPr>
+          <w:lang w:val="en-US"/>
+        </w:rPr>
+        <w:t xml:space="preserve"> zero their gradient</w:t>
       </w:r>
     </w:p>
     <w:p>
@@ -504,8 +532,50 @@
         <w:rPr>
           <w:lang w:val="en-US"/>
         </w:rPr>
-        <w:t xml:space="preserve">Params: </w:t>
-      </w:r>
+        <w:t>Basic changes I done</w:t>
+      </w:r>
+      <w:r>
+        <w:rPr>
+          <w:lang w:val="en-US"/>
+        </w:rPr>
+        <w:t xml:space="preserve">: </w:t>
+      </w:r>
+    </w:p>
+    <w:p>
+      <w:pPr>
+        <w:pStyle w:val="ListParagraph"/>
+        <w:numPr>
+          <w:ilvl w:val="2"/>
+          <w:numId w:val="2"/>
+        </w:numPr>
+        <w:rPr>
+          <w:lang w:val="en-US"/>
+        </w:rPr>
+      </w:pPr>
+      <w:r>
+        <w:rPr>
+          <w:lang w:val="en-US"/>
+        </w:rPr>
+        <w:t>1-</w:t>
+      </w:r>
+      <w:r>
+        <w:rPr>
+          <w:lang w:val="en-US"/>
+        </w:rPr>
+        <w:t xml:space="preserve"> Run:</w:t>
+      </w:r>
+    </w:p>
+    <w:p>
+      <w:pPr>
+        <w:pStyle w:val="ListParagraph"/>
+        <w:numPr>
+          <w:ilvl w:val="3"/>
+          <w:numId w:val="2"/>
+        </w:numPr>
+        <w:rPr>
+          <w:lang w:val="en-US"/>
+        </w:rPr>
+      </w:pPr>
       <w:proofErr w:type="spellStart"/>
       <w:r>
         <w:rPr>
@@ -525,6 +595,725 @@
       <w:pPr>
         <w:pStyle w:val="ListParagraph"/>
         <w:numPr>
+          <w:ilvl w:val="3"/>
+          <w:numId w:val="2"/>
+        </w:numPr>
+        <w:rPr>
+          <w:lang w:val="en-US"/>
+        </w:rPr>
+      </w:pPr>
+      <w:proofErr w:type="spellStart"/>
+      <w:r>
+        <w:rPr>
+          <w:lang w:val="en-US"/>
+        </w:rPr>
+        <w:t>Hidden_dim</w:t>
+      </w:r>
+      <w:proofErr w:type="spellEnd"/>
+      <w:r>
+        <w:rPr>
+          <w:lang w:val="en-US"/>
+        </w:rPr>
+        <w:t xml:space="preserve"> = </w:t>
+      </w:r>
+      <w:r>
+        <w:rPr>
+          <w:lang w:val="en-US"/>
+        </w:rPr>
+        <w:t>50</w:t>
+      </w:r>
+    </w:p>
+    <w:p>
+      <w:pPr>
+        <w:pStyle w:val="ListParagraph"/>
+        <w:numPr>
+          <w:ilvl w:val="3"/>
+          <w:numId w:val="2"/>
+        </w:numPr>
+        <w:rPr>
+          <w:lang w:val="en-US"/>
+        </w:rPr>
+      </w:pPr>
+      <w:r>
+        <w:rPr>
+          <w:lang w:val="en-US"/>
+        </w:rPr>
+        <w:t>Add dropout layers between the Fc layers with drop = 0.5</w:t>
+      </w:r>
+    </w:p>
+    <w:p>
+      <w:pPr>
+        <w:pStyle w:val="ListParagraph"/>
+        <w:numPr>
+          <w:ilvl w:val="3"/>
+          <w:numId w:val="2"/>
+        </w:numPr>
+        <w:rPr>
+          <w:lang w:val="en-US"/>
+        </w:rPr>
+      </w:pPr>
+      <w:r>
+        <w:rPr>
+          <w:lang w:val="en-US"/>
+        </w:rPr>
+        <w:t>-&gt;</w:t>
+      </w:r>
+      <w:proofErr w:type="spellStart"/>
+      <w:r>
+        <w:rPr>
+          <w:lang w:val="en-US"/>
+        </w:rPr>
+        <w:t>Subclustring</w:t>
+      </w:r>
+      <w:proofErr w:type="spellEnd"/>
+      <w:r>
+        <w:rPr>
+          <w:lang w:val="en-US"/>
+        </w:rPr>
+        <w:t xml:space="preserve"> Params: 652</w:t>
+      </w:r>
+    </w:p>
+    <w:p>
+      <w:pPr>
+        <w:pStyle w:val="ListParagraph"/>
+        <w:numPr>
+          <w:ilvl w:val="3"/>
+          <w:numId w:val="2"/>
+        </w:numPr>
+        <w:rPr>
+          <w:lang w:val="en-US"/>
+        </w:rPr>
+      </w:pPr>
+      <w:r>
+        <w:rPr>
+          <w:lang w:val="en-US"/>
+        </w:rPr>
+        <w:t xml:space="preserve">Result: </w:t>
+      </w:r>
+      <w:r>
+        <w:rPr>
+          <w:lang w:val="en-US"/>
+        </w:rPr>
+        <w:t>NMI: 0.94161, ARI: 0.95366, acc: 0.9787, final K: 10</w:t>
+      </w:r>
+    </w:p>
+    <w:p>
+      <w:pPr>
+        <w:pStyle w:val="ListParagraph"/>
+        <w:numPr>
+          <w:ilvl w:val="2"/>
+          <w:numId w:val="2"/>
+        </w:numPr>
+        <w:rPr>
+          <w:lang w:val="en-US"/>
+        </w:rPr>
+      </w:pPr>
+      <w:r>
+        <w:rPr>
+          <w:lang w:val="en-US"/>
+        </w:rPr>
+        <w:t xml:space="preserve">2- </w:t>
+      </w:r>
+      <w:r>
+        <w:rPr>
+          <w:lang w:val="en-US"/>
+        </w:rPr>
+        <w:t>Run:</w:t>
+      </w:r>
+    </w:p>
+    <w:p>
+      <w:pPr>
+        <w:pStyle w:val="ListParagraph"/>
+        <w:numPr>
+          <w:ilvl w:val="3"/>
+          <w:numId w:val="2"/>
+        </w:numPr>
+        <w:rPr>
+          <w:lang w:val="en-US"/>
+        </w:rPr>
+      </w:pPr>
+      <w:proofErr w:type="spellStart"/>
+      <w:r>
+        <w:rPr>
+          <w:lang w:val="en-US"/>
+        </w:rPr>
+        <w:t>Mnist</w:t>
+      </w:r>
+      <w:proofErr w:type="spellEnd"/>
+      <w:r>
+        <w:rPr>
+          <w:lang w:val="en-US"/>
+        </w:rPr>
+        <w:t>, Initial K = 1</w:t>
+      </w:r>
+    </w:p>
+    <w:p>
+      <w:pPr>
+        <w:pStyle w:val="ListParagraph"/>
+        <w:numPr>
+          <w:ilvl w:val="3"/>
+          <w:numId w:val="2"/>
+        </w:numPr>
+        <w:rPr>
+          <w:lang w:val="en-US"/>
+        </w:rPr>
+      </w:pPr>
+      <w:proofErr w:type="spellStart"/>
+      <w:r>
+        <w:rPr>
+          <w:lang w:val="en-US"/>
+        </w:rPr>
+        <w:t>Hidden_dim</w:t>
+      </w:r>
+      <w:proofErr w:type="spellEnd"/>
+      <w:r>
+        <w:rPr>
+          <w:lang w:val="en-US"/>
+        </w:rPr>
+        <w:t xml:space="preserve"> = 75</w:t>
+      </w:r>
+    </w:p>
+    <w:p>
+      <w:pPr>
+        <w:pStyle w:val="ListParagraph"/>
+        <w:numPr>
+          <w:ilvl w:val="3"/>
+          <w:numId w:val="2"/>
+        </w:numPr>
+        <w:rPr>
+          <w:lang w:val="en-US"/>
+        </w:rPr>
+      </w:pPr>
+      <w:r>
+        <w:rPr>
+          <w:lang w:val="en-US"/>
+        </w:rPr>
+        <w:t>Add dropout layers between the Fc layers with drop = 0.5</w:t>
+      </w:r>
+    </w:p>
+    <w:p>
+      <w:pPr>
+        <w:pStyle w:val="ListParagraph"/>
+        <w:numPr>
+          <w:ilvl w:val="3"/>
+          <w:numId w:val="2"/>
+        </w:numPr>
+        <w:rPr>
+          <w:lang w:val="en-US"/>
+        </w:rPr>
+      </w:pPr>
+      <w:r>
+        <w:rPr>
+          <w:lang w:val="en-US"/>
+        </w:rPr>
+        <w:t>-&gt;</w:t>
+      </w:r>
+      <w:proofErr w:type="spellStart"/>
+      <w:r>
+        <w:rPr>
+          <w:lang w:val="en-US"/>
+        </w:rPr>
+        <w:t>Subclustring</w:t>
+      </w:r>
+      <w:proofErr w:type="spellEnd"/>
+      <w:r>
+        <w:rPr>
+          <w:lang w:val="en-US"/>
+        </w:rPr>
+        <w:t xml:space="preserve"> Params:977 (13 params for each additional neuron?)</w:t>
+      </w:r>
+    </w:p>
+    <w:p>
+      <w:pPr>
+        <w:pStyle w:val="ListParagraph"/>
+        <w:numPr>
+          <w:ilvl w:val="3"/>
+          <w:numId w:val="2"/>
+        </w:numPr>
+        <w:rPr>
+          <w:lang w:val="en-US"/>
+        </w:rPr>
+      </w:pPr>
+      <w:r>
+        <w:rPr>
+          <w:lang w:val="en-US"/>
+        </w:rPr>
+        <w:t xml:space="preserve">Result: </w:t>
+      </w:r>
+      <w:r>
+        <w:rPr>
+          <w:lang w:val="en-US"/>
+        </w:rPr>
+        <w:t>NMI: 0.94165, ARI: 0.95372, acc: 0.97873, final K: 10</w:t>
+      </w:r>
+    </w:p>
+    <w:p>
+      <w:pPr>
+        <w:pStyle w:val="ListParagraph"/>
+        <w:numPr>
+          <w:ilvl w:val="2"/>
+          <w:numId w:val="2"/>
+        </w:numPr>
+        <w:rPr>
+          <w:lang w:val="en-US"/>
+        </w:rPr>
+      </w:pPr>
+      <w:r>
+        <w:rPr>
+          <w:lang w:val="en-US"/>
+        </w:rPr>
+        <w:t>3- Run</w:t>
+      </w:r>
+      <w:r>
+        <w:rPr>
+          <w:lang w:val="en-US"/>
+        </w:rPr>
+        <w:t>:</w:t>
+      </w:r>
+    </w:p>
+    <w:p>
+      <w:pPr>
+        <w:pStyle w:val="ListParagraph"/>
+        <w:numPr>
+          <w:ilvl w:val="3"/>
+          <w:numId w:val="2"/>
+        </w:numPr>
+        <w:rPr>
+          <w:lang w:val="en-US"/>
+        </w:rPr>
+      </w:pPr>
+      <w:r>
+        <w:rPr>
+          <w:lang w:val="en-US"/>
+        </w:rPr>
+        <w:t xml:space="preserve">Fashion </w:t>
+      </w:r>
+      <w:proofErr w:type="gramStart"/>
+      <w:r>
+        <w:rPr>
+          <w:lang w:val="en-US"/>
+        </w:rPr>
+        <w:t>imbalanced,  Initial</w:t>
+      </w:r>
+      <w:proofErr w:type="gramEnd"/>
+      <w:r>
+        <w:rPr>
+          <w:lang w:val="en-US"/>
+        </w:rPr>
+        <w:t xml:space="preserve"> K = 1</w:t>
+      </w:r>
+    </w:p>
+    <w:p>
+      <w:pPr>
+        <w:pStyle w:val="ListParagraph"/>
+        <w:numPr>
+          <w:ilvl w:val="3"/>
+          <w:numId w:val="2"/>
+        </w:numPr>
+        <w:rPr>
+          <w:lang w:val="en-US"/>
+        </w:rPr>
+      </w:pPr>
+      <w:proofErr w:type="spellStart"/>
+      <w:r>
+        <w:rPr>
+          <w:lang w:val="en-US"/>
+        </w:rPr>
+        <w:t>Hidden_dim</w:t>
+      </w:r>
+      <w:proofErr w:type="spellEnd"/>
+      <w:r>
+        <w:rPr>
+          <w:lang w:val="en-US"/>
+        </w:rPr>
+        <w:t xml:space="preserve"> = 75</w:t>
+      </w:r>
+    </w:p>
+    <w:p>
+      <w:pPr>
+        <w:pStyle w:val="ListParagraph"/>
+        <w:numPr>
+          <w:ilvl w:val="3"/>
+          <w:numId w:val="2"/>
+        </w:numPr>
+        <w:rPr>
+          <w:lang w:val="en-US"/>
+        </w:rPr>
+      </w:pPr>
+      <w:r>
+        <w:rPr>
+          <w:lang w:val="en-US"/>
+        </w:rPr>
+        <w:t>Add dropout layers between the Fc layers with drop = 0.5</w:t>
+      </w:r>
+    </w:p>
+    <w:p>
+      <w:pPr>
+        <w:pStyle w:val="ListParagraph"/>
+        <w:numPr>
+          <w:ilvl w:val="3"/>
+          <w:numId w:val="2"/>
+        </w:numPr>
+        <w:rPr>
+          <w:lang w:val="en-US"/>
+        </w:rPr>
+      </w:pPr>
+      <w:r>
+        <w:rPr>
+          <w:lang w:val="en-US"/>
+        </w:rPr>
+        <w:t>-&gt;</w:t>
+      </w:r>
+      <w:proofErr w:type="spellStart"/>
+      <w:r>
+        <w:rPr>
+          <w:lang w:val="en-US"/>
+        </w:rPr>
+        <w:t>Subclustring</w:t>
+      </w:r>
+      <w:proofErr w:type="spellEnd"/>
+      <w:r>
+        <w:rPr>
+          <w:lang w:val="en-US"/>
+        </w:rPr>
+        <w:t xml:space="preserve"> Params:977</w:t>
+      </w:r>
+    </w:p>
+    <w:p>
+      <w:pPr>
+        <w:pStyle w:val="ListParagraph"/>
+        <w:numPr>
+          <w:ilvl w:val="3"/>
+          <w:numId w:val="2"/>
+        </w:numPr>
+        <w:rPr>
+          <w:lang w:val="en-US"/>
+        </w:rPr>
+      </w:pPr>
+      <w:r>
+        <w:rPr>
+          <w:lang w:val="en-US"/>
+        </w:rPr>
+        <w:t>NMI: 0.64168, ARI: 0.49487, acc: 0.60146, final K: 10</w:t>
+      </w:r>
+      <w:r>
+        <w:rPr>
+          <w:lang w:val="en-US"/>
+        </w:rPr>
+        <w:t xml:space="preserve"> </w:t>
+      </w:r>
+    </w:p>
+    <w:p>
+      <w:pPr>
+        <w:pStyle w:val="ListParagraph"/>
+        <w:numPr>
+          <w:ilvl w:val="2"/>
+          <w:numId w:val="2"/>
+        </w:numPr>
+        <w:rPr>
+          <w:lang w:val="en-US"/>
+        </w:rPr>
+      </w:pPr>
+      <w:r>
+        <w:rPr>
+          <w:lang w:val="en-US"/>
+        </w:rPr>
+        <w:t xml:space="preserve">4- Run: </w:t>
+      </w:r>
+    </w:p>
+    <w:p>
+      <w:pPr>
+        <w:pStyle w:val="ListParagraph"/>
+        <w:numPr>
+          <w:ilvl w:val="3"/>
+          <w:numId w:val="2"/>
+        </w:numPr>
+        <w:rPr>
+          <w:lang w:val="en-US"/>
+        </w:rPr>
+      </w:pPr>
+      <w:r>
+        <w:rPr>
+          <w:lang w:val="en-US"/>
+        </w:rPr>
+        <w:t xml:space="preserve">Fashion </w:t>
+      </w:r>
+      <w:proofErr w:type="gramStart"/>
+      <w:r>
+        <w:rPr>
+          <w:lang w:val="en-US"/>
+        </w:rPr>
+        <w:t>imbalanced,  Initial</w:t>
+      </w:r>
+      <w:proofErr w:type="gramEnd"/>
+      <w:r>
+        <w:rPr>
+          <w:lang w:val="en-US"/>
+        </w:rPr>
+        <w:t xml:space="preserve"> K = 1</w:t>
+      </w:r>
+    </w:p>
+    <w:p>
+      <w:pPr>
+        <w:pStyle w:val="ListParagraph"/>
+        <w:numPr>
+          <w:ilvl w:val="3"/>
+          <w:numId w:val="2"/>
+        </w:numPr>
+        <w:rPr>
+          <w:lang w:val="en-US"/>
+        </w:rPr>
+      </w:pPr>
+      <w:proofErr w:type="spellStart"/>
+      <w:r>
+        <w:rPr>
+          <w:lang w:val="en-US"/>
+        </w:rPr>
+        <w:t>Hidden_dim</w:t>
+      </w:r>
+      <w:proofErr w:type="spellEnd"/>
+      <w:r>
+        <w:rPr>
+          <w:lang w:val="en-US"/>
+        </w:rPr>
+        <w:t xml:space="preserve"> = 75</w:t>
+      </w:r>
+    </w:p>
+    <w:p>
+      <w:pPr>
+        <w:pStyle w:val="ListParagraph"/>
+        <w:numPr>
+          <w:ilvl w:val="3"/>
+          <w:numId w:val="2"/>
+        </w:numPr>
+        <w:rPr>
+          <w:lang w:val="en-US"/>
+        </w:rPr>
+      </w:pPr>
+      <w:r>
+        <w:rPr>
+          <w:lang w:val="en-US"/>
+        </w:rPr>
+        <w:t>Add dropout layers between the Fc layers with drop = 0.2</w:t>
+      </w:r>
+    </w:p>
+    <w:p>
+      <w:pPr>
+        <w:pStyle w:val="ListParagraph"/>
+        <w:numPr>
+          <w:ilvl w:val="3"/>
+          <w:numId w:val="2"/>
+        </w:numPr>
+        <w:rPr>
+          <w:lang w:val="en-US"/>
+        </w:rPr>
+      </w:pPr>
+      <w:r>
+        <w:rPr>
+          <w:lang w:val="en-US"/>
+        </w:rPr>
+        <w:t>-&gt;</w:t>
+      </w:r>
+      <w:proofErr w:type="spellStart"/>
+      <w:r>
+        <w:rPr>
+          <w:lang w:val="en-US"/>
+        </w:rPr>
+        <w:t>Subclustring</w:t>
+      </w:r>
+      <w:proofErr w:type="spellEnd"/>
+      <w:r>
+        <w:rPr>
+          <w:lang w:val="en-US"/>
+        </w:rPr>
+        <w:t xml:space="preserve"> Params:977</w:t>
+      </w:r>
+    </w:p>
+    <w:p>
+      <w:pPr>
+        <w:pStyle w:val="ListParagraph"/>
+        <w:numPr>
+          <w:ilvl w:val="3"/>
+          <w:numId w:val="2"/>
+        </w:numPr>
+        <w:rPr>
+          <w:lang w:val="en-US"/>
+        </w:rPr>
+      </w:pPr>
+      <w:r>
+        <w:rPr>
+          <w:lang w:val="en-US"/>
+        </w:rPr>
+        <w:t>NMI: 0.6437, ARI: 0.49242, acc: 0.5972, final K: 9</w:t>
+      </w:r>
+    </w:p>
+    <w:p>
+      <w:pPr>
+        <w:pStyle w:val="ListParagraph"/>
+        <w:numPr>
+          <w:ilvl w:val="2"/>
+          <w:numId w:val="2"/>
+        </w:numPr>
+        <w:rPr>
+          <w:lang w:val="en-US"/>
+        </w:rPr>
+      </w:pPr>
+      <w:r>
+        <w:rPr>
+          <w:lang w:val="en-US"/>
+        </w:rPr>
+        <w:t>5- Run:</w:t>
+      </w:r>
+    </w:p>
+    <w:p>
+      <w:pPr>
+        <w:pStyle w:val="ListParagraph"/>
+        <w:numPr>
+          <w:ilvl w:val="3"/>
+          <w:numId w:val="2"/>
+        </w:numPr>
+        <w:rPr>
+          <w:lang w:val="en-US"/>
+        </w:rPr>
+      </w:pPr>
+      <w:r>
+        <w:rPr>
+          <w:lang w:val="en-US"/>
+        </w:rPr>
+        <w:t xml:space="preserve">EPOCHS: 700 </w:t>
+      </w:r>
+    </w:p>
+    <w:p>
+      <w:pPr>
+        <w:pStyle w:val="ListParagraph"/>
+        <w:numPr>
+          <w:ilvl w:val="3"/>
+          <w:numId w:val="2"/>
+        </w:numPr>
+        <w:rPr>
+          <w:lang w:val="en-US"/>
+        </w:rPr>
+      </w:pPr>
+      <w:r>
+        <w:rPr>
+          <w:lang w:val="en-US"/>
+        </w:rPr>
+        <w:t xml:space="preserve">Fashion </w:t>
+      </w:r>
+      <w:proofErr w:type="gramStart"/>
+      <w:r>
+        <w:rPr>
+          <w:lang w:val="en-US"/>
+        </w:rPr>
+        <w:t>imbalanced,  Initial</w:t>
+      </w:r>
+      <w:proofErr w:type="gramEnd"/>
+      <w:r>
+        <w:rPr>
+          <w:lang w:val="en-US"/>
+        </w:rPr>
+        <w:t xml:space="preserve"> K = 1</w:t>
+      </w:r>
+    </w:p>
+    <w:p>
+      <w:pPr>
+        <w:pStyle w:val="ListParagraph"/>
+        <w:numPr>
+          <w:ilvl w:val="3"/>
+          <w:numId w:val="2"/>
+        </w:numPr>
+        <w:rPr>
+          <w:lang w:val="en-US"/>
+        </w:rPr>
+      </w:pPr>
+      <w:proofErr w:type="spellStart"/>
+      <w:r>
+        <w:rPr>
+          <w:lang w:val="en-US"/>
+        </w:rPr>
+        <w:t>Hidden_dim</w:t>
+      </w:r>
+      <w:proofErr w:type="spellEnd"/>
+      <w:r>
+        <w:rPr>
+          <w:lang w:val="en-US"/>
+        </w:rPr>
+        <w:t xml:space="preserve"> = 75</w:t>
+      </w:r>
+    </w:p>
+    <w:p>
+      <w:pPr>
+        <w:pStyle w:val="ListParagraph"/>
+        <w:numPr>
+          <w:ilvl w:val="3"/>
+          <w:numId w:val="2"/>
+        </w:numPr>
+        <w:rPr>
+          <w:lang w:val="en-US"/>
+        </w:rPr>
+      </w:pPr>
+      <w:r>
+        <w:rPr>
+          <w:lang w:val="en-US"/>
+        </w:rPr>
+        <w:lastRenderedPageBreak/>
+        <w:t>Add dropout layers between the Fc layers with drop = 0.2</w:t>
+      </w:r>
+    </w:p>
+    <w:p>
+      <w:pPr>
+        <w:pStyle w:val="ListParagraph"/>
+        <w:numPr>
+          <w:ilvl w:val="3"/>
+          <w:numId w:val="2"/>
+        </w:numPr>
+        <w:rPr>
+          <w:lang w:val="en-US"/>
+        </w:rPr>
+      </w:pPr>
+      <w:r>
+        <w:rPr>
+          <w:lang w:val="en-US"/>
+        </w:rPr>
+        <w:t>-&gt;</w:t>
+      </w:r>
+      <w:proofErr w:type="spellStart"/>
+      <w:r>
+        <w:rPr>
+          <w:lang w:val="en-US"/>
+        </w:rPr>
+        <w:t>Subclustring</w:t>
+      </w:r>
+      <w:proofErr w:type="spellEnd"/>
+      <w:r>
+        <w:rPr>
+          <w:lang w:val="en-US"/>
+        </w:rPr>
+        <w:t xml:space="preserve"> Params:977</w:t>
+      </w:r>
+    </w:p>
+    <w:p>
+      <w:pPr>
+        <w:pStyle w:val="ListParagraph"/>
+        <w:numPr>
+          <w:ilvl w:val="3"/>
+          <w:numId w:val="2"/>
+        </w:numPr>
+        <w:rPr>
+          <w:lang w:val="en-US"/>
+        </w:rPr>
+      </w:pPr>
+      <w:r>
+        <w:rPr>
+          <w:lang w:val="en-US"/>
+        </w:rPr>
+        <w:t>NMI: 0.64513, ARI: 0.4967, acc: 0.61412, final K: 9</w:t>
+      </w:r>
+    </w:p>
+    <w:p>
+      <w:pPr>
+        <w:pStyle w:val="ListParagraph"/>
+        <w:numPr>
           <w:ilvl w:val="1"/>
           <w:numId w:val="2"/>
         </w:numPr>
@@ -536,7 +1325,7 @@
         <w:rPr>
           <w:lang w:val="en-US"/>
         </w:rPr>
-        <w:t xml:space="preserve">Changes I done: </w:t>
+        <w:t>Advanced Changes:</w:t>
       </w:r>
     </w:p>
     <w:p>
@@ -547,20 +1336,36 @@
           <w:numId w:val="2"/>
         </w:numPr>
         <w:rPr>
-          <w:lang w:val="en-US"/>
-        </w:rPr>
-      </w:pPr>
-      <w:r>
-        <w:rPr>
-          <w:lang w:val="en-US"/>
-        </w:rPr>
-        <w:t>1-</w:t>
-      </w:r>
-      <w:r>
-        <w:rPr>
-          <w:lang w:val="en-US"/>
-        </w:rPr>
-        <w:t xml:space="preserve"> Run:</w:t>
+          <w:b/>
+          <w:bCs/>
+          <w:lang w:val="en-US"/>
+        </w:rPr>
+      </w:pPr>
+      <w:r>
+        <w:rPr>
+          <w:b/>
+          <w:bCs/>
+          <w:lang w:val="en-US"/>
+        </w:rPr>
+        <w:t>Adding one more layer of hidden dim neurons (updating merge and split according to that)</w:t>
+      </w:r>
+    </w:p>
+    <w:p>
+      <w:pPr>
+        <w:pStyle w:val="ListParagraph"/>
+        <w:numPr>
+          <w:ilvl w:val="2"/>
+          <w:numId w:val="2"/>
+        </w:numPr>
+        <w:rPr>
+          <w:lang w:val="en-US"/>
+        </w:rPr>
+      </w:pPr>
+      <w:r>
+        <w:rPr>
+          <w:lang w:val="en-US"/>
+        </w:rPr>
+        <w:t>1 – Run:</w:t>
       </w:r>
     </w:p>
     <w:p>
@@ -600,6 +1405,24 @@
           <w:lang w:val="en-US"/>
         </w:rPr>
       </w:pPr>
+      <w:r>
+        <w:rPr>
+          <w:lang w:val="en-US"/>
+        </w:rPr>
+        <w:t xml:space="preserve">Epochs = 700 </w:t>
+      </w:r>
+    </w:p>
+    <w:p>
+      <w:pPr>
+        <w:pStyle w:val="ListParagraph"/>
+        <w:numPr>
+          <w:ilvl w:val="3"/>
+          <w:numId w:val="2"/>
+        </w:numPr>
+        <w:rPr>
+          <w:lang w:val="en-US"/>
+        </w:rPr>
+      </w:pPr>
       <w:proofErr w:type="spellStart"/>
       <w:r>
         <w:rPr>
@@ -612,49 +1435,43 @@
         <w:rPr>
           <w:lang w:val="en-US"/>
         </w:rPr>
-        <w:t xml:space="preserve"> = </w:t>
-      </w:r>
-      <w:r>
-        <w:rPr>
-          <w:lang w:val="en-US"/>
-        </w:rPr>
-        <w:t>50</w:t>
-      </w:r>
-    </w:p>
-    <w:p>
-      <w:pPr>
-        <w:pStyle w:val="ListParagraph"/>
-        <w:numPr>
-          <w:ilvl w:val="3"/>
-          <w:numId w:val="2"/>
-        </w:numPr>
-        <w:rPr>
-          <w:lang w:val="en-US"/>
-        </w:rPr>
-      </w:pPr>
-      <w:r>
-        <w:rPr>
-          <w:lang w:val="en-US"/>
-        </w:rPr>
-        <w:t>Add dropout layers between the Fc layers with drop = 0.5</w:t>
-      </w:r>
-    </w:p>
-    <w:p>
-      <w:pPr>
-        <w:pStyle w:val="ListParagraph"/>
-        <w:numPr>
-          <w:ilvl w:val="3"/>
-          <w:numId w:val="2"/>
-        </w:numPr>
-        <w:rPr>
-          <w:lang w:val="en-US"/>
-        </w:rPr>
-      </w:pPr>
-      <w:r>
-        <w:rPr>
-          <w:lang w:val="en-US"/>
-        </w:rPr>
-        <w:t>-&gt;</w:t>
+        <w:t xml:space="preserve"> = 50</w:t>
+      </w:r>
+    </w:p>
+    <w:p>
+      <w:pPr>
+        <w:pStyle w:val="ListParagraph"/>
+        <w:numPr>
+          <w:ilvl w:val="3"/>
+          <w:numId w:val="2"/>
+        </w:numPr>
+        <w:rPr>
+          <w:lang w:val="en-US"/>
+        </w:rPr>
+      </w:pPr>
+      <w:r>
+        <w:rPr>
+          <w:lang w:val="en-US"/>
+        </w:rPr>
+        <w:t>Drop = 0</w:t>
+      </w:r>
+    </w:p>
+    <w:p>
+      <w:pPr>
+        <w:pStyle w:val="ListParagraph"/>
+        <w:numPr>
+          <w:ilvl w:val="3"/>
+          <w:numId w:val="2"/>
+        </w:numPr>
+        <w:rPr>
+          <w:lang w:val="en-US"/>
+        </w:rPr>
+      </w:pPr>
+      <w:r>
+        <w:rPr>
+          <w:lang w:val="en-US"/>
+        </w:rPr>
+        <w:t>&gt;</w:t>
       </w:r>
       <w:proofErr w:type="spellStart"/>
       <w:r>
@@ -668,31 +1485,7 @@
         <w:rPr>
           <w:lang w:val="en-US"/>
         </w:rPr>
-        <w:t xml:space="preserve"> Params: 652</w:t>
-      </w:r>
-    </w:p>
-    <w:p>
-      <w:pPr>
-        <w:pStyle w:val="ListParagraph"/>
-        <w:numPr>
-          <w:ilvl w:val="3"/>
-          <w:numId w:val="2"/>
-        </w:numPr>
-        <w:rPr>
-          <w:lang w:val="en-US"/>
-        </w:rPr>
-      </w:pPr>
-      <w:r>
-        <w:rPr>
-          <w:lang w:val="en-US"/>
-        </w:rPr>
-        <w:t xml:space="preserve">Result: </w:t>
-      </w:r>
-      <w:r>
-        <w:rPr>
-          <w:lang w:val="en-US"/>
-        </w:rPr>
-        <w:t>NMI: 0.94161, ARI: 0.95366, acc: 0.9787, final K: 10</w:t>
+        <w:t xml:space="preserve"> Params: 3200</w:t>
       </w:r>
     </w:p>
     <w:p>
@@ -706,577 +1499,6 @@
           <w:lang w:val="en-US"/>
         </w:rPr>
       </w:pPr>
-      <w:r>
-        <w:rPr>
-          <w:lang w:val="en-US"/>
-        </w:rPr>
-        <w:t xml:space="preserve">2- </w:t>
-      </w:r>
-      <w:r>
-        <w:rPr>
-          <w:lang w:val="en-US"/>
-        </w:rPr>
-        <w:t>Run:</w:t>
-      </w:r>
-    </w:p>
-    <w:p>
-      <w:pPr>
-        <w:pStyle w:val="ListParagraph"/>
-        <w:numPr>
-          <w:ilvl w:val="3"/>
-          <w:numId w:val="2"/>
-        </w:numPr>
-        <w:rPr>
-          <w:lang w:val="en-US"/>
-        </w:rPr>
-      </w:pPr>
-      <w:proofErr w:type="spellStart"/>
-      <w:r>
-        <w:rPr>
-          <w:lang w:val="en-US"/>
-        </w:rPr>
-        <w:t>Mnist</w:t>
-      </w:r>
-      <w:proofErr w:type="spellEnd"/>
-      <w:r>
-        <w:rPr>
-          <w:lang w:val="en-US"/>
-        </w:rPr>
-        <w:t>, Initial K = 1</w:t>
-      </w:r>
-    </w:p>
-    <w:p>
-      <w:pPr>
-        <w:pStyle w:val="ListParagraph"/>
-        <w:numPr>
-          <w:ilvl w:val="3"/>
-          <w:numId w:val="2"/>
-        </w:numPr>
-        <w:rPr>
-          <w:lang w:val="en-US"/>
-        </w:rPr>
-      </w:pPr>
-      <w:proofErr w:type="spellStart"/>
-      <w:r>
-        <w:rPr>
-          <w:lang w:val="en-US"/>
-        </w:rPr>
-        <w:t>Hidden_dim</w:t>
-      </w:r>
-      <w:proofErr w:type="spellEnd"/>
-      <w:r>
-        <w:rPr>
-          <w:lang w:val="en-US"/>
-        </w:rPr>
-        <w:t xml:space="preserve"> = 75</w:t>
-      </w:r>
-    </w:p>
-    <w:p>
-      <w:pPr>
-        <w:pStyle w:val="ListParagraph"/>
-        <w:numPr>
-          <w:ilvl w:val="3"/>
-          <w:numId w:val="2"/>
-        </w:numPr>
-        <w:rPr>
-          <w:lang w:val="en-US"/>
-        </w:rPr>
-      </w:pPr>
-      <w:r>
-        <w:rPr>
-          <w:lang w:val="en-US"/>
-        </w:rPr>
-        <w:t>Add dropout layers between the Fc layers with drop = 0.5</w:t>
-      </w:r>
-    </w:p>
-    <w:p>
-      <w:pPr>
-        <w:pStyle w:val="ListParagraph"/>
-        <w:numPr>
-          <w:ilvl w:val="3"/>
-          <w:numId w:val="2"/>
-        </w:numPr>
-        <w:rPr>
-          <w:lang w:val="en-US"/>
-        </w:rPr>
-      </w:pPr>
-      <w:r>
-        <w:rPr>
-          <w:lang w:val="en-US"/>
-        </w:rPr>
-        <w:t>-&gt;</w:t>
-      </w:r>
-      <w:proofErr w:type="spellStart"/>
-      <w:r>
-        <w:rPr>
-          <w:lang w:val="en-US"/>
-        </w:rPr>
-        <w:t>Subclustring</w:t>
-      </w:r>
-      <w:proofErr w:type="spellEnd"/>
-      <w:r>
-        <w:rPr>
-          <w:lang w:val="en-US"/>
-        </w:rPr>
-        <w:t xml:space="preserve"> Params:977 (13 params for each additional neuron?)</w:t>
-      </w:r>
-    </w:p>
-    <w:p>
-      <w:pPr>
-        <w:pStyle w:val="ListParagraph"/>
-        <w:numPr>
-          <w:ilvl w:val="3"/>
-          <w:numId w:val="2"/>
-        </w:numPr>
-        <w:rPr>
-          <w:lang w:val="en-US"/>
-        </w:rPr>
-      </w:pPr>
-      <w:r>
-        <w:rPr>
-          <w:lang w:val="en-US"/>
-        </w:rPr>
-        <w:t xml:space="preserve">Result: </w:t>
-      </w:r>
-      <w:r>
-        <w:rPr>
-          <w:lang w:val="en-US"/>
-        </w:rPr>
-        <w:t>NMI: 0.94165, ARI: 0.95372, acc: 0.97873, final K: 10</w:t>
-      </w:r>
-    </w:p>
-    <w:p>
-      <w:pPr>
-        <w:pStyle w:val="ListParagraph"/>
-        <w:numPr>
-          <w:ilvl w:val="2"/>
-          <w:numId w:val="2"/>
-        </w:numPr>
-        <w:rPr>
-          <w:lang w:val="en-US"/>
-        </w:rPr>
-      </w:pPr>
-      <w:r>
-        <w:rPr>
-          <w:lang w:val="en-US"/>
-        </w:rPr>
-        <w:t>3- Run</w:t>
-      </w:r>
-      <w:r>
-        <w:rPr>
-          <w:lang w:val="en-US"/>
-        </w:rPr>
-        <w:t>:</w:t>
-      </w:r>
-    </w:p>
-    <w:p>
-      <w:pPr>
-        <w:pStyle w:val="ListParagraph"/>
-        <w:numPr>
-          <w:ilvl w:val="3"/>
-          <w:numId w:val="2"/>
-        </w:numPr>
-        <w:rPr>
-          <w:lang w:val="en-US"/>
-        </w:rPr>
-      </w:pPr>
-      <w:r>
-        <w:rPr>
-          <w:lang w:val="en-US"/>
-        </w:rPr>
-        <w:t xml:space="preserve">Fashion imbalanced, </w:t>
-      </w:r>
-      <w:r>
-        <w:rPr>
-          <w:lang w:val="en-US"/>
-        </w:rPr>
-        <w:t xml:space="preserve"> Initial K = 1</w:t>
-      </w:r>
-    </w:p>
-    <w:p>
-      <w:pPr>
-        <w:pStyle w:val="ListParagraph"/>
-        <w:numPr>
-          <w:ilvl w:val="3"/>
-          <w:numId w:val="2"/>
-        </w:numPr>
-        <w:rPr>
-          <w:lang w:val="en-US"/>
-        </w:rPr>
-      </w:pPr>
-      <w:proofErr w:type="spellStart"/>
-      <w:r>
-        <w:rPr>
-          <w:lang w:val="en-US"/>
-        </w:rPr>
-        <w:t>Hidden_dim</w:t>
-      </w:r>
-      <w:proofErr w:type="spellEnd"/>
-      <w:r>
-        <w:rPr>
-          <w:lang w:val="en-US"/>
-        </w:rPr>
-        <w:t xml:space="preserve"> = 75</w:t>
-      </w:r>
-    </w:p>
-    <w:p>
-      <w:pPr>
-        <w:pStyle w:val="ListParagraph"/>
-        <w:numPr>
-          <w:ilvl w:val="3"/>
-          <w:numId w:val="2"/>
-        </w:numPr>
-        <w:rPr>
-          <w:lang w:val="en-US"/>
-        </w:rPr>
-      </w:pPr>
-      <w:r>
-        <w:rPr>
-          <w:lang w:val="en-US"/>
-        </w:rPr>
-        <w:t>Add dropout layers between the Fc layers with drop = 0.5</w:t>
-      </w:r>
-    </w:p>
-    <w:p>
-      <w:pPr>
-        <w:pStyle w:val="ListParagraph"/>
-        <w:numPr>
-          <w:ilvl w:val="3"/>
-          <w:numId w:val="2"/>
-        </w:numPr>
-        <w:rPr>
-          <w:lang w:val="en-US"/>
-        </w:rPr>
-      </w:pPr>
-      <w:r>
-        <w:rPr>
-          <w:lang w:val="en-US"/>
-        </w:rPr>
-        <w:t>-&gt;</w:t>
-      </w:r>
-      <w:proofErr w:type="spellStart"/>
-      <w:r>
-        <w:rPr>
-          <w:lang w:val="en-US"/>
-        </w:rPr>
-        <w:t>Subclustring</w:t>
-      </w:r>
-      <w:proofErr w:type="spellEnd"/>
-      <w:r>
-        <w:rPr>
-          <w:lang w:val="en-US"/>
-        </w:rPr>
-        <w:t xml:space="preserve"> Params:977</w:t>
-      </w:r>
-    </w:p>
-    <w:p>
-      <w:pPr>
-        <w:pStyle w:val="ListParagraph"/>
-        <w:numPr>
-          <w:ilvl w:val="3"/>
-          <w:numId w:val="2"/>
-        </w:numPr>
-        <w:rPr>
-          <w:lang w:val="en-US"/>
-        </w:rPr>
-      </w:pPr>
-      <w:r>
-        <w:rPr>
-          <w:lang w:val="en-US"/>
-        </w:rPr>
-        <w:t>NMI: 0.64168, ARI: 0.49487, acc: 0.60146, final K: 10</w:t>
-      </w:r>
-      <w:r>
-        <w:rPr>
-          <w:lang w:val="en-US"/>
-        </w:rPr>
-        <w:t xml:space="preserve"> </w:t>
-      </w:r>
-    </w:p>
-    <w:p>
-      <w:pPr>
-        <w:pStyle w:val="ListParagraph"/>
-        <w:numPr>
-          <w:ilvl w:val="2"/>
-          <w:numId w:val="2"/>
-        </w:numPr>
-        <w:rPr>
-          <w:lang w:val="en-US"/>
-        </w:rPr>
-      </w:pPr>
-      <w:r>
-        <w:rPr>
-          <w:lang w:val="en-US"/>
-        </w:rPr>
-        <w:t xml:space="preserve">4- Run: </w:t>
-      </w:r>
-    </w:p>
-    <w:p>
-      <w:pPr>
-        <w:pStyle w:val="ListParagraph"/>
-        <w:numPr>
-          <w:ilvl w:val="3"/>
-          <w:numId w:val="2"/>
-        </w:numPr>
-        <w:rPr>
-          <w:lang w:val="en-US"/>
-        </w:rPr>
-      </w:pPr>
-      <w:r>
-        <w:rPr>
-          <w:lang w:val="en-US"/>
-        </w:rPr>
-        <w:t>Fashion imbalanced,  Initial K = 1</w:t>
-      </w:r>
-    </w:p>
-    <w:p>
-      <w:pPr>
-        <w:pStyle w:val="ListParagraph"/>
-        <w:numPr>
-          <w:ilvl w:val="3"/>
-          <w:numId w:val="2"/>
-        </w:numPr>
-        <w:rPr>
-          <w:lang w:val="en-US"/>
-        </w:rPr>
-      </w:pPr>
-      <w:proofErr w:type="spellStart"/>
-      <w:r>
-        <w:rPr>
-          <w:lang w:val="en-US"/>
-        </w:rPr>
-        <w:t>Hidden_dim</w:t>
-      </w:r>
-      <w:proofErr w:type="spellEnd"/>
-      <w:r>
-        <w:rPr>
-          <w:lang w:val="en-US"/>
-        </w:rPr>
-        <w:t xml:space="preserve"> = 75</w:t>
-      </w:r>
-    </w:p>
-    <w:p>
-      <w:pPr>
-        <w:pStyle w:val="ListParagraph"/>
-        <w:numPr>
-          <w:ilvl w:val="3"/>
-          <w:numId w:val="2"/>
-        </w:numPr>
-        <w:rPr>
-          <w:lang w:val="en-US"/>
-        </w:rPr>
-      </w:pPr>
-      <w:r>
-        <w:rPr>
-          <w:lang w:val="en-US"/>
-        </w:rPr>
-        <w:t>Add dropout layers between the Fc layers with drop = 0.</w:t>
-      </w:r>
-      <w:r>
-        <w:rPr>
-          <w:lang w:val="en-US"/>
-        </w:rPr>
-        <w:t>2</w:t>
-      </w:r>
-    </w:p>
-    <w:p>
-      <w:pPr>
-        <w:pStyle w:val="ListParagraph"/>
-        <w:numPr>
-          <w:ilvl w:val="3"/>
-          <w:numId w:val="2"/>
-        </w:numPr>
-        <w:rPr>
-          <w:lang w:val="en-US"/>
-        </w:rPr>
-      </w:pPr>
-      <w:r>
-        <w:rPr>
-          <w:lang w:val="en-US"/>
-        </w:rPr>
-        <w:t>-&gt;</w:t>
-      </w:r>
-      <w:proofErr w:type="spellStart"/>
-      <w:r>
-        <w:rPr>
-          <w:lang w:val="en-US"/>
-        </w:rPr>
-        <w:t>Subclustring</w:t>
-      </w:r>
-      <w:proofErr w:type="spellEnd"/>
-      <w:r>
-        <w:rPr>
-          <w:lang w:val="en-US"/>
-        </w:rPr>
-        <w:t xml:space="preserve"> Params:977</w:t>
-      </w:r>
-    </w:p>
-    <w:p>
-      <w:pPr>
-        <w:pStyle w:val="ListParagraph"/>
-        <w:numPr>
-          <w:ilvl w:val="3"/>
-          <w:numId w:val="2"/>
-        </w:numPr>
-        <w:rPr>
-          <w:lang w:val="en-US"/>
-        </w:rPr>
-      </w:pPr>
-      <w:r>
-        <w:rPr>
-          <w:lang w:val="en-US"/>
-        </w:rPr>
-        <w:t>NMI: 0.6437, ARI: 0.49242, acc: 0.5972, final K: 9</w:t>
-      </w:r>
-    </w:p>
-    <w:p>
-      <w:pPr>
-        <w:pStyle w:val="ListParagraph"/>
-        <w:numPr>
-          <w:ilvl w:val="2"/>
-          <w:numId w:val="2"/>
-        </w:numPr>
-        <w:rPr>
-          <w:lang w:val="en-US"/>
-        </w:rPr>
-      </w:pPr>
-      <w:r>
-        <w:rPr>
-          <w:lang w:val="en-US"/>
-        </w:rPr>
-        <w:t>5- Run:</w:t>
-      </w:r>
-    </w:p>
-    <w:p>
-      <w:pPr>
-        <w:pStyle w:val="ListParagraph"/>
-        <w:numPr>
-          <w:ilvl w:val="3"/>
-          <w:numId w:val="2"/>
-        </w:numPr>
-        <w:rPr>
-          <w:lang w:val="en-US"/>
-        </w:rPr>
-      </w:pPr>
-      <w:r>
-        <w:rPr>
-          <w:lang w:val="en-US"/>
-        </w:rPr>
-        <w:t xml:space="preserve">EPOCHS: 700 </w:t>
-      </w:r>
-    </w:p>
-    <w:p>
-      <w:pPr>
-        <w:pStyle w:val="ListParagraph"/>
-        <w:numPr>
-          <w:ilvl w:val="3"/>
-          <w:numId w:val="2"/>
-        </w:numPr>
-        <w:rPr>
-          <w:lang w:val="en-US"/>
-        </w:rPr>
-      </w:pPr>
-      <w:r>
-        <w:rPr>
-          <w:lang w:val="en-US"/>
-        </w:rPr>
-        <w:t>Fashion imbalanced,  Initial K = 1</w:t>
-      </w:r>
-    </w:p>
-    <w:p>
-      <w:pPr>
-        <w:pStyle w:val="ListParagraph"/>
-        <w:numPr>
-          <w:ilvl w:val="3"/>
-          <w:numId w:val="2"/>
-        </w:numPr>
-        <w:rPr>
-          <w:lang w:val="en-US"/>
-        </w:rPr>
-      </w:pPr>
-      <w:proofErr w:type="spellStart"/>
-      <w:r>
-        <w:rPr>
-          <w:lang w:val="en-US"/>
-        </w:rPr>
-        <w:lastRenderedPageBreak/>
-        <w:t>Hidden_dim</w:t>
-      </w:r>
-      <w:proofErr w:type="spellEnd"/>
-      <w:r>
-        <w:rPr>
-          <w:lang w:val="en-US"/>
-        </w:rPr>
-        <w:t xml:space="preserve"> = 75</w:t>
-      </w:r>
-    </w:p>
-    <w:p>
-      <w:pPr>
-        <w:pStyle w:val="ListParagraph"/>
-        <w:numPr>
-          <w:ilvl w:val="3"/>
-          <w:numId w:val="2"/>
-        </w:numPr>
-        <w:rPr>
-          <w:lang w:val="en-US"/>
-        </w:rPr>
-      </w:pPr>
-      <w:r>
-        <w:rPr>
-          <w:lang w:val="en-US"/>
-        </w:rPr>
-        <w:t>Add dropout layers between the Fc layers with drop = 0.2</w:t>
-      </w:r>
-    </w:p>
-    <w:p>
-      <w:pPr>
-        <w:pStyle w:val="ListParagraph"/>
-        <w:numPr>
-          <w:ilvl w:val="3"/>
-          <w:numId w:val="2"/>
-        </w:numPr>
-        <w:rPr>
-          <w:lang w:val="en-US"/>
-        </w:rPr>
-      </w:pPr>
-      <w:r>
-        <w:rPr>
-          <w:lang w:val="en-US"/>
-        </w:rPr>
-        <w:t>-&gt;</w:t>
-      </w:r>
-      <w:proofErr w:type="spellStart"/>
-      <w:r>
-        <w:rPr>
-          <w:lang w:val="en-US"/>
-        </w:rPr>
-        <w:t>Subclustring</w:t>
-      </w:r>
-      <w:proofErr w:type="spellEnd"/>
-      <w:r>
-        <w:rPr>
-          <w:lang w:val="en-US"/>
-        </w:rPr>
-        <w:t xml:space="preserve"> Params:977</w:t>
-      </w:r>
-    </w:p>
-    <w:p>
-      <w:pPr>
-        <w:pStyle w:val="ListParagraph"/>
-        <w:numPr>
-          <w:ilvl w:val="3"/>
-          <w:numId w:val="2"/>
-        </w:numPr>
-        <w:rPr>
-          <w:lang w:val="en-US"/>
-        </w:rPr>
-      </w:pPr>
-      <w:r>
-        <w:rPr>
-          <w:lang w:val="en-US"/>
-        </w:rPr>
-        <w:t>NMI: 0.64513, ARI: 0.4967, acc: 0.61412, final K: 9</w:t>
-      </w:r>
     </w:p>
     <w:p>
       <w:pPr>

</xml_diff>

<commit_message>
revert changes in clusternetasmodel
</commit_message>
<xml_diff>
--- a/Docs/Process Documentation - Tomer.docx
+++ b/Docs/Process Documentation - Tomer.docx
@@ -1409,7 +1409,19 @@
         <w:rPr>
           <w:lang w:val="en-US"/>
         </w:rPr>
-        <w:t xml:space="preserve">Epochs = 700 </w:t>
+        <w:t xml:space="preserve">Epochs = </w:t>
+      </w:r>
+      <w:r>
+        <w:rPr>
+          <w:lang w:val="en-US"/>
+        </w:rPr>
+        <w:t>6</w:t>
+      </w:r>
+      <w:r>
+        <w:rPr>
+          <w:lang w:val="en-US"/>
+        </w:rPr>
+        <w:t xml:space="preserve">00 </w:t>
       </w:r>
     </w:p>
     <w:p>

</xml_diff>

<commit_message>
More tests using two hidden layers
</commit_message>
<xml_diff>
--- a/Docs/Process Documentation - Tomer.docx
+++ b/Docs/Process Documentation - Tomer.docx
@@ -43,7 +43,35 @@
         <w:rPr>
           <w:lang w:val="en-US"/>
         </w:rPr>
-        <w:t>main files: DeepDPM, clusternetasmodel, classifiers</w:t>
+        <w:t xml:space="preserve">main files: </w:t>
+      </w:r>
+      <w:proofErr w:type="spellStart"/>
+      <w:r>
+        <w:rPr>
+          <w:lang w:val="en-US"/>
+        </w:rPr>
+        <w:t>DeepDPM</w:t>
+      </w:r>
+      <w:proofErr w:type="spellEnd"/>
+      <w:r>
+        <w:rPr>
+          <w:lang w:val="en-US"/>
+        </w:rPr>
+        <w:t xml:space="preserve">, </w:t>
+      </w:r>
+      <w:proofErr w:type="spellStart"/>
+      <w:r>
+        <w:rPr>
+          <w:lang w:val="en-US"/>
+        </w:rPr>
+        <w:t>clusternetasmodel</w:t>
+      </w:r>
+      <w:proofErr w:type="spellEnd"/>
+      <w:r>
+        <w:rPr>
+          <w:lang w:val="en-US"/>
+        </w:rPr>
+        <w:t>, classifiers</w:t>
       </w:r>
     </w:p>
     <w:p>
@@ -62,13 +90,49 @@
         <w:rPr>
           <w:lang w:val="en-US"/>
         </w:rPr>
-        <w:t>main args</w:t>
-      </w:r>
-      <w:r>
-        <w:rPr>
-          <w:lang w:val="en-US"/>
-        </w:rPr>
-        <w:t xml:space="preserve"> (gpus, use_labels_for_eval)</w:t>
+        <w:t xml:space="preserve">main </w:t>
+      </w:r>
+      <w:proofErr w:type="spellStart"/>
+      <w:r>
+        <w:rPr>
+          <w:lang w:val="en-US"/>
+        </w:rPr>
+        <w:t>args</w:t>
+      </w:r>
+      <w:proofErr w:type="spellEnd"/>
+      <w:r>
+        <w:rPr>
+          <w:lang w:val="en-US"/>
+        </w:rPr>
+        <w:t xml:space="preserve"> (</w:t>
+      </w:r>
+      <w:proofErr w:type="spellStart"/>
+      <w:r>
+        <w:rPr>
+          <w:lang w:val="en-US"/>
+        </w:rPr>
+        <w:t>gpus</w:t>
+      </w:r>
+      <w:proofErr w:type="spellEnd"/>
+      <w:r>
+        <w:rPr>
+          <w:lang w:val="en-US"/>
+        </w:rPr>
+        <w:t xml:space="preserve">, </w:t>
+      </w:r>
+      <w:proofErr w:type="spellStart"/>
+      <w:r>
+        <w:rPr>
+          <w:lang w:val="en-US"/>
+        </w:rPr>
+        <w:t>use_labels_for_eval</w:t>
+      </w:r>
+      <w:proofErr w:type="spellEnd"/>
+      <w:r>
+        <w:rPr>
+          <w:lang w:val="en-US"/>
+        </w:rPr>
+        <w:t>)</w:t>
       </w:r>
     </w:p>
     <w:p>
@@ -223,13 +287,23 @@
         </w:rPr>
         <w:t xml:space="preserve">- </w:t>
       </w:r>
+      <w:proofErr w:type="spellStart"/>
       <w:r>
         <w:rPr>
           <w:b/>
           <w:bCs/>
           <w:lang w:val="en-US"/>
         </w:rPr>
-        <w:t>Subclustring net</w:t>
+        <w:t>Subclustring</w:t>
+      </w:r>
+      <w:proofErr w:type="spellEnd"/>
+      <w:r>
+        <w:rPr>
+          <w:b/>
+          <w:bCs/>
+          <w:lang w:val="en-US"/>
+        </w:rPr>
+        <w:t xml:space="preserve"> net</w:t>
       </w:r>
       <w:r>
         <w:rPr>
@@ -254,13 +328,27 @@
         <w:rPr>
           <w:lang w:val="en-US"/>
         </w:rPr>
-        <w:t>SHAPE is input dim</w:t>
-      </w:r>
-      <w:r>
-        <w:rPr>
-          <w:lang w:val="en-US"/>
-        </w:rPr>
-        <w:t>(from clustering net)</w:t>
+        <w:t xml:space="preserve">SHAPE is input </w:t>
+      </w:r>
+      <w:proofErr w:type="gramStart"/>
+      <w:r>
+        <w:rPr>
+          <w:lang w:val="en-US"/>
+        </w:rPr>
+        <w:t>dim</w:t>
+      </w:r>
+      <w:r>
+        <w:rPr>
+          <w:lang w:val="en-US"/>
+        </w:rPr>
+        <w:t>(</w:t>
+      </w:r>
+      <w:proofErr w:type="gramEnd"/>
+      <w:r>
+        <w:rPr>
+          <w:lang w:val="en-US"/>
+        </w:rPr>
+        <w:t>from clustering net)</w:t>
       </w:r>
       <w:r>
         <w:rPr>
@@ -274,11 +362,19 @@
         </w:rPr>
         <w:t xml:space="preserve"> </w:t>
       </w:r>
-      <w:r>
-        <w:rPr>
-          <w:lang w:val="en-US"/>
-        </w:rPr>
-        <w:t xml:space="preserve">Hidden_dim </w:t>
+      <w:proofErr w:type="spellStart"/>
+      <w:r>
+        <w:rPr>
+          <w:lang w:val="en-US"/>
+        </w:rPr>
+        <w:t>Hidden_dim</w:t>
+      </w:r>
+      <w:proofErr w:type="spellEnd"/>
+      <w:r>
+        <w:rPr>
+          <w:lang w:val="en-US"/>
+        </w:rPr>
+        <w:t xml:space="preserve"> </w:t>
       </w:r>
       <w:r>
         <w:rPr>
@@ -303,7 +399,21 @@
         <w:rPr>
           <w:lang w:val="en-US"/>
         </w:rPr>
-        <w:t xml:space="preserve">2 FC layes </w:t>
+        <w:t xml:space="preserve">2 FC </w:t>
+      </w:r>
+      <w:proofErr w:type="spellStart"/>
+      <w:r>
+        <w:rPr>
+          <w:lang w:val="en-US"/>
+        </w:rPr>
+        <w:t>layes</w:t>
+      </w:r>
+      <w:proofErr w:type="spellEnd"/>
+      <w:r>
+        <w:rPr>
+          <w:lang w:val="en-US"/>
+        </w:rPr>
+        <w:t xml:space="preserve"> </w:t>
       </w:r>
     </w:p>
     <w:p>
@@ -318,11 +428,19 @@
           <w:lang w:val="en-US"/>
         </w:rPr>
       </w:pPr>
-      <w:r>
-        <w:rPr>
-          <w:lang w:val="en-US"/>
-        </w:rPr>
-        <w:t>Hidden_dim = 50 is hard coded</w:t>
+      <w:proofErr w:type="spellStart"/>
+      <w:r>
+        <w:rPr>
+          <w:lang w:val="en-US"/>
+        </w:rPr>
+        <w:t>Hidden_dim</w:t>
+      </w:r>
+      <w:proofErr w:type="spellEnd"/>
+      <w:r>
+        <w:rPr>
+          <w:lang w:val="en-US"/>
+        </w:rPr>
+        <w:t xml:space="preserve"> = 50 is hard coded</w:t>
       </w:r>
     </w:p>
     <w:p>
@@ -341,7 +459,21 @@
         <w:rPr>
           <w:lang w:val="en-US"/>
         </w:rPr>
-        <w:t xml:space="preserve">detach different subclustering nets - zeroing out the weights connecting between different subnets. </w:t>
+        <w:t xml:space="preserve">detach different </w:t>
+      </w:r>
+      <w:proofErr w:type="spellStart"/>
+      <w:r>
+        <w:rPr>
+          <w:lang w:val="en-US"/>
+        </w:rPr>
+        <w:t>subclustering</w:t>
+      </w:r>
+      <w:proofErr w:type="spellEnd"/>
+      <w:r>
+        <w:rPr>
+          <w:lang w:val="en-US"/>
+        </w:rPr>
+        <w:t xml:space="preserve"> nets - zeroing out the weights connecting between different subnets. </w:t>
       </w:r>
       <w:r>
         <w:rPr>
@@ -353,7 +485,21 @@
         <w:rPr>
           <w:lang w:val="en-US"/>
         </w:rPr>
-        <w:t>nd also zero their gradient</w:t>
+        <w:t xml:space="preserve">nd </w:t>
+      </w:r>
+      <w:proofErr w:type="gramStart"/>
+      <w:r>
+        <w:rPr>
+          <w:lang w:val="en-US"/>
+        </w:rPr>
+        <w:t>also</w:t>
+      </w:r>
+      <w:proofErr w:type="gramEnd"/>
+      <w:r>
+        <w:rPr>
+          <w:lang w:val="en-US"/>
+        </w:rPr>
+        <w:t xml:space="preserve"> zero their gradient</w:t>
       </w:r>
     </w:p>
     <w:p>
@@ -418,30 +564,46 @@
           <w:lang w:val="en-US"/>
         </w:rPr>
       </w:pPr>
-      <w:r>
-        <w:rPr>
-          <w:lang w:val="en-US"/>
-        </w:rPr>
-        <w:t>Mnist, Initial K = 1</w:t>
-      </w:r>
-    </w:p>
-    <w:p>
-      <w:pPr>
-        <w:pStyle w:val="ListParagraph"/>
-        <w:numPr>
-          <w:ilvl w:val="3"/>
-          <w:numId w:val="2"/>
-        </w:numPr>
-        <w:ind w:left="2520"/>
-        <w:rPr>
-          <w:lang w:val="en-US"/>
-        </w:rPr>
-      </w:pPr>
-      <w:r>
-        <w:rPr>
-          <w:lang w:val="en-US"/>
-        </w:rPr>
-        <w:t xml:space="preserve">Hidden_dim = </w:t>
+      <w:proofErr w:type="spellStart"/>
+      <w:r>
+        <w:rPr>
+          <w:lang w:val="en-US"/>
+        </w:rPr>
+        <w:t>Mnist</w:t>
+      </w:r>
+      <w:proofErr w:type="spellEnd"/>
+      <w:r>
+        <w:rPr>
+          <w:lang w:val="en-US"/>
+        </w:rPr>
+        <w:t>, Initial K = 1</w:t>
+      </w:r>
+    </w:p>
+    <w:p>
+      <w:pPr>
+        <w:pStyle w:val="ListParagraph"/>
+        <w:numPr>
+          <w:ilvl w:val="3"/>
+          <w:numId w:val="2"/>
+        </w:numPr>
+        <w:ind w:left="2520"/>
+        <w:rPr>
+          <w:lang w:val="en-US"/>
+        </w:rPr>
+      </w:pPr>
+      <w:proofErr w:type="spellStart"/>
+      <w:r>
+        <w:rPr>
+          <w:lang w:val="en-US"/>
+        </w:rPr>
+        <w:t>Hidden_dim</w:t>
+      </w:r>
+      <w:proofErr w:type="spellEnd"/>
+      <w:r>
+        <w:rPr>
+          <w:lang w:val="en-US"/>
+        </w:rPr>
+        <w:t xml:space="preserve"> = </w:t>
       </w:r>
       <w:r>
         <w:rPr>
@@ -485,7 +647,21 @@
         <w:rPr>
           <w:lang w:val="en-US"/>
         </w:rPr>
-        <w:t>-&gt;Subclustring Params: 652</w:t>
+        <w:t>-&gt;</w:t>
+      </w:r>
+      <w:proofErr w:type="spellStart"/>
+      <w:r>
+        <w:rPr>
+          <w:lang w:val="en-US"/>
+        </w:rPr>
+        <w:t>Subclustring</w:t>
+      </w:r>
+      <w:proofErr w:type="spellEnd"/>
+      <w:r>
+        <w:rPr>
+          <w:lang w:val="en-US"/>
+        </w:rPr>
+        <w:t xml:space="preserve"> Params: 652</w:t>
       </w:r>
     </w:p>
     <w:p>
@@ -550,30 +726,46 @@
           <w:lang w:val="en-US"/>
         </w:rPr>
       </w:pPr>
-      <w:r>
-        <w:rPr>
-          <w:lang w:val="en-US"/>
-        </w:rPr>
-        <w:t>Mnist, Initial K = 1</w:t>
-      </w:r>
-    </w:p>
-    <w:p>
-      <w:pPr>
-        <w:pStyle w:val="ListParagraph"/>
-        <w:numPr>
-          <w:ilvl w:val="3"/>
-          <w:numId w:val="2"/>
-        </w:numPr>
-        <w:ind w:left="2520"/>
-        <w:rPr>
-          <w:lang w:val="en-US"/>
-        </w:rPr>
-      </w:pPr>
-      <w:r>
-        <w:rPr>
-          <w:lang w:val="en-US"/>
-        </w:rPr>
-        <w:t>Hidden_dim = 75</w:t>
+      <w:proofErr w:type="spellStart"/>
+      <w:r>
+        <w:rPr>
+          <w:lang w:val="en-US"/>
+        </w:rPr>
+        <w:t>Mnist</w:t>
+      </w:r>
+      <w:proofErr w:type="spellEnd"/>
+      <w:r>
+        <w:rPr>
+          <w:lang w:val="en-US"/>
+        </w:rPr>
+        <w:t>, Initial K = 1</w:t>
+      </w:r>
+    </w:p>
+    <w:p>
+      <w:pPr>
+        <w:pStyle w:val="ListParagraph"/>
+        <w:numPr>
+          <w:ilvl w:val="3"/>
+          <w:numId w:val="2"/>
+        </w:numPr>
+        <w:ind w:left="2520"/>
+        <w:rPr>
+          <w:lang w:val="en-US"/>
+        </w:rPr>
+      </w:pPr>
+      <w:proofErr w:type="spellStart"/>
+      <w:r>
+        <w:rPr>
+          <w:lang w:val="en-US"/>
+        </w:rPr>
+        <w:t>Hidden_dim</w:t>
+      </w:r>
+      <w:proofErr w:type="spellEnd"/>
+      <w:r>
+        <w:rPr>
+          <w:lang w:val="en-US"/>
+        </w:rPr>
+        <w:t xml:space="preserve"> = 75</w:t>
       </w:r>
     </w:p>
     <w:p>
@@ -611,7 +803,21 @@
         <w:rPr>
           <w:lang w:val="en-US"/>
         </w:rPr>
-        <w:t>-&gt;Subclustring Params:977 (13 params for each additional neuron?)</w:t>
+        <w:t>-&gt;</w:t>
+      </w:r>
+      <w:proofErr w:type="spellStart"/>
+      <w:r>
+        <w:rPr>
+          <w:lang w:val="en-US"/>
+        </w:rPr>
+        <w:t>Subclustring</w:t>
+      </w:r>
+      <w:proofErr w:type="spellEnd"/>
+      <w:r>
+        <w:rPr>
+          <w:lang w:val="en-US"/>
+        </w:rPr>
+        <w:t xml:space="preserve"> Params:977 (13 params for each additional neuron?)</w:t>
       </w:r>
     </w:p>
     <w:p>
@@ -680,26 +886,48 @@
         <w:rPr>
           <w:lang w:val="en-US"/>
         </w:rPr>
-        <w:t>Fashion imbalanced,  Initial K = 1</w:t>
-      </w:r>
-    </w:p>
-    <w:p>
-      <w:pPr>
-        <w:pStyle w:val="ListParagraph"/>
-        <w:numPr>
-          <w:ilvl w:val="3"/>
-          <w:numId w:val="2"/>
-        </w:numPr>
-        <w:ind w:left="2520"/>
-        <w:rPr>
-          <w:lang w:val="en-US"/>
-        </w:rPr>
-      </w:pPr>
-      <w:r>
-        <w:rPr>
-          <w:lang w:val="en-US"/>
-        </w:rPr>
-        <w:t>Hidden_dim = 75</w:t>
+        <w:t xml:space="preserve">Fashion </w:t>
+      </w:r>
+      <w:proofErr w:type="gramStart"/>
+      <w:r>
+        <w:rPr>
+          <w:lang w:val="en-US"/>
+        </w:rPr>
+        <w:t>imbalanced,  Initial</w:t>
+      </w:r>
+      <w:proofErr w:type="gramEnd"/>
+      <w:r>
+        <w:rPr>
+          <w:lang w:val="en-US"/>
+        </w:rPr>
+        <w:t xml:space="preserve"> K = 1</w:t>
+      </w:r>
+    </w:p>
+    <w:p>
+      <w:pPr>
+        <w:pStyle w:val="ListParagraph"/>
+        <w:numPr>
+          <w:ilvl w:val="3"/>
+          <w:numId w:val="2"/>
+        </w:numPr>
+        <w:ind w:left="2520"/>
+        <w:rPr>
+          <w:lang w:val="en-US"/>
+        </w:rPr>
+      </w:pPr>
+      <w:proofErr w:type="spellStart"/>
+      <w:r>
+        <w:rPr>
+          <w:lang w:val="en-US"/>
+        </w:rPr>
+        <w:t>Hidden_dim</w:t>
+      </w:r>
+      <w:proofErr w:type="spellEnd"/>
+      <w:r>
+        <w:rPr>
+          <w:lang w:val="en-US"/>
+        </w:rPr>
+        <w:t xml:space="preserve"> = 75</w:t>
       </w:r>
     </w:p>
     <w:p>
@@ -737,7 +965,21 @@
         <w:rPr>
           <w:lang w:val="en-US"/>
         </w:rPr>
-        <w:t>-&gt;Subclustring Params:977</w:t>
+        <w:t>-&gt;</w:t>
+      </w:r>
+      <w:proofErr w:type="spellStart"/>
+      <w:r>
+        <w:rPr>
+          <w:lang w:val="en-US"/>
+        </w:rPr>
+        <w:t>Subclustring</w:t>
+      </w:r>
+      <w:proofErr w:type="spellEnd"/>
+      <w:r>
+        <w:rPr>
+          <w:lang w:val="en-US"/>
+        </w:rPr>
+        <w:t xml:space="preserve"> Params:977</w:t>
       </w:r>
     </w:p>
     <w:p>
@@ -800,26 +1042,48 @@
         <w:rPr>
           <w:lang w:val="en-US"/>
         </w:rPr>
-        <w:t>Fashion imbalanced,  Initial K = 1</w:t>
-      </w:r>
-    </w:p>
-    <w:p>
-      <w:pPr>
-        <w:pStyle w:val="ListParagraph"/>
-        <w:numPr>
-          <w:ilvl w:val="3"/>
-          <w:numId w:val="2"/>
-        </w:numPr>
-        <w:ind w:left="2520"/>
-        <w:rPr>
-          <w:lang w:val="en-US"/>
-        </w:rPr>
-      </w:pPr>
-      <w:r>
-        <w:rPr>
-          <w:lang w:val="en-US"/>
-        </w:rPr>
-        <w:t>Hidden_dim = 75</w:t>
+        <w:t xml:space="preserve">Fashion </w:t>
+      </w:r>
+      <w:proofErr w:type="gramStart"/>
+      <w:r>
+        <w:rPr>
+          <w:lang w:val="en-US"/>
+        </w:rPr>
+        <w:t>imbalanced,  Initial</w:t>
+      </w:r>
+      <w:proofErr w:type="gramEnd"/>
+      <w:r>
+        <w:rPr>
+          <w:lang w:val="en-US"/>
+        </w:rPr>
+        <w:t xml:space="preserve"> K = 1</w:t>
+      </w:r>
+    </w:p>
+    <w:p>
+      <w:pPr>
+        <w:pStyle w:val="ListParagraph"/>
+        <w:numPr>
+          <w:ilvl w:val="3"/>
+          <w:numId w:val="2"/>
+        </w:numPr>
+        <w:ind w:left="2520"/>
+        <w:rPr>
+          <w:lang w:val="en-US"/>
+        </w:rPr>
+      </w:pPr>
+      <w:proofErr w:type="spellStart"/>
+      <w:r>
+        <w:rPr>
+          <w:lang w:val="en-US"/>
+        </w:rPr>
+        <w:t>Hidden_dim</w:t>
+      </w:r>
+      <w:proofErr w:type="spellEnd"/>
+      <w:r>
+        <w:rPr>
+          <w:lang w:val="en-US"/>
+        </w:rPr>
+        <w:t xml:space="preserve"> = 75</w:t>
       </w:r>
     </w:p>
     <w:p>
@@ -857,7 +1121,21 @@
         <w:rPr>
           <w:lang w:val="en-US"/>
         </w:rPr>
-        <w:t>-&gt;Subclustring Params:977</w:t>
+        <w:t>-&gt;</w:t>
+      </w:r>
+      <w:proofErr w:type="spellStart"/>
+      <w:r>
+        <w:rPr>
+          <w:lang w:val="en-US"/>
+        </w:rPr>
+        <w:t>Subclustring</w:t>
+      </w:r>
+      <w:proofErr w:type="spellEnd"/>
+      <w:r>
+        <w:rPr>
+          <w:lang w:val="en-US"/>
+        </w:rPr>
+        <w:t xml:space="preserve"> Params:977</w:t>
       </w:r>
     </w:p>
     <w:p>
@@ -933,26 +1211,48 @@
         <w:rPr>
           <w:lang w:val="en-US"/>
         </w:rPr>
-        <w:t>Fashion imbalanced,  Initial K = 1</w:t>
-      </w:r>
-    </w:p>
-    <w:p>
-      <w:pPr>
-        <w:pStyle w:val="ListParagraph"/>
-        <w:numPr>
-          <w:ilvl w:val="3"/>
-          <w:numId w:val="2"/>
-        </w:numPr>
-        <w:ind w:left="2520"/>
-        <w:rPr>
-          <w:lang w:val="en-US"/>
-        </w:rPr>
-      </w:pPr>
-      <w:r>
-        <w:rPr>
-          <w:lang w:val="en-US"/>
-        </w:rPr>
-        <w:t>Hidden_dim = 75</w:t>
+        <w:t xml:space="preserve">Fashion </w:t>
+      </w:r>
+      <w:proofErr w:type="gramStart"/>
+      <w:r>
+        <w:rPr>
+          <w:lang w:val="en-US"/>
+        </w:rPr>
+        <w:t>imbalanced,  Initial</w:t>
+      </w:r>
+      <w:proofErr w:type="gramEnd"/>
+      <w:r>
+        <w:rPr>
+          <w:lang w:val="en-US"/>
+        </w:rPr>
+        <w:t xml:space="preserve"> K = 1</w:t>
+      </w:r>
+    </w:p>
+    <w:p>
+      <w:pPr>
+        <w:pStyle w:val="ListParagraph"/>
+        <w:numPr>
+          <w:ilvl w:val="3"/>
+          <w:numId w:val="2"/>
+        </w:numPr>
+        <w:ind w:left="2520"/>
+        <w:rPr>
+          <w:lang w:val="en-US"/>
+        </w:rPr>
+      </w:pPr>
+      <w:proofErr w:type="spellStart"/>
+      <w:r>
+        <w:rPr>
+          <w:lang w:val="en-US"/>
+        </w:rPr>
+        <w:t>Hidden_dim</w:t>
+      </w:r>
+      <w:proofErr w:type="spellEnd"/>
+      <w:r>
+        <w:rPr>
+          <w:lang w:val="en-US"/>
+        </w:rPr>
+        <w:t xml:space="preserve"> = 75</w:t>
       </w:r>
     </w:p>
     <w:p>
@@ -990,7 +1290,21 @@
         <w:rPr>
           <w:lang w:val="en-US"/>
         </w:rPr>
-        <w:t>-&gt;Subclustring Params:977</w:t>
+        <w:t>-&gt;</w:t>
+      </w:r>
+      <w:proofErr w:type="spellStart"/>
+      <w:r>
+        <w:rPr>
+          <w:lang w:val="en-US"/>
+        </w:rPr>
+        <w:t>Subclustring</w:t>
+      </w:r>
+      <w:proofErr w:type="spellEnd"/>
+      <w:r>
+        <w:rPr>
+          <w:lang w:val="en-US"/>
+        </w:rPr>
+        <w:t xml:space="preserve"> Params:977</w:t>
       </w:r>
     </w:p>
     <w:p>
@@ -1086,11 +1400,19 @@
           <w:lang w:val="en-US"/>
         </w:rPr>
       </w:pPr>
-      <w:r>
-        <w:rPr>
-          <w:lang w:val="en-US"/>
-        </w:rPr>
-        <w:t>Mnist, Initial K = 1</w:t>
+      <w:proofErr w:type="spellStart"/>
+      <w:r>
+        <w:rPr>
+          <w:lang w:val="en-US"/>
+        </w:rPr>
+        <w:t>Mnist</w:t>
+      </w:r>
+      <w:proofErr w:type="spellEnd"/>
+      <w:r>
+        <w:rPr>
+          <w:lang w:val="en-US"/>
+        </w:rPr>
+        <w:t>, Initial K = 1</w:t>
       </w:r>
     </w:p>
     <w:p>
@@ -1136,11 +1458,19 @@
           <w:lang w:val="en-US"/>
         </w:rPr>
       </w:pPr>
-      <w:r>
-        <w:rPr>
-          <w:lang w:val="en-US"/>
-        </w:rPr>
-        <w:t>Hidden_dim = 50</w:t>
+      <w:proofErr w:type="spellStart"/>
+      <w:r>
+        <w:rPr>
+          <w:lang w:val="en-US"/>
+        </w:rPr>
+        <w:t>Hidden_dim</w:t>
+      </w:r>
+      <w:proofErr w:type="spellEnd"/>
+      <w:r>
+        <w:rPr>
+          <w:lang w:val="en-US"/>
+        </w:rPr>
+        <w:t xml:space="preserve"> = 50</w:t>
       </w:r>
     </w:p>
     <w:p>
@@ -1178,7 +1508,21 @@
         <w:rPr>
           <w:lang w:val="en-US"/>
         </w:rPr>
-        <w:t>&gt;Subclustring Params: 3200</w:t>
+        <w:t>&gt;</w:t>
+      </w:r>
+      <w:proofErr w:type="spellStart"/>
+      <w:r>
+        <w:rPr>
+          <w:lang w:val="en-US"/>
+        </w:rPr>
+        <w:t>Subclustring</w:t>
+      </w:r>
+      <w:proofErr w:type="spellEnd"/>
+      <w:r>
+        <w:rPr>
+          <w:lang w:val="en-US"/>
+        </w:rPr>
+        <w:t xml:space="preserve"> Params: 3200</w:t>
       </w:r>
     </w:p>
     <w:p>
@@ -1237,67 +1581,65 @@
           <w:lang w:val="en-US"/>
         </w:rPr>
       </w:pPr>
-      <w:r>
-        <w:rPr>
-          <w:lang w:val="en-US"/>
-        </w:rPr>
-        <w:t>Mnist, Initial K = 1</w:t>
-      </w:r>
-    </w:p>
-    <w:p>
-      <w:pPr>
-        <w:pStyle w:val="ListParagraph"/>
-        <w:numPr>
-          <w:ilvl w:val="3"/>
-          <w:numId w:val="2"/>
-        </w:numPr>
-        <w:ind w:left="2520"/>
-        <w:rPr>
-          <w:lang w:val="en-US"/>
-        </w:rPr>
-      </w:pPr>
-      <w:r>
-        <w:rPr>
-          <w:lang w:val="en-US"/>
-        </w:rPr>
-        <w:t xml:space="preserve">Epochs = </w:t>
-      </w:r>
-      <w:r>
-        <w:rPr>
-          <w:lang w:val="en-US"/>
-        </w:rPr>
-        <w:t>5</w:t>
-      </w:r>
-      <w:r>
-        <w:rPr>
-          <w:lang w:val="en-US"/>
-        </w:rPr>
-        <w:t xml:space="preserve">00 </w:t>
-      </w:r>
-    </w:p>
-    <w:p>
-      <w:pPr>
-        <w:pStyle w:val="ListParagraph"/>
-        <w:numPr>
-          <w:ilvl w:val="3"/>
-          <w:numId w:val="2"/>
-        </w:numPr>
-        <w:ind w:left="2520"/>
-        <w:rPr>
-          <w:lang w:val="en-US"/>
-        </w:rPr>
-      </w:pPr>
-      <w:r>
-        <w:rPr>
-          <w:lang w:val="en-US"/>
-        </w:rPr>
-        <w:t xml:space="preserve">Hidden_dim = </w:t>
-      </w:r>
-      <w:r>
-        <w:rPr>
-          <w:lang w:val="en-US"/>
-        </w:rPr>
-        <w:t>25</w:t>
+      <w:proofErr w:type="spellStart"/>
+      <w:r>
+        <w:rPr>
+          <w:lang w:val="en-US"/>
+        </w:rPr>
+        <w:t>Mnist</w:t>
+      </w:r>
+      <w:proofErr w:type="spellEnd"/>
+      <w:r>
+        <w:rPr>
+          <w:lang w:val="en-US"/>
+        </w:rPr>
+        <w:t>, Initial K = 1</w:t>
+      </w:r>
+    </w:p>
+    <w:p>
+      <w:pPr>
+        <w:pStyle w:val="ListParagraph"/>
+        <w:numPr>
+          <w:ilvl w:val="3"/>
+          <w:numId w:val="2"/>
+        </w:numPr>
+        <w:ind w:left="2520"/>
+        <w:rPr>
+          <w:lang w:val="en-US"/>
+        </w:rPr>
+      </w:pPr>
+      <w:r>
+        <w:rPr>
+          <w:lang w:val="en-US"/>
+        </w:rPr>
+        <w:t xml:space="preserve">Epochs = 500 </w:t>
+      </w:r>
+    </w:p>
+    <w:p>
+      <w:pPr>
+        <w:pStyle w:val="ListParagraph"/>
+        <w:numPr>
+          <w:ilvl w:val="3"/>
+          <w:numId w:val="2"/>
+        </w:numPr>
+        <w:ind w:left="2520"/>
+        <w:rPr>
+          <w:lang w:val="en-US"/>
+        </w:rPr>
+      </w:pPr>
+      <w:proofErr w:type="spellStart"/>
+      <w:r>
+        <w:rPr>
+          <w:lang w:val="en-US"/>
+        </w:rPr>
+        <w:t>Hidden_dim</w:t>
+      </w:r>
+      <w:proofErr w:type="spellEnd"/>
+      <w:r>
+        <w:rPr>
+          <w:lang w:val="en-US"/>
+        </w:rPr>
+        <w:t xml:space="preserve"> = 25</w:t>
       </w:r>
     </w:p>
     <w:p>
@@ -1335,7 +1677,21 @@
         <w:rPr>
           <w:lang w:val="en-US"/>
         </w:rPr>
-        <w:t>&gt;Subclustring Params: 3200</w:t>
+        <w:t>&gt;</w:t>
+      </w:r>
+      <w:proofErr w:type="spellStart"/>
+      <w:r>
+        <w:rPr>
+          <w:lang w:val="en-US"/>
+        </w:rPr>
+        <w:t>Subclustring</w:t>
+      </w:r>
+      <w:proofErr w:type="spellEnd"/>
+      <w:r>
+        <w:rPr>
+          <w:lang w:val="en-US"/>
+        </w:rPr>
+        <w:t xml:space="preserve"> Params: 3200</w:t>
       </w:r>
     </w:p>
     <w:p>
@@ -1355,7 +1711,7 @@
           <w:rFonts w:ascii="var(--colab-code-font-family)" w:eastAsia="Times New Roman" w:hAnsi="var(--colab-code-font-family)" w:cs="Courier New"/>
           <w:sz w:val="20"/>
           <w:szCs w:val="20"/>
-          <w:lang w:val="en-IL" w:eastAsia="en-IL"/>
+          <w:lang w:eastAsia="en-IL"/>
         </w:rPr>
         <w:t>NMI: 0.94162, ARI: 0.95369, acc: 0.97871, final K: 10</w:t>
       </w:r>
@@ -1364,51 +1720,612 @@
       <w:pPr>
         <w:pStyle w:val="ListParagraph"/>
         <w:numPr>
-          <w:ilvl w:val="0"/>
-          <w:numId w:val="2"/>
-        </w:numPr>
-        <w:spacing w:before="75" w:after="0" w:line="240" w:lineRule="auto"/>
-        <w:rPr>
-          <w:rFonts w:ascii="Times New Roman" w:eastAsia="Times New Roman" w:hAnsi="Times New Roman" w:cs="Times New Roman"/>
-          <w:sz w:val="24"/>
-          <w:szCs w:val="24"/>
-          <w:lang w:val="en-IL" w:eastAsia="en-IL"/>
-        </w:rPr>
-      </w:pPr>
-      <w:r>
-        <w:rPr>
-          <w:lang w:val="en-IL" w:eastAsia="en-IL"/>
-        </w:rPr>
-        <w:pict w14:anchorId="6AE3903E">
-          <v:rect id="_x0000_i1025" style="width:0;height:1.5pt" o:hralign="center" o:hrstd="t" o:hr="t" fillcolor="#a0a0a0" stroked="f"/>
-        </w:pict>
-      </w:r>
-    </w:p>
-    <w:p>
-      <w:pPr>
-        <w:pStyle w:val="ListParagraph"/>
-        <w:numPr>
-          <w:ilvl w:val="3"/>
-          <w:numId w:val="2"/>
-        </w:numPr>
-        <w:ind w:left="2520"/>
-        <w:rPr>
-          <w:lang w:val="en-US"/>
-        </w:rPr>
-      </w:pPr>
-    </w:p>
-    <w:p>
-      <w:pPr>
-        <w:pStyle w:val="ListParagraph"/>
-        <w:numPr>
-          <w:ilvl w:val="0"/>
-          <w:numId w:val="2"/>
-        </w:numPr>
-        <w:ind w:left="360"/>
-        <w:rPr>
-          <w:lang w:val="en-US"/>
-        </w:rPr>
-      </w:pPr>
+          <w:ilvl w:val="2"/>
+          <w:numId w:val="2"/>
+        </w:numPr>
+        <w:rPr>
+          <w:lang w:val="en-US"/>
+        </w:rPr>
+      </w:pPr>
+      <w:r>
+        <w:rPr>
+          <w:lang w:val="en-US"/>
+        </w:rPr>
+        <w:t>3 – Run:</w:t>
+      </w:r>
+    </w:p>
+    <w:p>
+      <w:pPr>
+        <w:pStyle w:val="ListParagraph"/>
+        <w:numPr>
+          <w:ilvl w:val="3"/>
+          <w:numId w:val="2"/>
+        </w:numPr>
+        <w:ind w:left="2520"/>
+        <w:rPr>
+          <w:lang w:val="en-US"/>
+        </w:rPr>
+      </w:pPr>
+      <w:proofErr w:type="spellStart"/>
+      <w:r>
+        <w:rPr>
+          <w:lang w:val="en-US"/>
+        </w:rPr>
+        <w:t>Mnist</w:t>
+      </w:r>
+      <w:proofErr w:type="spellEnd"/>
+      <w:r>
+        <w:rPr>
+          <w:lang w:val="en-US"/>
+        </w:rPr>
+        <w:t>, Initial K = 1</w:t>
+      </w:r>
+    </w:p>
+    <w:p>
+      <w:pPr>
+        <w:pStyle w:val="ListParagraph"/>
+        <w:numPr>
+          <w:ilvl w:val="3"/>
+          <w:numId w:val="2"/>
+        </w:numPr>
+        <w:ind w:left="2520"/>
+        <w:rPr>
+          <w:lang w:val="en-US"/>
+        </w:rPr>
+      </w:pPr>
+      <w:r>
+        <w:rPr>
+          <w:lang w:val="en-US"/>
+        </w:rPr>
+        <w:t xml:space="preserve">Epochs = 500 </w:t>
+      </w:r>
+    </w:p>
+    <w:p>
+      <w:pPr>
+        <w:pStyle w:val="ListParagraph"/>
+        <w:numPr>
+          <w:ilvl w:val="3"/>
+          <w:numId w:val="2"/>
+        </w:numPr>
+        <w:ind w:left="2520"/>
+        <w:rPr>
+          <w:lang w:val="en-US"/>
+        </w:rPr>
+      </w:pPr>
+      <w:proofErr w:type="spellStart"/>
+      <w:r>
+        <w:rPr>
+          <w:lang w:val="en-US"/>
+        </w:rPr>
+        <w:t>Hidden_dim</w:t>
+      </w:r>
+      <w:proofErr w:type="spellEnd"/>
+      <w:r>
+        <w:rPr>
+          <w:lang w:val="en-US"/>
+        </w:rPr>
+        <w:t xml:space="preserve"> = </w:t>
+      </w:r>
+      <w:r>
+        <w:rPr>
+          <w:lang w:val="en-US"/>
+        </w:rPr>
+        <w:t>2</w:t>
+      </w:r>
+      <w:r>
+        <w:rPr>
+          <w:lang w:val="en-US"/>
+        </w:rPr>
+        <w:t>5</w:t>
+      </w:r>
+    </w:p>
+    <w:p>
+      <w:pPr>
+        <w:pStyle w:val="ListParagraph"/>
+        <w:numPr>
+          <w:ilvl w:val="3"/>
+          <w:numId w:val="2"/>
+        </w:numPr>
+        <w:ind w:left="2520"/>
+        <w:rPr>
+          <w:lang w:val="en-US"/>
+        </w:rPr>
+      </w:pPr>
+      <w:r>
+        <w:rPr>
+          <w:lang w:val="en-US"/>
+        </w:rPr>
+        <w:t>Drop = 0</w:t>
+      </w:r>
+      <w:r>
+        <w:rPr>
+          <w:lang w:val="en-US"/>
+        </w:rPr>
+        <w:t>.3 (between dc</w:t>
+      </w:r>
+      <w:proofErr w:type="gramStart"/>
+      <w:r>
+        <w:rPr>
+          <w:lang w:val="en-US"/>
+        </w:rPr>
+        <w:t>1,fc</w:t>
+      </w:r>
+      <w:proofErr w:type="gramEnd"/>
+      <w:r>
+        <w:rPr>
+          <w:lang w:val="en-US"/>
+        </w:rPr>
+        <w:t>2)</w:t>
+      </w:r>
+    </w:p>
+    <w:p>
+      <w:pPr>
+        <w:pStyle w:val="ListParagraph"/>
+        <w:numPr>
+          <w:ilvl w:val="3"/>
+          <w:numId w:val="2"/>
+        </w:numPr>
+        <w:ind w:left="2520"/>
+        <w:rPr>
+          <w:lang w:val="en-US"/>
+        </w:rPr>
+      </w:pPr>
+      <w:r>
+        <w:rPr>
+          <w:lang w:val="en-US"/>
+        </w:rPr>
+        <w:t>&gt;</w:t>
+      </w:r>
+      <w:proofErr w:type="spellStart"/>
+      <w:r>
+        <w:rPr>
+          <w:lang w:val="en-US"/>
+        </w:rPr>
+        <w:t>Subclustring</w:t>
+      </w:r>
+      <w:proofErr w:type="spellEnd"/>
+      <w:r>
+        <w:rPr>
+          <w:lang w:val="en-US"/>
+        </w:rPr>
+        <w:t xml:space="preserve"> Params: </w:t>
+      </w:r>
+      <w:r>
+        <w:rPr>
+          <w:lang w:val="en-US"/>
+        </w:rPr>
+        <w:t>977</w:t>
+      </w:r>
+    </w:p>
+    <w:p>
+      <w:pPr>
+        <w:pStyle w:val="ListParagraph"/>
+        <w:numPr>
+          <w:ilvl w:val="3"/>
+          <w:numId w:val="2"/>
+        </w:numPr>
+        <w:ind w:left="2520"/>
+        <w:rPr>
+          <w:rFonts w:ascii="var(--colab-code-font-family)" w:eastAsia="Times New Roman" w:hAnsi="var(--colab-code-font-family)" w:cs="Courier New"/>
+          <w:sz w:val="20"/>
+          <w:szCs w:val="20"/>
+          <w:lang w:eastAsia="en-IL"/>
+        </w:rPr>
+      </w:pPr>
+      <w:r>
+        <w:rPr>
+          <w:rFonts w:ascii="var(--colab-code-font-family)" w:eastAsia="Times New Roman" w:hAnsi="var(--colab-code-font-family)" w:cs="Courier New"/>
+          <w:sz w:val="20"/>
+          <w:szCs w:val="20"/>
+          <w:lang w:eastAsia="en-IL"/>
+        </w:rPr>
+        <w:t>NMI: 0.94161, ARI: 0.95366, acc: 0.9787, final K: 10</w:t>
+      </w:r>
+    </w:p>
+    <w:p>
+      <w:pPr>
+        <w:pStyle w:val="ListParagraph"/>
+        <w:numPr>
+          <w:ilvl w:val="2"/>
+          <w:numId w:val="2"/>
+        </w:numPr>
+        <w:rPr>
+          <w:lang w:val="en-US"/>
+        </w:rPr>
+      </w:pPr>
+      <w:r>
+        <w:rPr>
+          <w:lang w:val="en-US"/>
+        </w:rPr>
+        <w:t>4</w:t>
+      </w:r>
+      <w:r>
+        <w:rPr>
+          <w:lang w:val="en-US"/>
+        </w:rPr>
+        <w:t xml:space="preserve"> – Run:</w:t>
+      </w:r>
+    </w:p>
+    <w:p>
+      <w:pPr>
+        <w:pStyle w:val="ListParagraph"/>
+        <w:numPr>
+          <w:ilvl w:val="3"/>
+          <w:numId w:val="2"/>
+        </w:numPr>
+        <w:ind w:left="2520"/>
+        <w:rPr>
+          <w:lang w:val="en-US"/>
+        </w:rPr>
+      </w:pPr>
+      <w:proofErr w:type="spellStart"/>
+      <w:r>
+        <w:rPr>
+          <w:lang w:val="en-US"/>
+        </w:rPr>
+        <w:t>Mnist</w:t>
+      </w:r>
+      <w:r>
+        <w:rPr>
+          <w:lang w:val="en-US"/>
+        </w:rPr>
+        <w:t>_IMBALANCED</w:t>
+      </w:r>
+      <w:proofErr w:type="spellEnd"/>
+      <w:r>
+        <w:rPr>
+          <w:lang w:val="en-US"/>
+        </w:rPr>
+        <w:t>, Initial K = 1</w:t>
+      </w:r>
+    </w:p>
+    <w:p>
+      <w:pPr>
+        <w:pStyle w:val="ListParagraph"/>
+        <w:numPr>
+          <w:ilvl w:val="3"/>
+          <w:numId w:val="2"/>
+        </w:numPr>
+        <w:ind w:left="2520"/>
+        <w:rPr>
+          <w:lang w:val="en-US"/>
+        </w:rPr>
+      </w:pPr>
+      <w:r>
+        <w:rPr>
+          <w:lang w:val="en-US"/>
+        </w:rPr>
+        <w:t xml:space="preserve">Epochs = 500 </w:t>
+      </w:r>
+    </w:p>
+    <w:p>
+      <w:pPr>
+        <w:pStyle w:val="ListParagraph"/>
+        <w:numPr>
+          <w:ilvl w:val="3"/>
+          <w:numId w:val="2"/>
+        </w:numPr>
+        <w:ind w:left="2520"/>
+        <w:rPr>
+          <w:lang w:val="en-US"/>
+        </w:rPr>
+      </w:pPr>
+      <w:proofErr w:type="spellStart"/>
+      <w:r>
+        <w:rPr>
+          <w:lang w:val="en-US"/>
+        </w:rPr>
+        <w:t>Hidden_dim</w:t>
+      </w:r>
+      <w:proofErr w:type="spellEnd"/>
+      <w:r>
+        <w:rPr>
+          <w:lang w:val="en-US"/>
+        </w:rPr>
+        <w:t xml:space="preserve"> = 25</w:t>
+      </w:r>
+    </w:p>
+    <w:p>
+      <w:pPr>
+        <w:pStyle w:val="ListParagraph"/>
+        <w:numPr>
+          <w:ilvl w:val="3"/>
+          <w:numId w:val="2"/>
+        </w:numPr>
+        <w:ind w:left="2520"/>
+        <w:rPr>
+          <w:lang w:val="en-US"/>
+        </w:rPr>
+      </w:pPr>
+      <w:r>
+        <w:rPr>
+          <w:lang w:val="en-US"/>
+        </w:rPr>
+        <w:t>Drop = 0.3 (between dc</w:t>
+      </w:r>
+      <w:proofErr w:type="gramStart"/>
+      <w:r>
+        <w:rPr>
+          <w:lang w:val="en-US"/>
+        </w:rPr>
+        <w:t>1,fc</w:t>
+      </w:r>
+      <w:proofErr w:type="gramEnd"/>
+      <w:r>
+        <w:rPr>
+          <w:lang w:val="en-US"/>
+        </w:rPr>
+        <w:t>2)</w:t>
+      </w:r>
+    </w:p>
+    <w:p>
+      <w:pPr>
+        <w:pStyle w:val="ListParagraph"/>
+        <w:numPr>
+          <w:ilvl w:val="3"/>
+          <w:numId w:val="2"/>
+        </w:numPr>
+        <w:ind w:left="2520"/>
+        <w:rPr>
+          <w:lang w:val="en-US"/>
+        </w:rPr>
+      </w:pPr>
+      <w:r>
+        <w:rPr>
+          <w:lang w:val="en-US"/>
+        </w:rPr>
+        <w:t>&gt;</w:t>
+      </w:r>
+      <w:proofErr w:type="spellStart"/>
+      <w:r>
+        <w:rPr>
+          <w:lang w:val="en-US"/>
+        </w:rPr>
+        <w:t>Subclustring</w:t>
+      </w:r>
+      <w:proofErr w:type="spellEnd"/>
+      <w:r>
+        <w:rPr>
+          <w:lang w:val="en-US"/>
+        </w:rPr>
+        <w:t xml:space="preserve"> Params: 977</w:t>
+      </w:r>
+    </w:p>
+    <w:p>
+      <w:pPr>
+        <w:pStyle w:val="ListParagraph"/>
+        <w:numPr>
+          <w:ilvl w:val="3"/>
+          <w:numId w:val="2"/>
+        </w:numPr>
+        <w:rPr>
+          <w:rFonts w:ascii="var(--colab-code-font-family)" w:eastAsia="Times New Roman" w:hAnsi="var(--colab-code-font-family)" w:cs="Courier New"/>
+          <w:sz w:val="20"/>
+          <w:szCs w:val="20"/>
+          <w:lang w:eastAsia="en-IL"/>
+        </w:rPr>
+      </w:pPr>
+      <w:r>
+        <w:rPr>
+          <w:rFonts w:ascii="var(--colab-code-font-family)" w:eastAsia="Times New Roman" w:hAnsi="var(--colab-code-font-family)" w:cs="Courier New"/>
+          <w:sz w:val="20"/>
+          <w:szCs w:val="20"/>
+          <w:lang w:eastAsia="en-IL"/>
+        </w:rPr>
+        <w:t>NMI: 0.95029, ARI: 0.97132, acc: 0.98237, final K: 10</w:t>
+      </w:r>
+    </w:p>
+    <w:p>
+      <w:pPr>
+        <w:pStyle w:val="ListParagraph"/>
+        <w:numPr>
+          <w:ilvl w:val="2"/>
+          <w:numId w:val="2"/>
+        </w:numPr>
+        <w:rPr>
+          <w:lang w:val="en-US"/>
+        </w:rPr>
+      </w:pPr>
+      <w:r>
+        <w:rPr>
+          <w:lang w:val="en-US"/>
+        </w:rPr>
+        <w:t>5</w:t>
+      </w:r>
+      <w:r>
+        <w:rPr>
+          <w:lang w:val="en-US"/>
+        </w:rPr>
+        <w:t xml:space="preserve"> – Run:</w:t>
+      </w:r>
+    </w:p>
+    <w:p>
+      <w:pPr>
+        <w:pStyle w:val="ListParagraph"/>
+        <w:numPr>
+          <w:ilvl w:val="3"/>
+          <w:numId w:val="2"/>
+        </w:numPr>
+        <w:ind w:left="2520"/>
+        <w:rPr>
+          <w:lang w:val="en-US"/>
+        </w:rPr>
+      </w:pPr>
+      <w:proofErr w:type="spellStart"/>
+      <w:r>
+        <w:rPr>
+          <w:lang w:val="en-US"/>
+        </w:rPr>
+        <w:t>Mnist_IMBALANCED</w:t>
+      </w:r>
+      <w:proofErr w:type="spellEnd"/>
+      <w:r>
+        <w:rPr>
+          <w:lang w:val="en-US"/>
+        </w:rPr>
+        <w:t>, Initial K = 1</w:t>
+      </w:r>
+    </w:p>
+    <w:p>
+      <w:pPr>
+        <w:pStyle w:val="ListParagraph"/>
+        <w:numPr>
+          <w:ilvl w:val="3"/>
+          <w:numId w:val="2"/>
+        </w:numPr>
+        <w:ind w:left="2520"/>
+        <w:rPr>
+          <w:lang w:val="en-US"/>
+        </w:rPr>
+      </w:pPr>
+      <w:r>
+        <w:rPr>
+          <w:lang w:val="en-US"/>
+        </w:rPr>
+        <w:t xml:space="preserve">Epochs = 500 </w:t>
+      </w:r>
+    </w:p>
+    <w:p>
+      <w:pPr>
+        <w:pStyle w:val="ListParagraph"/>
+        <w:numPr>
+          <w:ilvl w:val="3"/>
+          <w:numId w:val="2"/>
+        </w:numPr>
+        <w:ind w:left="2520"/>
+        <w:rPr>
+          <w:lang w:val="en-US"/>
+        </w:rPr>
+      </w:pPr>
+      <w:proofErr w:type="spellStart"/>
+      <w:r>
+        <w:rPr>
+          <w:lang w:val="en-US"/>
+        </w:rPr>
+        <w:t>Hidden_dim</w:t>
+      </w:r>
+      <w:proofErr w:type="spellEnd"/>
+      <w:r>
+        <w:rPr>
+          <w:lang w:val="en-US"/>
+        </w:rPr>
+        <w:t xml:space="preserve"> = </w:t>
+      </w:r>
+      <w:r>
+        <w:rPr>
+          <w:lang w:val="en-US"/>
+        </w:rPr>
+        <w:t>1</w:t>
+      </w:r>
+      <w:r>
+        <w:rPr>
+          <w:lang w:val="en-US"/>
+        </w:rPr>
+        <w:t>5</w:t>
+      </w:r>
+    </w:p>
+    <w:p>
+      <w:pPr>
+        <w:pStyle w:val="ListParagraph"/>
+        <w:numPr>
+          <w:ilvl w:val="3"/>
+          <w:numId w:val="2"/>
+        </w:numPr>
+        <w:ind w:left="2520"/>
+        <w:rPr>
+          <w:lang w:val="en-US"/>
+        </w:rPr>
+      </w:pPr>
+      <w:r>
+        <w:rPr>
+          <w:lang w:val="en-US"/>
+        </w:rPr>
+        <w:t>Drop = 0.</w:t>
+      </w:r>
+      <w:r>
+        <w:rPr>
+          <w:lang w:val="en-US"/>
+        </w:rPr>
+        <w:t>4</w:t>
+      </w:r>
+      <w:r>
+        <w:rPr>
+          <w:lang w:val="en-US"/>
+        </w:rPr>
+        <w:t xml:space="preserve"> (between dc</w:t>
+      </w:r>
+      <w:proofErr w:type="gramStart"/>
+      <w:r>
+        <w:rPr>
+          <w:lang w:val="en-US"/>
+        </w:rPr>
+        <w:t>1,fc</w:t>
+      </w:r>
+      <w:proofErr w:type="gramEnd"/>
+      <w:r>
+        <w:rPr>
+          <w:lang w:val="en-US"/>
+        </w:rPr>
+        <w:t>2)</w:t>
+      </w:r>
+    </w:p>
+    <w:p>
+      <w:pPr>
+        <w:pStyle w:val="ListParagraph"/>
+        <w:numPr>
+          <w:ilvl w:val="3"/>
+          <w:numId w:val="2"/>
+        </w:numPr>
+        <w:ind w:left="2520"/>
+        <w:rPr>
+          <w:lang w:val="en-US"/>
+        </w:rPr>
+      </w:pPr>
+      <w:r>
+        <w:rPr>
+          <w:lang w:val="en-US"/>
+        </w:rPr>
+        <w:t>&gt;</w:t>
+      </w:r>
+      <w:proofErr w:type="spellStart"/>
+      <w:r>
+        <w:rPr>
+          <w:lang w:val="en-US"/>
+        </w:rPr>
+        <w:t>Subclustring</w:t>
+      </w:r>
+      <w:proofErr w:type="spellEnd"/>
+      <w:r>
+        <w:rPr>
+          <w:lang w:val="en-US"/>
+        </w:rPr>
+        <w:t xml:space="preserve"> Params:</w:t>
+      </w:r>
+      <w:r>
+        <w:rPr>
+          <w:lang w:val="en-US"/>
+        </w:rPr>
+        <w:t>437</w:t>
+      </w:r>
+    </w:p>
+    <w:p>
+      <w:pPr>
+        <w:pStyle w:val="ListParagraph"/>
+        <w:numPr>
+          <w:ilvl w:val="3"/>
+          <w:numId w:val="2"/>
+        </w:numPr>
+        <w:ind w:left="2520"/>
+        <w:rPr>
+          <w:lang w:val="en-US"/>
+        </w:rPr>
+      </w:pPr>
+      <w:r>
+        <w:rPr>
+          <w:lang w:val="en-US"/>
+        </w:rPr>
+        <w:t>NMI: 0.95024, ARI: 0.97113, acc: 0.98245, final K: 10</w:t>
+      </w:r>
     </w:p>
     <w:p>
       <w:pPr>
@@ -1462,7 +2379,7 @@
       <w:lvlText w:val=""/>
       <w:lvlJc w:val="left"/>
       <w:pPr>
-        <w:ind w:left="2160" w:hanging="360"/>
+        <w:ind w:left="1778" w:hanging="360"/>
       </w:pPr>
       <w:rPr>
         <w:rFonts w:ascii="Wingdings" w:hAnsi="Wingdings" w:hint="default"/>
@@ -1474,7 +2391,7 @@
       <w:lvlText w:val=""/>
       <w:lvlJc w:val="left"/>
       <w:pPr>
-        <w:ind w:left="2880" w:hanging="360"/>
+        <w:ind w:left="2487" w:hanging="360"/>
       </w:pPr>
       <w:rPr>
         <w:rFonts w:ascii="Symbol" w:hAnsi="Symbol" w:hint="default"/>

</xml_diff>

<commit_message>
More tests using two hidden layers fo mnist
</commit_message>
<xml_diff>
--- a/Docs/Process Documentation - Tomer.docx
+++ b/Docs/Process Documentation - Tomer.docx
@@ -1931,7 +1931,13 @@
         <w:rPr>
           <w:lang w:val="en-US"/>
         </w:rPr>
-        <w:t>6 – Run:</w:t>
+        <w:t>7</w:t>
+      </w:r>
+      <w:r>
+        <w:rPr>
+          <w:lang w:val="en-US"/>
+        </w:rPr>
+        <w:t>– Run:</w:t>
       </w:r>
     </w:p>
     <w:p>
@@ -2052,13 +2058,169 @@
       <w:pPr>
         <w:pStyle w:val="ListParagraph"/>
         <w:numPr>
+          <w:ilvl w:val="3"/>
+          <w:numId w:val="2"/>
+        </w:numPr>
+        <w:rPr>
+          <w:lang w:val="en-US"/>
+        </w:rPr>
+      </w:pPr>
+      <w:r>
+        <w:rPr>
+          <w:lang w:val="en-US"/>
+        </w:rPr>
+        <w:t>0.64645, ARI: 0.49401, acc: 0.60795, final K: 8</w:t>
+      </w:r>
+    </w:p>
+    <w:p>
+      <w:pPr>
+        <w:pStyle w:val="ListParagraph"/>
+        <w:numPr>
           <w:ilvl w:val="2"/>
           <w:numId w:val="2"/>
         </w:numPr>
-        <w:rPr>
-          <w:lang w:val="en-US"/>
-        </w:rPr>
-      </w:pPr>
+        <w:ind w:left="1800"/>
+        <w:rPr>
+          <w:lang w:val="en-US"/>
+        </w:rPr>
+      </w:pPr>
+      <w:r>
+        <w:rPr>
+          <w:lang w:val="en-US"/>
+        </w:rPr>
+        <w:t>8</w:t>
+      </w:r>
+      <w:r>
+        <w:rPr>
+          <w:lang w:val="en-US"/>
+        </w:rPr>
+        <w:t xml:space="preserve"> – Run:</w:t>
+      </w:r>
+    </w:p>
+    <w:p>
+      <w:pPr>
+        <w:pStyle w:val="ListParagraph"/>
+        <w:numPr>
+          <w:ilvl w:val="3"/>
+          <w:numId w:val="2"/>
+        </w:numPr>
+        <w:ind w:left="2520"/>
+        <w:rPr>
+          <w:lang w:val="en-US"/>
+        </w:rPr>
+      </w:pPr>
+      <w:r>
+        <w:rPr>
+          <w:lang w:val="en-US"/>
+        </w:rPr>
+        <w:t>Mnist, Initial K = 1</w:t>
+      </w:r>
+    </w:p>
+    <w:p>
+      <w:pPr>
+        <w:pStyle w:val="ListParagraph"/>
+        <w:numPr>
+          <w:ilvl w:val="3"/>
+          <w:numId w:val="2"/>
+        </w:numPr>
+        <w:ind w:left="2520"/>
+        <w:rPr>
+          <w:lang w:val="en-US"/>
+        </w:rPr>
+      </w:pPr>
+      <w:r>
+        <w:rPr>
+          <w:lang w:val="en-US"/>
+        </w:rPr>
+        <w:t xml:space="preserve">Epochs = 500 </w:t>
+      </w:r>
+    </w:p>
+    <w:p>
+      <w:pPr>
+        <w:pStyle w:val="ListParagraph"/>
+        <w:numPr>
+          <w:ilvl w:val="3"/>
+          <w:numId w:val="2"/>
+        </w:numPr>
+        <w:ind w:left="2520"/>
+        <w:rPr>
+          <w:lang w:val="en-US"/>
+        </w:rPr>
+      </w:pPr>
+      <w:r>
+        <w:rPr>
+          <w:lang w:val="en-US"/>
+        </w:rPr>
+        <w:t xml:space="preserve">Hidden_dim = </w:t>
+      </w:r>
+      <w:r>
+        <w:rPr>
+          <w:lang w:val="en-US"/>
+        </w:rPr>
+        <w:t>15</w:t>
+      </w:r>
+    </w:p>
+    <w:p>
+      <w:pPr>
+        <w:pStyle w:val="ListParagraph"/>
+        <w:numPr>
+          <w:ilvl w:val="3"/>
+          <w:numId w:val="2"/>
+        </w:numPr>
+        <w:ind w:left="2520"/>
+        <w:rPr>
+          <w:lang w:val="en-US"/>
+        </w:rPr>
+      </w:pPr>
+      <w:r>
+        <w:rPr>
+          <w:lang w:val="en-US"/>
+        </w:rPr>
+        <w:t>Drop = 0</w:t>
+      </w:r>
+    </w:p>
+    <w:p>
+      <w:pPr>
+        <w:pStyle w:val="ListParagraph"/>
+        <w:numPr>
+          <w:ilvl w:val="3"/>
+          <w:numId w:val="2"/>
+        </w:numPr>
+        <w:ind w:left="2520"/>
+        <w:rPr>
+          <w:lang w:val="en-US"/>
+        </w:rPr>
+      </w:pPr>
+      <w:r>
+        <w:rPr>
+          <w:lang w:val="en-US"/>
+        </w:rPr>
+        <w:t xml:space="preserve">&gt;Subclustring Params: </w:t>
+      </w:r>
+      <w:r>
+        <w:rPr>
+          <w:lang w:val="en-US"/>
+        </w:rPr>
+        <w:t>437</w:t>
+      </w:r>
+    </w:p>
+    <w:p>
+      <w:pPr>
+        <w:pStyle w:val="ListParagraph"/>
+        <w:numPr>
+          <w:ilvl w:val="3"/>
+          <w:numId w:val="2"/>
+        </w:numPr>
+        <w:rPr>
+          <w:lang w:val="en-US"/>
+        </w:rPr>
+      </w:pPr>
+      <w:r>
+        <w:rPr>
+          <w:lang w:val="en-US"/>
+        </w:rPr>
+        <w:t>NMI: 0.94161, ARI: 0.95366, acc: 0.9787, final K: 10</w:t>
+      </w:r>
     </w:p>
     <w:p>
       <w:pPr>

</xml_diff>

<commit_message>
use tanh with two hidden layers
</commit_message>
<xml_diff>
--- a/Docs/Process Documentation - Tomer.docx
+++ b/Docs/Process Documentation - Tomer.docx
@@ -43,7 +43,35 @@
         <w:rPr>
           <w:lang w:val="en-US"/>
         </w:rPr>
-        <w:t>main files: DeepDPM, clusternetasmodel, classifiers</w:t>
+        <w:t xml:space="preserve">main files: </w:t>
+      </w:r>
+      <w:proofErr w:type="spellStart"/>
+      <w:r>
+        <w:rPr>
+          <w:lang w:val="en-US"/>
+        </w:rPr>
+        <w:t>DeepDPM</w:t>
+      </w:r>
+      <w:proofErr w:type="spellEnd"/>
+      <w:r>
+        <w:rPr>
+          <w:lang w:val="en-US"/>
+        </w:rPr>
+        <w:t xml:space="preserve">, </w:t>
+      </w:r>
+      <w:proofErr w:type="spellStart"/>
+      <w:r>
+        <w:rPr>
+          <w:lang w:val="en-US"/>
+        </w:rPr>
+        <w:t>clusternetasmodel</w:t>
+      </w:r>
+      <w:proofErr w:type="spellEnd"/>
+      <w:r>
+        <w:rPr>
+          <w:lang w:val="en-US"/>
+        </w:rPr>
+        <w:t>, classifiers</w:t>
       </w:r>
     </w:p>
     <w:p>
@@ -62,13 +90,49 @@
         <w:rPr>
           <w:lang w:val="en-US"/>
         </w:rPr>
-        <w:t>main args</w:t>
-      </w:r>
-      <w:r>
-        <w:rPr>
-          <w:lang w:val="en-US"/>
-        </w:rPr>
-        <w:t xml:space="preserve"> (gpus, use_labels_for_eval)</w:t>
+        <w:t xml:space="preserve">main </w:t>
+      </w:r>
+      <w:proofErr w:type="spellStart"/>
+      <w:r>
+        <w:rPr>
+          <w:lang w:val="en-US"/>
+        </w:rPr>
+        <w:t>args</w:t>
+      </w:r>
+      <w:proofErr w:type="spellEnd"/>
+      <w:r>
+        <w:rPr>
+          <w:lang w:val="en-US"/>
+        </w:rPr>
+        <w:t xml:space="preserve"> (</w:t>
+      </w:r>
+      <w:proofErr w:type="spellStart"/>
+      <w:r>
+        <w:rPr>
+          <w:lang w:val="en-US"/>
+        </w:rPr>
+        <w:t>gpus</w:t>
+      </w:r>
+      <w:proofErr w:type="spellEnd"/>
+      <w:r>
+        <w:rPr>
+          <w:lang w:val="en-US"/>
+        </w:rPr>
+        <w:t xml:space="preserve">, </w:t>
+      </w:r>
+      <w:proofErr w:type="spellStart"/>
+      <w:r>
+        <w:rPr>
+          <w:lang w:val="en-US"/>
+        </w:rPr>
+        <w:t>use_labels_for_eval</w:t>
+      </w:r>
+      <w:proofErr w:type="spellEnd"/>
+      <w:r>
+        <w:rPr>
+          <w:lang w:val="en-US"/>
+        </w:rPr>
+        <w:t>)</w:t>
       </w:r>
     </w:p>
     <w:p>
@@ -223,13 +287,23 @@
         </w:rPr>
         <w:t xml:space="preserve">- </w:t>
       </w:r>
+      <w:proofErr w:type="spellStart"/>
       <w:r>
         <w:rPr>
           <w:b/>
           <w:bCs/>
           <w:lang w:val="en-US"/>
         </w:rPr>
-        <w:t>Subclustring net</w:t>
+        <w:t>Subclustring</w:t>
+      </w:r>
+      <w:proofErr w:type="spellEnd"/>
+      <w:r>
+        <w:rPr>
+          <w:b/>
+          <w:bCs/>
+          <w:lang w:val="en-US"/>
+        </w:rPr>
+        <w:t xml:space="preserve"> net</w:t>
       </w:r>
       <w:r>
         <w:rPr>
@@ -274,11 +348,19 @@
         </w:rPr>
         <w:t xml:space="preserve"> </w:t>
       </w:r>
-      <w:r>
-        <w:rPr>
-          <w:lang w:val="en-US"/>
-        </w:rPr>
-        <w:t xml:space="preserve">Hidden_dim </w:t>
+      <w:proofErr w:type="spellStart"/>
+      <w:r>
+        <w:rPr>
+          <w:lang w:val="en-US"/>
+        </w:rPr>
+        <w:t>Hidden_dim</w:t>
+      </w:r>
+      <w:proofErr w:type="spellEnd"/>
+      <w:r>
+        <w:rPr>
+          <w:lang w:val="en-US"/>
+        </w:rPr>
+        <w:t xml:space="preserve"> </w:t>
       </w:r>
       <w:r>
         <w:rPr>
@@ -303,7 +385,21 @@
         <w:rPr>
           <w:lang w:val="en-US"/>
         </w:rPr>
-        <w:t xml:space="preserve">2 FC layes </w:t>
+        <w:t xml:space="preserve">2 FC </w:t>
+      </w:r>
+      <w:proofErr w:type="spellStart"/>
+      <w:r>
+        <w:rPr>
+          <w:lang w:val="en-US"/>
+        </w:rPr>
+        <w:t>layes</w:t>
+      </w:r>
+      <w:proofErr w:type="spellEnd"/>
+      <w:r>
+        <w:rPr>
+          <w:lang w:val="en-US"/>
+        </w:rPr>
+        <w:t xml:space="preserve"> </w:t>
       </w:r>
     </w:p>
     <w:p>
@@ -318,11 +414,19 @@
           <w:lang w:val="en-US"/>
         </w:rPr>
       </w:pPr>
-      <w:r>
-        <w:rPr>
-          <w:lang w:val="en-US"/>
-        </w:rPr>
-        <w:t>Hidden_dim = 50 is hard coded</w:t>
+      <w:proofErr w:type="spellStart"/>
+      <w:r>
+        <w:rPr>
+          <w:lang w:val="en-US"/>
+        </w:rPr>
+        <w:t>Hidden_dim</w:t>
+      </w:r>
+      <w:proofErr w:type="spellEnd"/>
+      <w:r>
+        <w:rPr>
+          <w:lang w:val="en-US"/>
+        </w:rPr>
+        <w:t xml:space="preserve"> = 50 is hard coded</w:t>
       </w:r>
     </w:p>
     <w:p>
@@ -341,7 +445,21 @@
         <w:rPr>
           <w:lang w:val="en-US"/>
         </w:rPr>
-        <w:t xml:space="preserve">detach different subclustering nets - zeroing out the weights connecting between different subnets. </w:t>
+        <w:t xml:space="preserve">detach different </w:t>
+      </w:r>
+      <w:proofErr w:type="spellStart"/>
+      <w:r>
+        <w:rPr>
+          <w:lang w:val="en-US"/>
+        </w:rPr>
+        <w:t>subclustering</w:t>
+      </w:r>
+      <w:proofErr w:type="spellEnd"/>
+      <w:r>
+        <w:rPr>
+          <w:lang w:val="en-US"/>
+        </w:rPr>
+        <w:t xml:space="preserve"> nets - zeroing out the weights connecting between different subnets. </w:t>
       </w:r>
       <w:r>
         <w:rPr>
@@ -418,30 +536,46 @@
           <w:lang w:val="en-US"/>
         </w:rPr>
       </w:pPr>
-      <w:r>
-        <w:rPr>
-          <w:lang w:val="en-US"/>
-        </w:rPr>
-        <w:t>Mnist, Initial K = 1</w:t>
-      </w:r>
-    </w:p>
-    <w:p>
-      <w:pPr>
-        <w:pStyle w:val="ListParagraph"/>
-        <w:numPr>
-          <w:ilvl w:val="3"/>
-          <w:numId w:val="2"/>
-        </w:numPr>
-        <w:ind w:left="2520"/>
-        <w:rPr>
-          <w:lang w:val="en-US"/>
-        </w:rPr>
-      </w:pPr>
-      <w:r>
-        <w:rPr>
-          <w:lang w:val="en-US"/>
-        </w:rPr>
-        <w:t xml:space="preserve">Hidden_dim = </w:t>
+      <w:proofErr w:type="spellStart"/>
+      <w:r>
+        <w:rPr>
+          <w:lang w:val="en-US"/>
+        </w:rPr>
+        <w:t>Mnist</w:t>
+      </w:r>
+      <w:proofErr w:type="spellEnd"/>
+      <w:r>
+        <w:rPr>
+          <w:lang w:val="en-US"/>
+        </w:rPr>
+        <w:t>, Initial K = 1</w:t>
+      </w:r>
+    </w:p>
+    <w:p>
+      <w:pPr>
+        <w:pStyle w:val="ListParagraph"/>
+        <w:numPr>
+          <w:ilvl w:val="3"/>
+          <w:numId w:val="2"/>
+        </w:numPr>
+        <w:ind w:left="2520"/>
+        <w:rPr>
+          <w:lang w:val="en-US"/>
+        </w:rPr>
+      </w:pPr>
+      <w:proofErr w:type="spellStart"/>
+      <w:r>
+        <w:rPr>
+          <w:lang w:val="en-US"/>
+        </w:rPr>
+        <w:t>Hidden_dim</w:t>
+      </w:r>
+      <w:proofErr w:type="spellEnd"/>
+      <w:r>
+        <w:rPr>
+          <w:lang w:val="en-US"/>
+        </w:rPr>
+        <w:t xml:space="preserve"> = </w:t>
       </w:r>
       <w:r>
         <w:rPr>
@@ -485,7 +619,21 @@
         <w:rPr>
           <w:lang w:val="en-US"/>
         </w:rPr>
-        <w:t>-&gt;Subclustring Params: 652</w:t>
+        <w:t>-&gt;</w:t>
+      </w:r>
+      <w:proofErr w:type="spellStart"/>
+      <w:r>
+        <w:rPr>
+          <w:lang w:val="en-US"/>
+        </w:rPr>
+        <w:t>Subclustring</w:t>
+      </w:r>
+      <w:proofErr w:type="spellEnd"/>
+      <w:r>
+        <w:rPr>
+          <w:lang w:val="en-US"/>
+        </w:rPr>
+        <w:t xml:space="preserve"> Params: 652</w:t>
       </w:r>
     </w:p>
     <w:p>
@@ -550,30 +698,46 @@
           <w:lang w:val="en-US"/>
         </w:rPr>
       </w:pPr>
-      <w:r>
-        <w:rPr>
-          <w:lang w:val="en-US"/>
-        </w:rPr>
-        <w:t>Mnist, Initial K = 1</w:t>
-      </w:r>
-    </w:p>
-    <w:p>
-      <w:pPr>
-        <w:pStyle w:val="ListParagraph"/>
-        <w:numPr>
-          <w:ilvl w:val="3"/>
-          <w:numId w:val="2"/>
-        </w:numPr>
-        <w:ind w:left="2520"/>
-        <w:rPr>
-          <w:lang w:val="en-US"/>
-        </w:rPr>
-      </w:pPr>
-      <w:r>
-        <w:rPr>
-          <w:lang w:val="en-US"/>
-        </w:rPr>
-        <w:t>Hidden_dim = 75</w:t>
+      <w:proofErr w:type="spellStart"/>
+      <w:r>
+        <w:rPr>
+          <w:lang w:val="en-US"/>
+        </w:rPr>
+        <w:t>Mnist</w:t>
+      </w:r>
+      <w:proofErr w:type="spellEnd"/>
+      <w:r>
+        <w:rPr>
+          <w:lang w:val="en-US"/>
+        </w:rPr>
+        <w:t>, Initial K = 1</w:t>
+      </w:r>
+    </w:p>
+    <w:p>
+      <w:pPr>
+        <w:pStyle w:val="ListParagraph"/>
+        <w:numPr>
+          <w:ilvl w:val="3"/>
+          <w:numId w:val="2"/>
+        </w:numPr>
+        <w:ind w:left="2520"/>
+        <w:rPr>
+          <w:lang w:val="en-US"/>
+        </w:rPr>
+      </w:pPr>
+      <w:proofErr w:type="spellStart"/>
+      <w:r>
+        <w:rPr>
+          <w:lang w:val="en-US"/>
+        </w:rPr>
+        <w:t>Hidden_dim</w:t>
+      </w:r>
+      <w:proofErr w:type="spellEnd"/>
+      <w:r>
+        <w:rPr>
+          <w:lang w:val="en-US"/>
+        </w:rPr>
+        <w:t xml:space="preserve"> = 75</w:t>
       </w:r>
     </w:p>
     <w:p>
@@ -611,7 +775,21 @@
         <w:rPr>
           <w:lang w:val="en-US"/>
         </w:rPr>
-        <w:t>-&gt;Subclustring Params:977 (13 params for each additional neuron?)</w:t>
+        <w:t>-&gt;</w:t>
+      </w:r>
+      <w:proofErr w:type="spellStart"/>
+      <w:r>
+        <w:rPr>
+          <w:lang w:val="en-US"/>
+        </w:rPr>
+        <w:t>Subclustring</w:t>
+      </w:r>
+      <w:proofErr w:type="spellEnd"/>
+      <w:r>
+        <w:rPr>
+          <w:lang w:val="en-US"/>
+        </w:rPr>
+        <w:t xml:space="preserve"> Params:977 (13 params for each additional neuron?)</w:t>
       </w:r>
     </w:p>
     <w:p>
@@ -695,11 +873,19 @@
           <w:lang w:val="en-US"/>
         </w:rPr>
       </w:pPr>
-      <w:r>
-        <w:rPr>
-          <w:lang w:val="en-US"/>
-        </w:rPr>
-        <w:t>Hidden_dim = 75</w:t>
+      <w:proofErr w:type="spellStart"/>
+      <w:r>
+        <w:rPr>
+          <w:lang w:val="en-US"/>
+        </w:rPr>
+        <w:t>Hidden_dim</w:t>
+      </w:r>
+      <w:proofErr w:type="spellEnd"/>
+      <w:r>
+        <w:rPr>
+          <w:lang w:val="en-US"/>
+        </w:rPr>
+        <w:t xml:space="preserve"> = 75</w:t>
       </w:r>
     </w:p>
     <w:p>
@@ -737,7 +923,21 @@
         <w:rPr>
           <w:lang w:val="en-US"/>
         </w:rPr>
-        <w:t>-&gt;Subclustring Params:977</w:t>
+        <w:t>-&gt;</w:t>
+      </w:r>
+      <w:proofErr w:type="spellStart"/>
+      <w:r>
+        <w:rPr>
+          <w:lang w:val="en-US"/>
+        </w:rPr>
+        <w:t>Subclustring</w:t>
+      </w:r>
+      <w:proofErr w:type="spellEnd"/>
+      <w:r>
+        <w:rPr>
+          <w:lang w:val="en-US"/>
+        </w:rPr>
+        <w:t xml:space="preserve"> Params:977</w:t>
       </w:r>
     </w:p>
     <w:p>
@@ -815,11 +1015,19 @@
           <w:lang w:val="en-US"/>
         </w:rPr>
       </w:pPr>
-      <w:r>
-        <w:rPr>
-          <w:lang w:val="en-US"/>
-        </w:rPr>
-        <w:t>Hidden_dim = 75</w:t>
+      <w:proofErr w:type="spellStart"/>
+      <w:r>
+        <w:rPr>
+          <w:lang w:val="en-US"/>
+        </w:rPr>
+        <w:t>Hidden_dim</w:t>
+      </w:r>
+      <w:proofErr w:type="spellEnd"/>
+      <w:r>
+        <w:rPr>
+          <w:lang w:val="en-US"/>
+        </w:rPr>
+        <w:t xml:space="preserve"> = 75</w:t>
       </w:r>
     </w:p>
     <w:p>
@@ -857,7 +1065,21 @@
         <w:rPr>
           <w:lang w:val="en-US"/>
         </w:rPr>
-        <w:t>-&gt;Subclustring Params:977</w:t>
+        <w:t>-&gt;</w:t>
+      </w:r>
+      <w:proofErr w:type="spellStart"/>
+      <w:r>
+        <w:rPr>
+          <w:lang w:val="en-US"/>
+        </w:rPr>
+        <w:t>Subclustring</w:t>
+      </w:r>
+      <w:proofErr w:type="spellEnd"/>
+      <w:r>
+        <w:rPr>
+          <w:lang w:val="en-US"/>
+        </w:rPr>
+        <w:t xml:space="preserve"> Params:977</w:t>
       </w:r>
     </w:p>
     <w:p>
@@ -948,11 +1170,19 @@
           <w:lang w:val="en-US"/>
         </w:rPr>
       </w:pPr>
-      <w:r>
-        <w:rPr>
-          <w:lang w:val="en-US"/>
-        </w:rPr>
-        <w:t>Hidden_dim = 75</w:t>
+      <w:proofErr w:type="spellStart"/>
+      <w:r>
+        <w:rPr>
+          <w:lang w:val="en-US"/>
+        </w:rPr>
+        <w:t>Hidden_dim</w:t>
+      </w:r>
+      <w:proofErr w:type="spellEnd"/>
+      <w:r>
+        <w:rPr>
+          <w:lang w:val="en-US"/>
+        </w:rPr>
+        <w:t xml:space="preserve"> = 75</w:t>
       </w:r>
     </w:p>
     <w:p>
@@ -990,7 +1220,21 @@
         <w:rPr>
           <w:lang w:val="en-US"/>
         </w:rPr>
-        <w:t>-&gt;Subclustring Params:977</w:t>
+        <w:t>-&gt;</w:t>
+      </w:r>
+      <w:proofErr w:type="spellStart"/>
+      <w:r>
+        <w:rPr>
+          <w:lang w:val="en-US"/>
+        </w:rPr>
+        <w:t>Subclustring</w:t>
+      </w:r>
+      <w:proofErr w:type="spellEnd"/>
+      <w:r>
+        <w:rPr>
+          <w:lang w:val="en-US"/>
+        </w:rPr>
+        <w:t xml:space="preserve"> Params:977</w:t>
       </w:r>
     </w:p>
     <w:p>
@@ -1086,11 +1330,19 @@
           <w:lang w:val="en-US"/>
         </w:rPr>
       </w:pPr>
-      <w:r>
-        <w:rPr>
-          <w:lang w:val="en-US"/>
-        </w:rPr>
-        <w:t>Mnist, Initial K = 1</w:t>
+      <w:proofErr w:type="spellStart"/>
+      <w:r>
+        <w:rPr>
+          <w:lang w:val="en-US"/>
+        </w:rPr>
+        <w:t>Mnist</w:t>
+      </w:r>
+      <w:proofErr w:type="spellEnd"/>
+      <w:r>
+        <w:rPr>
+          <w:lang w:val="en-US"/>
+        </w:rPr>
+        <w:t>, Initial K = 1</w:t>
       </w:r>
     </w:p>
     <w:p>
@@ -1136,11 +1388,19 @@
           <w:lang w:val="en-US"/>
         </w:rPr>
       </w:pPr>
-      <w:r>
-        <w:rPr>
-          <w:lang w:val="en-US"/>
-        </w:rPr>
-        <w:t>Hidden_dim = 50</w:t>
+      <w:proofErr w:type="spellStart"/>
+      <w:r>
+        <w:rPr>
+          <w:lang w:val="en-US"/>
+        </w:rPr>
+        <w:t>Hidden_dim</w:t>
+      </w:r>
+      <w:proofErr w:type="spellEnd"/>
+      <w:r>
+        <w:rPr>
+          <w:lang w:val="en-US"/>
+        </w:rPr>
+        <w:t xml:space="preserve"> = 50</w:t>
       </w:r>
     </w:p>
     <w:p>
@@ -1178,7 +1438,21 @@
         <w:rPr>
           <w:lang w:val="en-US"/>
         </w:rPr>
-        <w:t>&gt;Subclustring Params: 3200</w:t>
+        <w:t>&gt;</w:t>
+      </w:r>
+      <w:proofErr w:type="spellStart"/>
+      <w:r>
+        <w:rPr>
+          <w:lang w:val="en-US"/>
+        </w:rPr>
+        <w:t>Subclustring</w:t>
+      </w:r>
+      <w:proofErr w:type="spellEnd"/>
+      <w:r>
+        <w:rPr>
+          <w:lang w:val="en-US"/>
+        </w:rPr>
+        <w:t xml:space="preserve"> Params: 3200</w:t>
       </w:r>
     </w:p>
     <w:p>
@@ -1237,11 +1511,19 @@
           <w:lang w:val="en-US"/>
         </w:rPr>
       </w:pPr>
-      <w:r>
-        <w:rPr>
-          <w:lang w:val="en-US"/>
-        </w:rPr>
-        <w:t>Mnist, Initial K = 1</w:t>
+      <w:proofErr w:type="spellStart"/>
+      <w:r>
+        <w:rPr>
+          <w:lang w:val="en-US"/>
+        </w:rPr>
+        <w:t>Mnist</w:t>
+      </w:r>
+      <w:proofErr w:type="spellEnd"/>
+      <w:r>
+        <w:rPr>
+          <w:lang w:val="en-US"/>
+        </w:rPr>
+        <w:t>, Initial K = 1</w:t>
       </w:r>
     </w:p>
     <w:p>
@@ -1275,11 +1557,19 @@
           <w:lang w:val="en-US"/>
         </w:rPr>
       </w:pPr>
-      <w:r>
-        <w:rPr>
-          <w:lang w:val="en-US"/>
-        </w:rPr>
-        <w:t>Hidden_dim = 25</w:t>
+      <w:proofErr w:type="spellStart"/>
+      <w:r>
+        <w:rPr>
+          <w:lang w:val="en-US"/>
+        </w:rPr>
+        <w:t>Hidden_dim</w:t>
+      </w:r>
+      <w:proofErr w:type="spellEnd"/>
+      <w:r>
+        <w:rPr>
+          <w:lang w:val="en-US"/>
+        </w:rPr>
+        <w:t xml:space="preserve"> = 25</w:t>
       </w:r>
     </w:p>
     <w:p>
@@ -1317,7 +1607,21 @@
         <w:rPr>
           <w:lang w:val="en-US"/>
         </w:rPr>
-        <w:t>&gt;Subclustring Params: 3200</w:t>
+        <w:t>&gt;</w:t>
+      </w:r>
+      <w:proofErr w:type="spellStart"/>
+      <w:r>
+        <w:rPr>
+          <w:lang w:val="en-US"/>
+        </w:rPr>
+        <w:t>Subclustring</w:t>
+      </w:r>
+      <w:proofErr w:type="spellEnd"/>
+      <w:r>
+        <w:rPr>
+          <w:lang w:val="en-US"/>
+        </w:rPr>
+        <w:t xml:space="preserve"> Params: 3200</w:t>
       </w:r>
     </w:p>
     <w:p>
@@ -1372,11 +1676,19 @@
           <w:lang w:val="en-US"/>
         </w:rPr>
       </w:pPr>
-      <w:r>
-        <w:rPr>
-          <w:lang w:val="en-US"/>
-        </w:rPr>
-        <w:t>Mnist, Initial K = 1</w:t>
+      <w:proofErr w:type="spellStart"/>
+      <w:r>
+        <w:rPr>
+          <w:lang w:val="en-US"/>
+        </w:rPr>
+        <w:t>Mnist</w:t>
+      </w:r>
+      <w:proofErr w:type="spellEnd"/>
+      <w:r>
+        <w:rPr>
+          <w:lang w:val="en-US"/>
+        </w:rPr>
+        <w:t>, Initial K = 1</w:t>
       </w:r>
     </w:p>
     <w:p>
@@ -1410,11 +1722,19 @@
           <w:lang w:val="en-US"/>
         </w:rPr>
       </w:pPr>
-      <w:r>
-        <w:rPr>
-          <w:lang w:val="en-US"/>
-        </w:rPr>
-        <w:t xml:space="preserve">Hidden_dim = </w:t>
+      <w:proofErr w:type="spellStart"/>
+      <w:r>
+        <w:rPr>
+          <w:lang w:val="en-US"/>
+        </w:rPr>
+        <w:t>Hidden_dim</w:t>
+      </w:r>
+      <w:proofErr w:type="spellEnd"/>
+      <w:r>
+        <w:rPr>
+          <w:lang w:val="en-US"/>
+        </w:rPr>
+        <w:t xml:space="preserve"> = </w:t>
       </w:r>
       <w:r>
         <w:rPr>
@@ -1470,7 +1790,21 @@
         <w:rPr>
           <w:lang w:val="en-US"/>
         </w:rPr>
-        <w:t xml:space="preserve">&gt;Subclustring Params: </w:t>
+        <w:t>&gt;</w:t>
+      </w:r>
+      <w:proofErr w:type="spellStart"/>
+      <w:r>
+        <w:rPr>
+          <w:lang w:val="en-US"/>
+        </w:rPr>
+        <w:t>Subclustring</w:t>
+      </w:r>
+      <w:proofErr w:type="spellEnd"/>
+      <w:r>
+        <w:rPr>
+          <w:lang w:val="en-US"/>
+        </w:rPr>
+        <w:t xml:space="preserve"> Params: </w:t>
       </w:r>
       <w:r>
         <w:rPr>
@@ -1534,11 +1868,19 @@
           <w:lang w:val="en-US"/>
         </w:rPr>
       </w:pPr>
-      <w:r>
-        <w:rPr>
-          <w:lang w:val="en-US"/>
-        </w:rPr>
-        <w:t>Mnist_IMBALANCED, Initial K = 1</w:t>
+      <w:proofErr w:type="spellStart"/>
+      <w:r>
+        <w:rPr>
+          <w:lang w:val="en-US"/>
+        </w:rPr>
+        <w:t>Mnist_IMBALANCED</w:t>
+      </w:r>
+      <w:proofErr w:type="spellEnd"/>
+      <w:r>
+        <w:rPr>
+          <w:lang w:val="en-US"/>
+        </w:rPr>
+        <w:t>, Initial K = 1</w:t>
       </w:r>
     </w:p>
     <w:p>
@@ -1572,11 +1914,19 @@
           <w:lang w:val="en-US"/>
         </w:rPr>
       </w:pPr>
-      <w:r>
-        <w:rPr>
-          <w:lang w:val="en-US"/>
-        </w:rPr>
-        <w:t>Hidden_dim = 25</w:t>
+      <w:proofErr w:type="spellStart"/>
+      <w:r>
+        <w:rPr>
+          <w:lang w:val="en-US"/>
+        </w:rPr>
+        <w:t>Hidden_dim</w:t>
+      </w:r>
+      <w:proofErr w:type="spellEnd"/>
+      <w:r>
+        <w:rPr>
+          <w:lang w:val="en-US"/>
+        </w:rPr>
+        <w:t xml:space="preserve"> = 25</w:t>
       </w:r>
     </w:p>
     <w:p>
@@ -1614,7 +1964,21 @@
         <w:rPr>
           <w:lang w:val="en-US"/>
         </w:rPr>
-        <w:t>&gt;Subclustring Params: 977</w:t>
+        <w:t>&gt;</w:t>
+      </w:r>
+      <w:proofErr w:type="spellStart"/>
+      <w:r>
+        <w:rPr>
+          <w:lang w:val="en-US"/>
+        </w:rPr>
+        <w:t>Subclustring</w:t>
+      </w:r>
+      <w:proofErr w:type="spellEnd"/>
+      <w:r>
+        <w:rPr>
+          <w:lang w:val="en-US"/>
+        </w:rPr>
+        <w:t xml:space="preserve"> Params: 977</w:t>
       </w:r>
     </w:p>
     <w:p>
@@ -1671,11 +2035,19 @@
           <w:lang w:val="en-US"/>
         </w:rPr>
       </w:pPr>
-      <w:r>
-        <w:rPr>
-          <w:lang w:val="en-US"/>
-        </w:rPr>
-        <w:t>Mnist_IMBALANCED, Initial K = 1</w:t>
+      <w:proofErr w:type="spellStart"/>
+      <w:r>
+        <w:rPr>
+          <w:lang w:val="en-US"/>
+        </w:rPr>
+        <w:t>Mnist_IMBALANCED</w:t>
+      </w:r>
+      <w:proofErr w:type="spellEnd"/>
+      <w:r>
+        <w:rPr>
+          <w:lang w:val="en-US"/>
+        </w:rPr>
+        <w:t>, Initial K = 1</w:t>
       </w:r>
     </w:p>
     <w:p>
@@ -1709,11 +2081,19 @@
           <w:lang w:val="en-US"/>
         </w:rPr>
       </w:pPr>
-      <w:r>
-        <w:rPr>
-          <w:lang w:val="en-US"/>
-        </w:rPr>
-        <w:t>Hidden_dim = 15</w:t>
+      <w:proofErr w:type="spellStart"/>
+      <w:r>
+        <w:rPr>
+          <w:lang w:val="en-US"/>
+        </w:rPr>
+        <w:t>Hidden_dim</w:t>
+      </w:r>
+      <w:proofErr w:type="spellEnd"/>
+      <w:r>
+        <w:rPr>
+          <w:lang w:val="en-US"/>
+        </w:rPr>
+        <w:t xml:space="preserve"> = 15</w:t>
       </w:r>
     </w:p>
     <w:p>
@@ -1751,7 +2131,21 @@
         <w:rPr>
           <w:lang w:val="en-US"/>
         </w:rPr>
-        <w:t>&gt;Subclustring Params:437</w:t>
+        <w:t>&gt;</w:t>
+      </w:r>
+      <w:proofErr w:type="spellStart"/>
+      <w:r>
+        <w:rPr>
+          <w:lang w:val="en-US"/>
+        </w:rPr>
+        <w:t>Subclustring</w:t>
+      </w:r>
+      <w:proofErr w:type="spellEnd"/>
+      <w:r>
+        <w:rPr>
+          <w:lang w:val="en-US"/>
+        </w:rPr>
+        <w:t xml:space="preserve"> Params:437</w:t>
       </w:r>
     </w:p>
     <w:p>
@@ -1788,7 +2182,168 @@
         <w:rPr>
           <w:lang w:val="en-US"/>
         </w:rPr>
-        <w:t xml:space="preserve">6 </w:t>
+        <w:t>6 – Run:</w:t>
+      </w:r>
+    </w:p>
+    <w:p>
+      <w:pPr>
+        <w:pStyle w:val="ListParagraph"/>
+        <w:numPr>
+          <w:ilvl w:val="3"/>
+          <w:numId w:val="2"/>
+        </w:numPr>
+        <w:ind w:left="2520"/>
+        <w:rPr>
+          <w:lang w:val="en-US"/>
+        </w:rPr>
+      </w:pPr>
+      <w:proofErr w:type="spellStart"/>
+      <w:r>
+        <w:rPr>
+          <w:lang w:val="en-US"/>
+        </w:rPr>
+        <w:t>Fashion_IMBALANCED</w:t>
+      </w:r>
+      <w:proofErr w:type="spellEnd"/>
+      <w:r>
+        <w:rPr>
+          <w:lang w:val="en-US"/>
+        </w:rPr>
+        <w:t>, Initial K = 1</w:t>
+      </w:r>
+    </w:p>
+    <w:p>
+      <w:pPr>
+        <w:pStyle w:val="ListParagraph"/>
+        <w:numPr>
+          <w:ilvl w:val="3"/>
+          <w:numId w:val="2"/>
+        </w:numPr>
+        <w:ind w:left="2520"/>
+        <w:rPr>
+          <w:lang w:val="en-US"/>
+        </w:rPr>
+      </w:pPr>
+      <w:r>
+        <w:rPr>
+          <w:lang w:val="en-US"/>
+        </w:rPr>
+        <w:t xml:space="preserve">Epochs = 500 </w:t>
+      </w:r>
+    </w:p>
+    <w:p>
+      <w:pPr>
+        <w:pStyle w:val="ListParagraph"/>
+        <w:numPr>
+          <w:ilvl w:val="3"/>
+          <w:numId w:val="2"/>
+        </w:numPr>
+        <w:ind w:left="2520"/>
+        <w:rPr>
+          <w:lang w:val="en-US"/>
+        </w:rPr>
+      </w:pPr>
+      <w:proofErr w:type="spellStart"/>
+      <w:r>
+        <w:rPr>
+          <w:lang w:val="en-US"/>
+        </w:rPr>
+        <w:t>Hidden_dim</w:t>
+      </w:r>
+      <w:proofErr w:type="spellEnd"/>
+      <w:r>
+        <w:rPr>
+          <w:lang w:val="en-US"/>
+        </w:rPr>
+        <w:t xml:space="preserve"> = 15</w:t>
+      </w:r>
+    </w:p>
+    <w:p>
+      <w:pPr>
+        <w:pStyle w:val="ListParagraph"/>
+        <w:numPr>
+          <w:ilvl w:val="3"/>
+          <w:numId w:val="2"/>
+        </w:numPr>
+        <w:ind w:left="2520"/>
+        <w:rPr>
+          <w:lang w:val="en-US"/>
+        </w:rPr>
+      </w:pPr>
+      <w:r>
+        <w:rPr>
+          <w:lang w:val="en-US"/>
+        </w:rPr>
+        <w:t>Drop = 0.4 (between dc1,fc2)</w:t>
+      </w:r>
+    </w:p>
+    <w:p>
+      <w:pPr>
+        <w:pStyle w:val="ListParagraph"/>
+        <w:numPr>
+          <w:ilvl w:val="3"/>
+          <w:numId w:val="2"/>
+        </w:numPr>
+        <w:ind w:left="2520"/>
+        <w:rPr>
+          <w:lang w:val="en-US"/>
+        </w:rPr>
+      </w:pPr>
+      <w:r>
+        <w:rPr>
+          <w:lang w:val="en-US"/>
+        </w:rPr>
+        <w:t>&gt;</w:t>
+      </w:r>
+      <w:proofErr w:type="spellStart"/>
+      <w:r>
+        <w:rPr>
+          <w:lang w:val="en-US"/>
+        </w:rPr>
+        <w:t>Subclustring</w:t>
+      </w:r>
+      <w:proofErr w:type="spellEnd"/>
+      <w:r>
+        <w:rPr>
+          <w:lang w:val="en-US"/>
+        </w:rPr>
+        <w:t xml:space="preserve"> Params:437</w:t>
+      </w:r>
+    </w:p>
+    <w:p>
+      <w:pPr>
+        <w:pStyle w:val="ListParagraph"/>
+        <w:numPr>
+          <w:ilvl w:val="3"/>
+          <w:numId w:val="2"/>
+        </w:numPr>
+        <w:rPr>
+          <w:lang w:val="en-US"/>
+        </w:rPr>
+      </w:pPr>
+      <w:r>
+        <w:rPr>
+          <w:lang w:val="en-US"/>
+        </w:rPr>
+        <w:t>NMI: 0.64681, ARI: 0.49417, acc: 0.60761, final K: 8</w:t>
+      </w:r>
+    </w:p>
+    <w:p>
+      <w:pPr>
+        <w:pStyle w:val="ListParagraph"/>
+        <w:numPr>
+          <w:ilvl w:val="2"/>
+          <w:numId w:val="2"/>
+        </w:numPr>
+        <w:rPr>
+          <w:lang w:val="en-US"/>
+        </w:rPr>
+      </w:pPr>
+      <w:r>
+        <w:rPr>
+          <w:lang w:val="en-US"/>
+        </w:rPr>
+        <w:t>7</w:t>
       </w:r>
       <w:r>
         <w:rPr>
@@ -1809,17 +2364,188 @@
           <w:lang w:val="en-US"/>
         </w:rPr>
       </w:pPr>
-      <w:r>
-        <w:rPr>
-          <w:lang w:val="en-US"/>
-        </w:rPr>
-        <w:t>Fashion</w:t>
-      </w:r>
-      <w:r>
-        <w:rPr>
-          <w:lang w:val="en-US"/>
-        </w:rPr>
-        <w:t>_IMBALANCED, Initial K = 1</w:t>
+      <w:proofErr w:type="spellStart"/>
+      <w:r>
+        <w:rPr>
+          <w:lang w:val="en-US"/>
+        </w:rPr>
+        <w:lastRenderedPageBreak/>
+        <w:t>Fashion_IMBALANCED</w:t>
+      </w:r>
+      <w:proofErr w:type="spellEnd"/>
+      <w:r>
+        <w:rPr>
+          <w:lang w:val="en-US"/>
+        </w:rPr>
+        <w:t>, Initial K = 1</w:t>
+      </w:r>
+    </w:p>
+    <w:p>
+      <w:pPr>
+        <w:pStyle w:val="ListParagraph"/>
+        <w:numPr>
+          <w:ilvl w:val="3"/>
+          <w:numId w:val="2"/>
+        </w:numPr>
+        <w:ind w:left="2520"/>
+        <w:rPr>
+          <w:lang w:val="en-US"/>
+        </w:rPr>
+      </w:pPr>
+      <w:r>
+        <w:rPr>
+          <w:lang w:val="en-US"/>
+        </w:rPr>
+        <w:t>Epochs = 700</w:t>
+      </w:r>
+    </w:p>
+    <w:p>
+      <w:pPr>
+        <w:pStyle w:val="ListParagraph"/>
+        <w:numPr>
+          <w:ilvl w:val="3"/>
+          <w:numId w:val="2"/>
+        </w:numPr>
+        <w:ind w:left="2520"/>
+        <w:rPr>
+          <w:lang w:val="en-US"/>
+        </w:rPr>
+      </w:pPr>
+      <w:proofErr w:type="spellStart"/>
+      <w:r>
+        <w:rPr>
+          <w:lang w:val="en-US"/>
+        </w:rPr>
+        <w:t>Hidden_dim</w:t>
+      </w:r>
+      <w:proofErr w:type="spellEnd"/>
+      <w:r>
+        <w:rPr>
+          <w:lang w:val="en-US"/>
+        </w:rPr>
+        <w:t xml:space="preserve"> = 25</w:t>
+      </w:r>
+    </w:p>
+    <w:p>
+      <w:pPr>
+        <w:pStyle w:val="ListParagraph"/>
+        <w:numPr>
+          <w:ilvl w:val="3"/>
+          <w:numId w:val="2"/>
+        </w:numPr>
+        <w:ind w:left="2520"/>
+        <w:rPr>
+          <w:lang w:val="en-US"/>
+        </w:rPr>
+      </w:pPr>
+      <w:r>
+        <w:rPr>
+          <w:lang w:val="en-US"/>
+        </w:rPr>
+        <w:t>Drop = 0.4 (between dc1,fc2)</w:t>
+      </w:r>
+    </w:p>
+    <w:p>
+      <w:pPr>
+        <w:pStyle w:val="ListParagraph"/>
+        <w:numPr>
+          <w:ilvl w:val="3"/>
+          <w:numId w:val="2"/>
+        </w:numPr>
+        <w:ind w:left="2520"/>
+        <w:rPr>
+          <w:lang w:val="en-US"/>
+        </w:rPr>
+      </w:pPr>
+      <w:r>
+        <w:rPr>
+          <w:lang w:val="en-US"/>
+        </w:rPr>
+        <w:t>&gt;</w:t>
+      </w:r>
+      <w:proofErr w:type="spellStart"/>
+      <w:r>
+        <w:rPr>
+          <w:lang w:val="en-US"/>
+        </w:rPr>
+        <w:t>Subclustring</w:t>
+      </w:r>
+      <w:proofErr w:type="spellEnd"/>
+      <w:r>
+        <w:rPr>
+          <w:lang w:val="en-US"/>
+        </w:rPr>
+        <w:t xml:space="preserve"> Params: 977</w:t>
+      </w:r>
+    </w:p>
+    <w:p>
+      <w:pPr>
+        <w:pStyle w:val="ListParagraph"/>
+        <w:numPr>
+          <w:ilvl w:val="3"/>
+          <w:numId w:val="2"/>
+        </w:numPr>
+        <w:rPr>
+          <w:lang w:val="en-US"/>
+        </w:rPr>
+      </w:pPr>
+      <w:r>
+        <w:rPr>
+          <w:lang w:val="en-US"/>
+        </w:rPr>
+        <w:t>0.64645, ARI: 0.49401, acc: 0.60795, final K: 8</w:t>
+      </w:r>
+    </w:p>
+    <w:p>
+      <w:pPr>
+        <w:pStyle w:val="ListParagraph"/>
+        <w:numPr>
+          <w:ilvl w:val="2"/>
+          <w:numId w:val="2"/>
+        </w:numPr>
+        <w:ind w:left="1800"/>
+        <w:rPr>
+          <w:lang w:val="en-US"/>
+        </w:rPr>
+      </w:pPr>
+      <w:r>
+        <w:rPr>
+          <w:lang w:val="en-US"/>
+        </w:rPr>
+        <w:t>8</w:t>
+      </w:r>
+      <w:r>
+        <w:rPr>
+          <w:lang w:val="en-US"/>
+        </w:rPr>
+        <w:t xml:space="preserve"> – Run:</w:t>
+      </w:r>
+    </w:p>
+    <w:p>
+      <w:pPr>
+        <w:pStyle w:val="ListParagraph"/>
+        <w:numPr>
+          <w:ilvl w:val="3"/>
+          <w:numId w:val="2"/>
+        </w:numPr>
+        <w:ind w:left="2520"/>
+        <w:rPr>
+          <w:lang w:val="en-US"/>
+        </w:rPr>
+      </w:pPr>
+      <w:proofErr w:type="spellStart"/>
+      <w:r>
+        <w:rPr>
+          <w:lang w:val="en-US"/>
+        </w:rPr>
+        <w:t>Mnist</w:t>
+      </w:r>
+      <w:proofErr w:type="spellEnd"/>
+      <w:r>
+        <w:rPr>
+          <w:lang w:val="en-US"/>
+        </w:rPr>
+        <w:t>, Initial K = 1</w:t>
       </w:r>
     </w:p>
     <w:p>
@@ -1853,67 +2579,101 @@
           <w:lang w:val="en-US"/>
         </w:rPr>
       </w:pPr>
-      <w:r>
-        <w:rPr>
-          <w:lang w:val="en-US"/>
-        </w:rPr>
-        <w:t>Hidden_dim = 15</w:t>
-      </w:r>
-    </w:p>
-    <w:p>
-      <w:pPr>
-        <w:pStyle w:val="ListParagraph"/>
-        <w:numPr>
-          <w:ilvl w:val="3"/>
-          <w:numId w:val="2"/>
-        </w:numPr>
-        <w:ind w:left="2520"/>
-        <w:rPr>
-          <w:lang w:val="en-US"/>
-        </w:rPr>
-      </w:pPr>
-      <w:r>
-        <w:rPr>
-          <w:lang w:val="en-US"/>
-        </w:rPr>
-        <w:t>Drop = 0.4 (between dc1,fc2)</w:t>
-      </w:r>
-    </w:p>
-    <w:p>
-      <w:pPr>
-        <w:pStyle w:val="ListParagraph"/>
-        <w:numPr>
-          <w:ilvl w:val="3"/>
-          <w:numId w:val="2"/>
-        </w:numPr>
-        <w:ind w:left="2520"/>
-        <w:rPr>
-          <w:lang w:val="en-US"/>
-        </w:rPr>
-      </w:pPr>
-      <w:r>
-        <w:rPr>
-          <w:lang w:val="en-US"/>
-        </w:rPr>
-        <w:t>&gt;Subclustring Params:437</w:t>
-      </w:r>
-    </w:p>
-    <w:p>
-      <w:pPr>
-        <w:pStyle w:val="ListParagraph"/>
-        <w:numPr>
-          <w:ilvl w:val="3"/>
-          <w:numId w:val="2"/>
-        </w:numPr>
-        <w:rPr>
-          <w:lang w:val="en-US"/>
-        </w:rPr>
-      </w:pPr>
-      <w:r>
-        <w:rPr>
-          <w:lang w:val="en-US"/>
-        </w:rPr>
-        <w:t>NMI: 0.64681, ARI: 0.49417, acc: 0.60761, final K: 8</w:t>
+      <w:proofErr w:type="spellStart"/>
+      <w:r>
+        <w:rPr>
+          <w:lang w:val="en-US"/>
+        </w:rPr>
+        <w:t>Hidden_dim</w:t>
+      </w:r>
+      <w:proofErr w:type="spellEnd"/>
+      <w:r>
+        <w:rPr>
+          <w:lang w:val="en-US"/>
+        </w:rPr>
+        <w:t xml:space="preserve"> = </w:t>
+      </w:r>
+      <w:r>
+        <w:rPr>
+          <w:lang w:val="en-US"/>
+        </w:rPr>
+        <w:t>15</w:t>
+      </w:r>
+    </w:p>
+    <w:p>
+      <w:pPr>
+        <w:pStyle w:val="ListParagraph"/>
+        <w:numPr>
+          <w:ilvl w:val="3"/>
+          <w:numId w:val="2"/>
+        </w:numPr>
+        <w:ind w:left="2520"/>
+        <w:rPr>
+          <w:lang w:val="en-US"/>
+        </w:rPr>
+      </w:pPr>
+      <w:r>
+        <w:rPr>
+          <w:lang w:val="en-US"/>
+        </w:rPr>
+        <w:t>Drop = 0</w:t>
+      </w:r>
+    </w:p>
+    <w:p>
+      <w:pPr>
+        <w:pStyle w:val="ListParagraph"/>
+        <w:numPr>
+          <w:ilvl w:val="3"/>
+          <w:numId w:val="2"/>
+        </w:numPr>
+        <w:ind w:left="2520"/>
+        <w:rPr>
+          <w:lang w:val="en-US"/>
+        </w:rPr>
+      </w:pPr>
+      <w:r>
+        <w:rPr>
+          <w:lang w:val="en-US"/>
+        </w:rPr>
+        <w:t>&gt;</w:t>
+      </w:r>
+      <w:proofErr w:type="spellStart"/>
+      <w:r>
+        <w:rPr>
+          <w:lang w:val="en-US"/>
+        </w:rPr>
+        <w:t>Subclustring</w:t>
+      </w:r>
+      <w:proofErr w:type="spellEnd"/>
+      <w:r>
+        <w:rPr>
+          <w:lang w:val="en-US"/>
+        </w:rPr>
+        <w:t xml:space="preserve"> Params: </w:t>
+      </w:r>
+      <w:r>
+        <w:rPr>
+          <w:lang w:val="en-US"/>
+        </w:rPr>
+        <w:t>437</w:t>
+      </w:r>
+    </w:p>
+    <w:p>
+      <w:pPr>
+        <w:pStyle w:val="ListParagraph"/>
+        <w:numPr>
+          <w:ilvl w:val="3"/>
+          <w:numId w:val="2"/>
+        </w:numPr>
+        <w:rPr>
+          <w:lang w:val="en-US"/>
+        </w:rPr>
+      </w:pPr>
+      <w:r>
+        <w:rPr>
+          <w:lang w:val="en-US"/>
+        </w:rPr>
+        <w:t>NMI: 0.94161, ARI: 0.95366, acc: 0.9787, final K: 10</w:t>
       </w:r>
     </w:p>
     <w:p>
@@ -1923,10 +2683,69 @@
           <w:ilvl w:val="2"/>
           <w:numId w:val="2"/>
         </w:numPr>
-        <w:rPr>
-          <w:lang w:val="en-US"/>
-        </w:rPr>
-      </w:pPr>
+        <w:ind w:left="1800"/>
+        <w:rPr>
+          <w:lang w:val="en-US"/>
+        </w:rPr>
+      </w:pPr>
+      <w:r>
+        <w:rPr>
+          <w:lang w:val="en-US"/>
+        </w:rPr>
+        <w:t>9</w:t>
+      </w:r>
+      <w:r>
+        <w:rPr>
+          <w:lang w:val="en-US"/>
+        </w:rPr>
+        <w:t xml:space="preserve"> – Run:</w:t>
+      </w:r>
+    </w:p>
+    <w:p>
+      <w:pPr>
+        <w:pStyle w:val="ListParagraph"/>
+        <w:numPr>
+          <w:ilvl w:val="3"/>
+          <w:numId w:val="2"/>
+        </w:numPr>
+        <w:ind w:left="2520"/>
+        <w:rPr>
+          <w:lang w:val="en-US"/>
+        </w:rPr>
+      </w:pPr>
+      <w:proofErr w:type="spellStart"/>
+      <w:r>
+        <w:rPr>
+          <w:lang w:val="en-US"/>
+        </w:rPr>
+        <w:t>Mnist</w:t>
+      </w:r>
+      <w:proofErr w:type="spellEnd"/>
+      <w:r>
+        <w:rPr>
+          <w:lang w:val="en-US"/>
+        </w:rPr>
+        <w:t>, Initial K = 1</w:t>
+      </w:r>
+    </w:p>
+    <w:p>
+      <w:pPr>
+        <w:pStyle w:val="ListParagraph"/>
+        <w:numPr>
+          <w:ilvl w:val="3"/>
+          <w:numId w:val="2"/>
+        </w:numPr>
+        <w:ind w:left="2520"/>
+        <w:rPr>
+          <w:lang w:val="en-US"/>
+        </w:rPr>
+      </w:pPr>
+      <w:r>
+        <w:rPr>
+          <w:lang w:val="en-US"/>
+        </w:rPr>
+        <w:t xml:space="preserve">Epochs = </w:t>
+      </w:r>
       <w:r>
         <w:rPr>
           <w:lang w:val="en-US"/>
@@ -1937,139 +2756,143 @@
         <w:rPr>
           <w:lang w:val="en-US"/>
         </w:rPr>
-        <w:t>– Run:</w:t>
-      </w:r>
-    </w:p>
-    <w:p>
-      <w:pPr>
-        <w:pStyle w:val="ListParagraph"/>
-        <w:numPr>
-          <w:ilvl w:val="3"/>
-          <w:numId w:val="2"/>
-        </w:numPr>
-        <w:ind w:left="2520"/>
-        <w:rPr>
-          <w:lang w:val="en-US"/>
-        </w:rPr>
-      </w:pPr>
-      <w:r>
-        <w:rPr>
-          <w:lang w:val="en-US"/>
-        </w:rPr>
-        <w:lastRenderedPageBreak/>
-        <w:t>Fashion_IMBALANCED, Initial K = 1</w:t>
-      </w:r>
-    </w:p>
-    <w:p>
-      <w:pPr>
-        <w:pStyle w:val="ListParagraph"/>
-        <w:numPr>
-          <w:ilvl w:val="3"/>
-          <w:numId w:val="2"/>
-        </w:numPr>
-        <w:ind w:left="2520"/>
-        <w:rPr>
-          <w:lang w:val="en-US"/>
-        </w:rPr>
-      </w:pPr>
-      <w:r>
-        <w:rPr>
-          <w:lang w:val="en-US"/>
-        </w:rPr>
-        <w:t xml:space="preserve">Epochs = </w:t>
-      </w:r>
-      <w:r>
-        <w:rPr>
-          <w:lang w:val="en-US"/>
-        </w:rPr>
-        <w:t>700</w:t>
-      </w:r>
-    </w:p>
-    <w:p>
-      <w:pPr>
-        <w:pStyle w:val="ListParagraph"/>
-        <w:numPr>
-          <w:ilvl w:val="3"/>
-          <w:numId w:val="2"/>
-        </w:numPr>
-        <w:ind w:left="2520"/>
-        <w:rPr>
-          <w:lang w:val="en-US"/>
-        </w:rPr>
-      </w:pPr>
-      <w:r>
-        <w:rPr>
-          <w:lang w:val="en-US"/>
-        </w:rPr>
-        <w:t xml:space="preserve">Hidden_dim = </w:t>
-      </w:r>
-      <w:r>
-        <w:rPr>
-          <w:lang w:val="en-US"/>
-        </w:rPr>
-        <w:t>25</w:t>
-      </w:r>
-    </w:p>
-    <w:p>
-      <w:pPr>
-        <w:pStyle w:val="ListParagraph"/>
-        <w:numPr>
-          <w:ilvl w:val="3"/>
-          <w:numId w:val="2"/>
-        </w:numPr>
-        <w:ind w:left="2520"/>
-        <w:rPr>
-          <w:lang w:val="en-US"/>
-        </w:rPr>
-      </w:pPr>
-      <w:r>
-        <w:rPr>
-          <w:lang w:val="en-US"/>
-        </w:rPr>
-        <w:t>Drop = 0.4 (between dc1,fc2)</w:t>
-      </w:r>
-    </w:p>
-    <w:p>
-      <w:pPr>
-        <w:pStyle w:val="ListParagraph"/>
-        <w:numPr>
-          <w:ilvl w:val="3"/>
-          <w:numId w:val="2"/>
-        </w:numPr>
-        <w:ind w:left="2520"/>
-        <w:rPr>
-          <w:lang w:val="en-US"/>
-        </w:rPr>
-      </w:pPr>
-      <w:r>
-        <w:rPr>
-          <w:lang w:val="en-US"/>
-        </w:rPr>
-        <w:t>&gt;Subclustring Params:</w:t>
-      </w:r>
-      <w:r>
-        <w:rPr>
-          <w:lang w:val="en-US"/>
-        </w:rPr>
-        <w:t xml:space="preserve"> 977</w:t>
-      </w:r>
-    </w:p>
-    <w:p>
-      <w:pPr>
-        <w:pStyle w:val="ListParagraph"/>
-        <w:numPr>
-          <w:ilvl w:val="3"/>
-          <w:numId w:val="2"/>
-        </w:numPr>
-        <w:rPr>
-          <w:lang w:val="en-US"/>
-        </w:rPr>
-      </w:pPr>
-      <w:r>
-        <w:rPr>
-          <w:lang w:val="en-US"/>
-        </w:rPr>
-        <w:t>0.64645, ARI: 0.49401, acc: 0.60795, final K: 8</w:t>
+        <w:t xml:space="preserve">00 </w:t>
+      </w:r>
+    </w:p>
+    <w:p>
+      <w:pPr>
+        <w:pStyle w:val="ListParagraph"/>
+        <w:numPr>
+          <w:ilvl w:val="3"/>
+          <w:numId w:val="2"/>
+        </w:numPr>
+        <w:ind w:left="2520"/>
+        <w:rPr>
+          <w:lang w:val="en-US"/>
+        </w:rPr>
+      </w:pPr>
+      <w:proofErr w:type="spellStart"/>
+      <w:r>
+        <w:rPr>
+          <w:lang w:val="en-US"/>
+        </w:rPr>
+        <w:t>Hidden_dim</w:t>
+      </w:r>
+      <w:proofErr w:type="spellEnd"/>
+      <w:r>
+        <w:rPr>
+          <w:lang w:val="en-US"/>
+        </w:rPr>
+        <w:t xml:space="preserve"> = </w:t>
+      </w:r>
+      <w:r>
+        <w:rPr>
+          <w:lang w:val="en-US"/>
+        </w:rPr>
+        <w:t>500</w:t>
+      </w:r>
+    </w:p>
+    <w:p>
+      <w:pPr>
+        <w:pStyle w:val="ListParagraph"/>
+        <w:numPr>
+          <w:ilvl w:val="3"/>
+          <w:numId w:val="2"/>
+        </w:numPr>
+        <w:ind w:left="2520"/>
+        <w:rPr>
+          <w:lang w:val="en-US"/>
+        </w:rPr>
+      </w:pPr>
+      <w:r>
+        <w:rPr>
+          <w:lang w:val="en-US"/>
+        </w:rPr>
+        <w:t xml:space="preserve">Tanh instead of </w:t>
+      </w:r>
+      <w:proofErr w:type="spellStart"/>
+      <w:r>
+        <w:rPr>
+          <w:lang w:val="en-US"/>
+        </w:rPr>
+        <w:t>relu</w:t>
+      </w:r>
+      <w:proofErr w:type="spellEnd"/>
+    </w:p>
+    <w:p>
+      <w:pPr>
+        <w:pStyle w:val="ListParagraph"/>
+        <w:numPr>
+          <w:ilvl w:val="3"/>
+          <w:numId w:val="2"/>
+        </w:numPr>
+        <w:ind w:left="2520"/>
+        <w:rPr>
+          <w:lang w:val="en-US"/>
+        </w:rPr>
+      </w:pPr>
+      <w:r>
+        <w:rPr>
+          <w:lang w:val="en-US"/>
+        </w:rPr>
+        <w:t>Drop = 0</w:t>
+      </w:r>
+    </w:p>
+    <w:p>
+      <w:pPr>
+        <w:pStyle w:val="ListParagraph"/>
+        <w:numPr>
+          <w:ilvl w:val="3"/>
+          <w:numId w:val="2"/>
+        </w:numPr>
+        <w:ind w:left="2520"/>
+        <w:rPr>
+          <w:lang w:val="en-US"/>
+        </w:rPr>
+      </w:pPr>
+      <w:r>
+        <w:rPr>
+          <w:lang w:val="en-US"/>
+        </w:rPr>
+        <w:t>&gt;</w:t>
+      </w:r>
+      <w:proofErr w:type="spellStart"/>
+      <w:r>
+        <w:rPr>
+          <w:lang w:val="en-US"/>
+        </w:rPr>
+        <w:t>Subclustring</w:t>
+      </w:r>
+      <w:proofErr w:type="spellEnd"/>
+      <w:r>
+        <w:rPr>
+          <w:lang w:val="en-US"/>
+        </w:rPr>
+        <w:t xml:space="preserve"> Params: </w:t>
+      </w:r>
+      <w:r>
+        <w:rPr>
+          <w:lang w:val="en-US"/>
+        </w:rPr>
+        <w:t>3200</w:t>
+      </w:r>
+    </w:p>
+    <w:p>
+      <w:pPr>
+        <w:pStyle w:val="ListParagraph"/>
+        <w:numPr>
+          <w:ilvl w:val="3"/>
+          <w:numId w:val="2"/>
+        </w:numPr>
+        <w:rPr>
+          <w:lang w:val="en-US"/>
+        </w:rPr>
+      </w:pPr>
+      <w:r>
+        <w:rPr>
+          <w:lang w:val="en-US"/>
+        </w:rPr>
+        <w:t xml:space="preserve">Problem with merge </w:t>
       </w:r>
     </w:p>
     <w:p>
@@ -2088,7 +2911,7 @@
         <w:rPr>
           <w:lang w:val="en-US"/>
         </w:rPr>
-        <w:t>8</w:t>
+        <w:t>10</w:t>
       </w:r>
       <w:r>
         <w:rPr>
@@ -2109,56 +2932,99 @@
           <w:lang w:val="en-US"/>
         </w:rPr>
       </w:pPr>
-      <w:r>
-        <w:rPr>
-          <w:lang w:val="en-US"/>
-        </w:rPr>
-        <w:t>Mnist, Initial K = 1</w:t>
-      </w:r>
-    </w:p>
-    <w:p>
-      <w:pPr>
-        <w:pStyle w:val="ListParagraph"/>
-        <w:numPr>
-          <w:ilvl w:val="3"/>
-          <w:numId w:val="2"/>
-        </w:numPr>
-        <w:ind w:left="2520"/>
-        <w:rPr>
-          <w:lang w:val="en-US"/>
-        </w:rPr>
-      </w:pPr>
-      <w:r>
-        <w:rPr>
-          <w:lang w:val="en-US"/>
-        </w:rPr>
-        <w:t xml:space="preserve">Epochs = 500 </w:t>
-      </w:r>
-    </w:p>
-    <w:p>
-      <w:pPr>
-        <w:pStyle w:val="ListParagraph"/>
-        <w:numPr>
-          <w:ilvl w:val="3"/>
-          <w:numId w:val="2"/>
-        </w:numPr>
-        <w:ind w:left="2520"/>
-        <w:rPr>
-          <w:lang w:val="en-US"/>
-        </w:rPr>
-      </w:pPr>
-      <w:r>
-        <w:rPr>
-          <w:lang w:val="en-US"/>
-        </w:rPr>
-        <w:t xml:space="preserve">Hidden_dim = </w:t>
-      </w:r>
-      <w:r>
-        <w:rPr>
-          <w:lang w:val="en-US"/>
-        </w:rPr>
-        <w:t>15</w:t>
-      </w:r>
+      <w:proofErr w:type="spellStart"/>
+      <w:r>
+        <w:rPr>
+          <w:lang w:val="en-US"/>
+        </w:rPr>
+        <w:t>Mnist</w:t>
+      </w:r>
+      <w:proofErr w:type="spellEnd"/>
+      <w:r>
+        <w:rPr>
+          <w:lang w:val="en-US"/>
+        </w:rPr>
+        <w:t xml:space="preserve">, Initial K = </w:t>
+      </w:r>
+      <w:r>
+        <w:rPr>
+          <w:lang w:val="en-US"/>
+        </w:rPr>
+        <w:t>4</w:t>
+      </w:r>
+    </w:p>
+    <w:p>
+      <w:pPr>
+        <w:pStyle w:val="ListParagraph"/>
+        <w:numPr>
+          <w:ilvl w:val="3"/>
+          <w:numId w:val="2"/>
+        </w:numPr>
+        <w:ind w:left="2520"/>
+        <w:rPr>
+          <w:lang w:val="en-US"/>
+        </w:rPr>
+      </w:pPr>
+      <w:r>
+        <w:rPr>
+          <w:lang w:val="en-US"/>
+        </w:rPr>
+        <w:t xml:space="preserve">Epochs = 700 </w:t>
+      </w:r>
+    </w:p>
+    <w:p>
+      <w:pPr>
+        <w:pStyle w:val="ListParagraph"/>
+        <w:numPr>
+          <w:ilvl w:val="3"/>
+          <w:numId w:val="2"/>
+        </w:numPr>
+        <w:ind w:left="2520"/>
+        <w:rPr>
+          <w:lang w:val="en-US"/>
+        </w:rPr>
+      </w:pPr>
+      <w:proofErr w:type="spellStart"/>
+      <w:r>
+        <w:rPr>
+          <w:lang w:val="en-US"/>
+        </w:rPr>
+        <w:t>Hidden_dim</w:t>
+      </w:r>
+      <w:proofErr w:type="spellEnd"/>
+      <w:r>
+        <w:rPr>
+          <w:lang w:val="en-US"/>
+        </w:rPr>
+        <w:t xml:space="preserve"> = 500</w:t>
+      </w:r>
+    </w:p>
+    <w:p>
+      <w:pPr>
+        <w:pStyle w:val="ListParagraph"/>
+        <w:numPr>
+          <w:ilvl w:val="3"/>
+          <w:numId w:val="2"/>
+        </w:numPr>
+        <w:ind w:left="2520"/>
+        <w:rPr>
+          <w:lang w:val="en-US"/>
+        </w:rPr>
+      </w:pPr>
+      <w:r>
+        <w:rPr>
+          <w:lang w:val="en-US"/>
+        </w:rPr>
+        <w:t xml:space="preserve">Tanh instead of </w:t>
+      </w:r>
+      <w:proofErr w:type="spellStart"/>
+      <w:r>
+        <w:rPr>
+          <w:lang w:val="en-US"/>
+        </w:rPr>
+        <w:t>relu</w:t>
+      </w:r>
+      <w:proofErr w:type="spellEnd"/>
     </w:p>
     <w:p>
       <w:pPr>
@@ -2183,44 +3049,13 @@
       <w:pPr>
         <w:pStyle w:val="ListParagraph"/>
         <w:numPr>
-          <w:ilvl w:val="3"/>
-          <w:numId w:val="2"/>
-        </w:numPr>
-        <w:ind w:left="2520"/>
-        <w:rPr>
-          <w:lang w:val="en-US"/>
-        </w:rPr>
-      </w:pPr>
-      <w:r>
-        <w:rPr>
-          <w:lang w:val="en-US"/>
-        </w:rPr>
-        <w:t xml:space="preserve">&gt;Subclustring Params: </w:t>
-      </w:r>
-      <w:r>
-        <w:rPr>
-          <w:lang w:val="en-US"/>
-        </w:rPr>
-        <w:t>437</w:t>
-      </w:r>
-    </w:p>
-    <w:p>
-      <w:pPr>
-        <w:pStyle w:val="ListParagraph"/>
-        <w:numPr>
-          <w:ilvl w:val="3"/>
-          <w:numId w:val="2"/>
-        </w:numPr>
-        <w:rPr>
-          <w:lang w:val="en-US"/>
-        </w:rPr>
-      </w:pPr>
-      <w:r>
-        <w:rPr>
-          <w:lang w:val="en-US"/>
-        </w:rPr>
-        <w:t>NMI: 0.94161, ARI: 0.95366, acc: 0.9787, final K: 10</w:t>
-      </w:r>
+          <w:ilvl w:val="2"/>
+          <w:numId w:val="2"/>
+        </w:numPr>
+        <w:rPr>
+          <w:lang w:val="en-US"/>
+        </w:rPr>
+      </w:pPr>
     </w:p>
     <w:p>
       <w:pPr>

</xml_diff>

<commit_message>
use tanh with two hidden layers correct running
</commit_message>
<xml_diff>
--- a/Docs/Process Documentation - Tomer.docx
+++ b/Docs/Process Documentation - Tomer.docx
@@ -328,13 +328,27 @@
         <w:rPr>
           <w:lang w:val="en-US"/>
         </w:rPr>
-        <w:t>SHAPE is input dim</w:t>
-      </w:r>
-      <w:r>
-        <w:rPr>
-          <w:lang w:val="en-US"/>
-        </w:rPr>
-        <w:t>(from clustering net)</w:t>
+        <w:t xml:space="preserve">SHAPE is input </w:t>
+      </w:r>
+      <w:proofErr w:type="gramStart"/>
+      <w:r>
+        <w:rPr>
+          <w:lang w:val="en-US"/>
+        </w:rPr>
+        <w:t>dim</w:t>
+      </w:r>
+      <w:r>
+        <w:rPr>
+          <w:lang w:val="en-US"/>
+        </w:rPr>
+        <w:t>(</w:t>
+      </w:r>
+      <w:proofErr w:type="gramEnd"/>
+      <w:r>
+        <w:rPr>
+          <w:lang w:val="en-US"/>
+        </w:rPr>
+        <w:t>from clustering net)</w:t>
       </w:r>
       <w:r>
         <w:rPr>
@@ -471,7 +485,21 @@
         <w:rPr>
           <w:lang w:val="en-US"/>
         </w:rPr>
-        <w:t>nd also zero their gradient</w:t>
+        <w:t xml:space="preserve">nd </w:t>
+      </w:r>
+      <w:proofErr w:type="gramStart"/>
+      <w:r>
+        <w:rPr>
+          <w:lang w:val="en-US"/>
+        </w:rPr>
+        <w:t>also</w:t>
+      </w:r>
+      <w:proofErr w:type="gramEnd"/>
+      <w:r>
+        <w:rPr>
+          <w:lang w:val="en-US"/>
+        </w:rPr>
+        <w:t xml:space="preserve"> zero their gradient</w:t>
       </w:r>
     </w:p>
     <w:p>
@@ -858,7 +886,21 @@
         <w:rPr>
           <w:lang w:val="en-US"/>
         </w:rPr>
-        <w:t>Fashion imbalanced,  Initial K = 1</w:t>
+        <w:t xml:space="preserve">Fashion </w:t>
+      </w:r>
+      <w:proofErr w:type="gramStart"/>
+      <w:r>
+        <w:rPr>
+          <w:lang w:val="en-US"/>
+        </w:rPr>
+        <w:t>imbalanced,  Initial</w:t>
+      </w:r>
+      <w:proofErr w:type="gramEnd"/>
+      <w:r>
+        <w:rPr>
+          <w:lang w:val="en-US"/>
+        </w:rPr>
+        <w:t xml:space="preserve"> K = 1</w:t>
       </w:r>
     </w:p>
     <w:p>
@@ -1000,7 +1042,21 @@
         <w:rPr>
           <w:lang w:val="en-US"/>
         </w:rPr>
-        <w:t>Fashion imbalanced,  Initial K = 1</w:t>
+        <w:t xml:space="preserve">Fashion </w:t>
+      </w:r>
+      <w:proofErr w:type="gramStart"/>
+      <w:r>
+        <w:rPr>
+          <w:lang w:val="en-US"/>
+        </w:rPr>
+        <w:t>imbalanced,  Initial</w:t>
+      </w:r>
+      <w:proofErr w:type="gramEnd"/>
+      <w:r>
+        <w:rPr>
+          <w:lang w:val="en-US"/>
+        </w:rPr>
+        <w:t xml:space="preserve"> K = 1</w:t>
       </w:r>
     </w:p>
     <w:p>
@@ -1155,7 +1211,21 @@
         <w:rPr>
           <w:lang w:val="en-US"/>
         </w:rPr>
-        <w:t>Fashion imbalanced,  Initial K = 1</w:t>
+        <w:t xml:space="preserve">Fashion </w:t>
+      </w:r>
+      <w:proofErr w:type="gramStart"/>
+      <w:r>
+        <w:rPr>
+          <w:lang w:val="en-US"/>
+        </w:rPr>
+        <w:t>imbalanced,  Initial</w:t>
+      </w:r>
+      <w:proofErr w:type="gramEnd"/>
+      <w:r>
+        <w:rPr>
+          <w:lang w:val="en-US"/>
+        </w:rPr>
+        <w:t xml:space="preserve"> K = 1</w:t>
       </w:r>
     </w:p>
     <w:p>
@@ -1771,7 +1841,21 @@
         <w:rPr>
           <w:lang w:val="en-US"/>
         </w:rPr>
-        <w:t>.3 (between dc1,fc2)</w:t>
+        <w:t>.3 (between dc</w:t>
+      </w:r>
+      <w:proofErr w:type="gramStart"/>
+      <w:r>
+        <w:rPr>
+          <w:lang w:val="en-US"/>
+        </w:rPr>
+        <w:t>1,fc</w:t>
+      </w:r>
+      <w:proofErr w:type="gramEnd"/>
+      <w:r>
+        <w:rPr>
+          <w:lang w:val="en-US"/>
+        </w:rPr>
+        <w:t>2)</w:t>
       </w:r>
     </w:p>
     <w:p>
@@ -1945,7 +2029,21 @@
         <w:rPr>
           <w:lang w:val="en-US"/>
         </w:rPr>
-        <w:t>Drop = 0.3 (between dc1,fc2)</w:t>
+        <w:t>Drop = 0.3 (between dc</w:t>
+      </w:r>
+      <w:proofErr w:type="gramStart"/>
+      <w:r>
+        <w:rPr>
+          <w:lang w:val="en-US"/>
+        </w:rPr>
+        <w:t>1,fc</w:t>
+      </w:r>
+      <w:proofErr w:type="gramEnd"/>
+      <w:r>
+        <w:rPr>
+          <w:lang w:val="en-US"/>
+        </w:rPr>
+        <w:t>2)</w:t>
       </w:r>
     </w:p>
     <w:p>
@@ -2112,7 +2210,21 @@
         <w:rPr>
           <w:lang w:val="en-US"/>
         </w:rPr>
-        <w:t>Drop = 0.4 (between dc1,fc2)</w:t>
+        <w:t>Drop = 0.4 (between dc</w:t>
+      </w:r>
+      <w:proofErr w:type="gramStart"/>
+      <w:r>
+        <w:rPr>
+          <w:lang w:val="en-US"/>
+        </w:rPr>
+        <w:t>1,fc</w:t>
+      </w:r>
+      <w:proofErr w:type="gramEnd"/>
+      <w:r>
+        <w:rPr>
+          <w:lang w:val="en-US"/>
+        </w:rPr>
+        <w:t>2)</w:t>
       </w:r>
     </w:p>
     <w:p>
@@ -2274,7 +2386,21 @@
         <w:rPr>
           <w:lang w:val="en-US"/>
         </w:rPr>
-        <w:t>Drop = 0.4 (between dc1,fc2)</w:t>
+        <w:t>Drop = 0.4 (between dc</w:t>
+      </w:r>
+      <w:proofErr w:type="gramStart"/>
+      <w:r>
+        <w:rPr>
+          <w:lang w:val="en-US"/>
+        </w:rPr>
+        <w:t>1,fc</w:t>
+      </w:r>
+      <w:proofErr w:type="gramEnd"/>
+      <w:r>
+        <w:rPr>
+          <w:lang w:val="en-US"/>
+        </w:rPr>
+        <w:t>2)</w:t>
       </w:r>
     </w:p>
     <w:p>
@@ -2442,7 +2568,21 @@
         <w:rPr>
           <w:lang w:val="en-US"/>
         </w:rPr>
-        <w:t>Drop = 0.4 (between dc1,fc2)</w:t>
+        <w:t>Drop = 0.4 (between dc</w:t>
+      </w:r>
+      <w:proofErr w:type="gramStart"/>
+      <w:r>
+        <w:rPr>
+          <w:lang w:val="en-US"/>
+        </w:rPr>
+        <w:t>1,fc</w:t>
+      </w:r>
+      <w:proofErr w:type="gramEnd"/>
+      <w:r>
+        <w:rPr>
+          <w:lang w:val="en-US"/>
+        </w:rPr>
+        <w:t>2)</w:t>
       </w:r>
     </w:p>
     <w:p>
@@ -3049,13 +3189,20 @@
       <w:pPr>
         <w:pStyle w:val="ListParagraph"/>
         <w:numPr>
-          <w:ilvl w:val="2"/>
-          <w:numId w:val="2"/>
-        </w:numPr>
-        <w:rPr>
-          <w:lang w:val="en-US"/>
-        </w:rPr>
-      </w:pPr>
+          <w:ilvl w:val="3"/>
+          <w:numId w:val="2"/>
+        </w:numPr>
+        <w:ind w:left="2520"/>
+        <w:rPr>
+          <w:lang w:val="en-US"/>
+        </w:rPr>
+      </w:pPr>
+      <w:r>
+        <w:rPr>
+          <w:lang w:val="en-US"/>
+        </w:rPr>
+        <w:t>NMI: 0.9416, ARI: 0.95366, acc: 0.9787, final K: 10</w:t>
+      </w:r>
     </w:p>
     <w:p>
       <w:pPr>

</xml_diff>

<commit_message>
Add test with larger hidden layer in clustering net
</commit_message>
<xml_diff>
--- a/Docs/Process Documentation - Tomer.docx
+++ b/Docs/Process Documentation - Tomer.docx
@@ -43,35 +43,7 @@
         <w:rPr>
           <w:lang w:val="en-US"/>
         </w:rPr>
-        <w:t xml:space="preserve">main files: </w:t>
-      </w:r>
-      <w:proofErr w:type="spellStart"/>
-      <w:r>
-        <w:rPr>
-          <w:lang w:val="en-US"/>
-        </w:rPr>
-        <w:t>DeepDPM</w:t>
-      </w:r>
-      <w:proofErr w:type="spellEnd"/>
-      <w:r>
-        <w:rPr>
-          <w:lang w:val="en-US"/>
-        </w:rPr>
-        <w:t xml:space="preserve">, </w:t>
-      </w:r>
-      <w:proofErr w:type="spellStart"/>
-      <w:r>
-        <w:rPr>
-          <w:lang w:val="en-US"/>
-        </w:rPr>
-        <w:t>clusternetasmodel</w:t>
-      </w:r>
-      <w:proofErr w:type="spellEnd"/>
-      <w:r>
-        <w:rPr>
-          <w:lang w:val="en-US"/>
-        </w:rPr>
-        <w:t>, classifiers</w:t>
+        <w:t>main files: DeepDPM, clusternetasmodel, classifiers</w:t>
       </w:r>
     </w:p>
     <w:p>
@@ -90,49 +62,13 @@
         <w:rPr>
           <w:lang w:val="en-US"/>
         </w:rPr>
-        <w:t xml:space="preserve">main </w:t>
-      </w:r>
-      <w:proofErr w:type="spellStart"/>
-      <w:r>
-        <w:rPr>
-          <w:lang w:val="en-US"/>
-        </w:rPr>
-        <w:t>args</w:t>
-      </w:r>
-      <w:proofErr w:type="spellEnd"/>
-      <w:r>
-        <w:rPr>
-          <w:lang w:val="en-US"/>
-        </w:rPr>
-        <w:t xml:space="preserve"> (</w:t>
-      </w:r>
-      <w:proofErr w:type="spellStart"/>
-      <w:r>
-        <w:rPr>
-          <w:lang w:val="en-US"/>
-        </w:rPr>
-        <w:t>gpus</w:t>
-      </w:r>
-      <w:proofErr w:type="spellEnd"/>
-      <w:r>
-        <w:rPr>
-          <w:lang w:val="en-US"/>
-        </w:rPr>
-        <w:t xml:space="preserve">, </w:t>
-      </w:r>
-      <w:proofErr w:type="spellStart"/>
-      <w:r>
-        <w:rPr>
-          <w:lang w:val="en-US"/>
-        </w:rPr>
-        <w:t>use_labels_for_eval</w:t>
-      </w:r>
-      <w:proofErr w:type="spellEnd"/>
-      <w:r>
-        <w:rPr>
-          <w:lang w:val="en-US"/>
-        </w:rPr>
-        <w:t>)</w:t>
+        <w:t>main args</w:t>
+      </w:r>
+      <w:r>
+        <w:rPr>
+          <w:lang w:val="en-US"/>
+        </w:rPr>
+        <w:t xml:space="preserve"> (gpus, use_labels_for_eval)</w:t>
       </w:r>
     </w:p>
     <w:p>
@@ -287,1015 +223,905 @@
         </w:rPr>
         <w:t xml:space="preserve">- </w:t>
       </w:r>
-      <w:proofErr w:type="spellStart"/>
       <w:r>
         <w:rPr>
           <w:b/>
           <w:bCs/>
           <w:lang w:val="en-US"/>
         </w:rPr>
-        <w:t>Subclustring</w:t>
-      </w:r>
-      <w:proofErr w:type="spellEnd"/>
-      <w:r>
+        <w:t>Subclustring net</w:t>
+      </w:r>
+      <w:r>
+        <w:rPr>
+          <w:lang w:val="en-US"/>
+        </w:rPr>
+        <w:t>:</w:t>
+      </w:r>
+    </w:p>
+    <w:p>
+      <w:pPr>
+        <w:pStyle w:val="ListParagraph"/>
+        <w:numPr>
+          <w:ilvl w:val="1"/>
+          <w:numId w:val="2"/>
+        </w:numPr>
+        <w:ind w:left="1080"/>
+        <w:rPr>
+          <w:lang w:val="en-US"/>
+        </w:rPr>
+      </w:pPr>
+      <w:r>
+        <w:rPr>
+          <w:lang w:val="en-US"/>
+        </w:rPr>
+        <w:t xml:space="preserve">SHAPE is input </w:t>
+      </w:r>
+      <w:proofErr w:type="gramStart"/>
+      <w:r>
+        <w:rPr>
+          <w:lang w:val="en-US"/>
+        </w:rPr>
+        <w:t>dim</w:t>
+      </w:r>
+      <w:r>
+        <w:rPr>
+          <w:lang w:val="en-US"/>
+        </w:rPr>
+        <w:t>(</w:t>
+      </w:r>
+      <w:proofErr w:type="gramEnd"/>
+      <w:r>
+        <w:rPr>
+          <w:lang w:val="en-US"/>
+        </w:rPr>
+        <w:t>from clustering net)</w:t>
+      </w:r>
+      <w:r>
+        <w:rPr>
+          <w:lang w:val="en-US"/>
+        </w:rPr>
+        <w:t xml:space="preserve"> -&gt;</w:t>
+      </w:r>
+      <w:r>
+        <w:rPr>
+          <w:lang w:val="en-US"/>
+        </w:rPr>
+        <w:t xml:space="preserve"> </w:t>
+      </w:r>
+      <w:r>
+        <w:rPr>
+          <w:lang w:val="en-US"/>
+        </w:rPr>
+        <w:t xml:space="preserve">Hidden_dim </w:t>
+      </w:r>
+      <w:r>
+        <w:rPr>
+          <w:lang w:val="en-US"/>
+        </w:rPr>
+        <w:t>* K -&gt; 2 * K</w:t>
+      </w:r>
+    </w:p>
+    <w:p>
+      <w:pPr>
+        <w:pStyle w:val="ListParagraph"/>
+        <w:numPr>
+          <w:ilvl w:val="1"/>
+          <w:numId w:val="2"/>
+        </w:numPr>
+        <w:ind w:left="1080"/>
+        <w:rPr>
+          <w:lang w:val="en-US"/>
+        </w:rPr>
+      </w:pPr>
+      <w:r>
+        <w:rPr>
+          <w:lang w:val="en-US"/>
+        </w:rPr>
+        <w:t xml:space="preserve">2 FC layes </w:t>
+      </w:r>
+    </w:p>
+    <w:p>
+      <w:pPr>
+        <w:pStyle w:val="ListParagraph"/>
+        <w:numPr>
+          <w:ilvl w:val="1"/>
+          <w:numId w:val="2"/>
+        </w:numPr>
+        <w:ind w:left="1080"/>
+        <w:rPr>
+          <w:lang w:val="en-US"/>
+        </w:rPr>
+      </w:pPr>
+      <w:r>
+        <w:rPr>
+          <w:lang w:val="en-US"/>
+        </w:rPr>
+        <w:t>Hidden_dim = 50 is hard coded</w:t>
+      </w:r>
+    </w:p>
+    <w:p>
+      <w:pPr>
+        <w:pStyle w:val="ListParagraph"/>
+        <w:numPr>
+          <w:ilvl w:val="1"/>
+          <w:numId w:val="2"/>
+        </w:numPr>
+        <w:ind w:left="1080"/>
+        <w:rPr>
+          <w:lang w:val="en-US"/>
+        </w:rPr>
+      </w:pPr>
+      <w:r>
+        <w:rPr>
+          <w:lang w:val="en-US"/>
+        </w:rPr>
+        <w:t xml:space="preserve">detach different subclustering nets - zeroing out the weights connecting between different subnets. </w:t>
+      </w:r>
+      <w:r>
+        <w:rPr>
+          <w:lang w:val="en-US"/>
+        </w:rPr>
+        <w:t>A</w:t>
+      </w:r>
+      <w:r>
+        <w:rPr>
+          <w:lang w:val="en-US"/>
+        </w:rPr>
+        <w:t xml:space="preserve">nd </w:t>
+      </w:r>
+      <w:proofErr w:type="gramStart"/>
+      <w:r>
+        <w:rPr>
+          <w:lang w:val="en-US"/>
+        </w:rPr>
+        <w:t>also</w:t>
+      </w:r>
+      <w:proofErr w:type="gramEnd"/>
+      <w:r>
+        <w:rPr>
+          <w:lang w:val="en-US"/>
+        </w:rPr>
+        <w:t xml:space="preserve"> zero their gradient</w:t>
+      </w:r>
+    </w:p>
+    <w:p>
+      <w:pPr>
+        <w:pStyle w:val="ListParagraph"/>
+        <w:numPr>
+          <w:ilvl w:val="1"/>
+          <w:numId w:val="2"/>
+        </w:numPr>
+        <w:ind w:left="1080"/>
+        <w:rPr>
+          <w:lang w:val="en-US"/>
+        </w:rPr>
+      </w:pPr>
+      <w:r>
+        <w:rPr>
+          <w:lang w:val="en-US"/>
+        </w:rPr>
+        <w:t>Basic changes I done</w:t>
+      </w:r>
+      <w:r>
+        <w:rPr>
+          <w:lang w:val="en-US"/>
+        </w:rPr>
+        <w:t xml:space="preserve">: </w:t>
+      </w:r>
+    </w:p>
+    <w:p>
+      <w:pPr>
+        <w:pStyle w:val="ListParagraph"/>
+        <w:numPr>
+          <w:ilvl w:val="2"/>
+          <w:numId w:val="2"/>
+        </w:numPr>
+        <w:ind w:left="1800"/>
+        <w:rPr>
+          <w:lang w:val="en-US"/>
+        </w:rPr>
+      </w:pPr>
+      <w:r>
+        <w:rPr>
+          <w:lang w:val="en-US"/>
+        </w:rPr>
+        <w:t>1-</w:t>
+      </w:r>
+      <w:r>
+        <w:rPr>
+          <w:lang w:val="en-US"/>
+        </w:rPr>
+        <w:t xml:space="preserve"> Run:</w:t>
+      </w:r>
+    </w:p>
+    <w:p>
+      <w:pPr>
+        <w:pStyle w:val="ListParagraph"/>
+        <w:numPr>
+          <w:ilvl w:val="3"/>
+          <w:numId w:val="2"/>
+        </w:numPr>
+        <w:ind w:left="2520"/>
+        <w:rPr>
+          <w:lang w:val="en-US"/>
+        </w:rPr>
+      </w:pPr>
+      <w:r>
+        <w:rPr>
+          <w:lang w:val="en-US"/>
+        </w:rPr>
+        <w:t>Mnist, Initial K = 1</w:t>
+      </w:r>
+    </w:p>
+    <w:p>
+      <w:pPr>
+        <w:pStyle w:val="ListParagraph"/>
+        <w:numPr>
+          <w:ilvl w:val="3"/>
+          <w:numId w:val="2"/>
+        </w:numPr>
+        <w:ind w:left="2520"/>
+        <w:rPr>
+          <w:lang w:val="en-US"/>
+        </w:rPr>
+      </w:pPr>
+      <w:r>
+        <w:rPr>
+          <w:lang w:val="en-US"/>
+        </w:rPr>
+        <w:t xml:space="preserve">Hidden_dim = </w:t>
+      </w:r>
+      <w:r>
+        <w:rPr>
+          <w:lang w:val="en-US"/>
+        </w:rPr>
+        <w:t>50</w:t>
+      </w:r>
+    </w:p>
+    <w:p>
+      <w:pPr>
+        <w:pStyle w:val="ListParagraph"/>
+        <w:numPr>
+          <w:ilvl w:val="3"/>
+          <w:numId w:val="2"/>
+        </w:numPr>
+        <w:ind w:left="2520"/>
+        <w:rPr>
+          <w:lang w:val="en-US"/>
+        </w:rPr>
+      </w:pPr>
+      <w:r>
+        <w:rPr>
+          <w:lang w:val="en-US"/>
+        </w:rPr>
+        <w:t>Add dropout layers between the Fc layers with drop = 0.5</w:t>
+      </w:r>
+    </w:p>
+    <w:p>
+      <w:pPr>
+        <w:pStyle w:val="ListParagraph"/>
+        <w:numPr>
+          <w:ilvl w:val="3"/>
+          <w:numId w:val="2"/>
+        </w:numPr>
+        <w:ind w:left="2520"/>
+        <w:rPr>
+          <w:lang w:val="en-US"/>
+        </w:rPr>
+      </w:pPr>
+      <w:r>
+        <w:rPr>
+          <w:lang w:val="en-US"/>
+        </w:rPr>
+        <w:t>-&gt;Subclustring Params: 652</w:t>
+      </w:r>
+    </w:p>
+    <w:p>
+      <w:pPr>
+        <w:pStyle w:val="ListParagraph"/>
+        <w:numPr>
+          <w:ilvl w:val="3"/>
+          <w:numId w:val="2"/>
+        </w:numPr>
+        <w:ind w:left="2520"/>
+        <w:rPr>
+          <w:lang w:val="en-US"/>
+        </w:rPr>
+      </w:pPr>
+      <w:r>
+        <w:rPr>
+          <w:lang w:val="en-US"/>
+        </w:rPr>
+        <w:t xml:space="preserve">Result: </w:t>
+      </w:r>
+      <w:r>
+        <w:rPr>
+          <w:lang w:val="en-US"/>
+        </w:rPr>
+        <w:t>NMI: 0.94161, ARI: 0.95366, acc: 0.9787, final K: 10</w:t>
+      </w:r>
+    </w:p>
+    <w:p>
+      <w:pPr>
+        <w:pStyle w:val="ListParagraph"/>
+        <w:numPr>
+          <w:ilvl w:val="2"/>
+          <w:numId w:val="2"/>
+        </w:numPr>
+        <w:ind w:left="1800"/>
+        <w:rPr>
+          <w:lang w:val="en-US"/>
+        </w:rPr>
+      </w:pPr>
+      <w:r>
+        <w:rPr>
+          <w:lang w:val="en-US"/>
+        </w:rPr>
+        <w:t xml:space="preserve">2- </w:t>
+      </w:r>
+      <w:r>
+        <w:rPr>
+          <w:lang w:val="en-US"/>
+        </w:rPr>
+        <w:t>Run:</w:t>
+      </w:r>
+    </w:p>
+    <w:p>
+      <w:pPr>
+        <w:pStyle w:val="ListParagraph"/>
+        <w:numPr>
+          <w:ilvl w:val="3"/>
+          <w:numId w:val="2"/>
+        </w:numPr>
+        <w:ind w:left="2520"/>
+        <w:rPr>
+          <w:lang w:val="en-US"/>
+        </w:rPr>
+      </w:pPr>
+      <w:r>
+        <w:rPr>
+          <w:lang w:val="en-US"/>
+        </w:rPr>
+        <w:t>Mnist, Initial K = 1</w:t>
+      </w:r>
+    </w:p>
+    <w:p>
+      <w:pPr>
+        <w:pStyle w:val="ListParagraph"/>
+        <w:numPr>
+          <w:ilvl w:val="3"/>
+          <w:numId w:val="2"/>
+        </w:numPr>
+        <w:ind w:left="2520"/>
+        <w:rPr>
+          <w:lang w:val="en-US"/>
+        </w:rPr>
+      </w:pPr>
+      <w:r>
+        <w:rPr>
+          <w:lang w:val="en-US"/>
+        </w:rPr>
+        <w:t>Hidden_dim = 75</w:t>
+      </w:r>
+    </w:p>
+    <w:p>
+      <w:pPr>
+        <w:pStyle w:val="ListParagraph"/>
+        <w:numPr>
+          <w:ilvl w:val="3"/>
+          <w:numId w:val="2"/>
+        </w:numPr>
+        <w:ind w:left="2520"/>
+        <w:rPr>
+          <w:lang w:val="en-US"/>
+        </w:rPr>
+      </w:pPr>
+      <w:r>
+        <w:rPr>
+          <w:lang w:val="en-US"/>
+        </w:rPr>
+        <w:t>Add dropout layers between the Fc layers with drop = 0.5</w:t>
+      </w:r>
+    </w:p>
+    <w:p>
+      <w:pPr>
+        <w:pStyle w:val="ListParagraph"/>
+        <w:numPr>
+          <w:ilvl w:val="3"/>
+          <w:numId w:val="2"/>
+        </w:numPr>
+        <w:ind w:left="2520"/>
+        <w:rPr>
+          <w:lang w:val="en-US"/>
+        </w:rPr>
+      </w:pPr>
+      <w:r>
+        <w:rPr>
+          <w:lang w:val="en-US"/>
+        </w:rPr>
+        <w:t>-&gt;Subclustring Params:977 (13 params for each additional neuron?)</w:t>
+      </w:r>
+    </w:p>
+    <w:p>
+      <w:pPr>
+        <w:pStyle w:val="ListParagraph"/>
+        <w:numPr>
+          <w:ilvl w:val="3"/>
+          <w:numId w:val="2"/>
+        </w:numPr>
+        <w:ind w:left="2520"/>
+        <w:rPr>
+          <w:lang w:val="en-US"/>
+        </w:rPr>
+      </w:pPr>
+      <w:r>
+        <w:rPr>
+          <w:lang w:val="en-US"/>
+        </w:rPr>
+        <w:t xml:space="preserve">Result: </w:t>
+      </w:r>
+      <w:r>
+        <w:rPr>
+          <w:lang w:val="en-US"/>
+        </w:rPr>
+        <w:t>NMI: 0.94165, ARI: 0.95372, acc: 0.97873, final K: 10</w:t>
+      </w:r>
+    </w:p>
+    <w:p>
+      <w:pPr>
+        <w:pStyle w:val="ListParagraph"/>
+        <w:numPr>
+          <w:ilvl w:val="2"/>
+          <w:numId w:val="2"/>
+        </w:numPr>
+        <w:ind w:left="1800"/>
+        <w:rPr>
+          <w:lang w:val="en-US"/>
+        </w:rPr>
+      </w:pPr>
+      <w:r>
+        <w:rPr>
+          <w:lang w:val="en-US"/>
+        </w:rPr>
+        <w:t>3- Run</w:t>
+      </w:r>
+      <w:r>
+        <w:rPr>
+          <w:lang w:val="en-US"/>
+        </w:rPr>
+        <w:t>:</w:t>
+      </w:r>
+    </w:p>
+    <w:p>
+      <w:pPr>
+        <w:pStyle w:val="ListParagraph"/>
+        <w:numPr>
+          <w:ilvl w:val="3"/>
+          <w:numId w:val="2"/>
+        </w:numPr>
+        <w:ind w:left="2520"/>
+        <w:rPr>
+          <w:lang w:val="en-US"/>
+        </w:rPr>
+      </w:pPr>
+      <w:r>
+        <w:rPr>
+          <w:lang w:val="en-US"/>
+        </w:rPr>
+        <w:t xml:space="preserve">Fashion </w:t>
+      </w:r>
+      <w:proofErr w:type="gramStart"/>
+      <w:r>
+        <w:rPr>
+          <w:lang w:val="en-US"/>
+        </w:rPr>
+        <w:t>imbalanced,  Initial</w:t>
+      </w:r>
+      <w:proofErr w:type="gramEnd"/>
+      <w:r>
+        <w:rPr>
+          <w:lang w:val="en-US"/>
+        </w:rPr>
+        <w:t xml:space="preserve"> K = 1</w:t>
+      </w:r>
+    </w:p>
+    <w:p>
+      <w:pPr>
+        <w:pStyle w:val="ListParagraph"/>
+        <w:numPr>
+          <w:ilvl w:val="3"/>
+          <w:numId w:val="2"/>
+        </w:numPr>
+        <w:ind w:left="2520"/>
+        <w:rPr>
+          <w:lang w:val="en-US"/>
+        </w:rPr>
+      </w:pPr>
+      <w:r>
+        <w:rPr>
+          <w:lang w:val="en-US"/>
+        </w:rPr>
+        <w:t>Hidden_dim = 75</w:t>
+      </w:r>
+    </w:p>
+    <w:p>
+      <w:pPr>
+        <w:pStyle w:val="ListParagraph"/>
+        <w:numPr>
+          <w:ilvl w:val="3"/>
+          <w:numId w:val="2"/>
+        </w:numPr>
+        <w:ind w:left="2520"/>
+        <w:rPr>
+          <w:lang w:val="en-US"/>
+        </w:rPr>
+      </w:pPr>
+      <w:r>
+        <w:rPr>
+          <w:lang w:val="en-US"/>
+        </w:rPr>
+        <w:t>Add dropout layers between the Fc layers with drop = 0.5</w:t>
+      </w:r>
+    </w:p>
+    <w:p>
+      <w:pPr>
+        <w:pStyle w:val="ListParagraph"/>
+        <w:numPr>
+          <w:ilvl w:val="3"/>
+          <w:numId w:val="2"/>
+        </w:numPr>
+        <w:ind w:left="2520"/>
+        <w:rPr>
+          <w:lang w:val="en-US"/>
+        </w:rPr>
+      </w:pPr>
+      <w:r>
+        <w:rPr>
+          <w:lang w:val="en-US"/>
+        </w:rPr>
+        <w:t>-&gt;Subclustring Params:977</w:t>
+      </w:r>
+    </w:p>
+    <w:p>
+      <w:pPr>
+        <w:pStyle w:val="ListParagraph"/>
+        <w:numPr>
+          <w:ilvl w:val="3"/>
+          <w:numId w:val="2"/>
+        </w:numPr>
+        <w:ind w:left="2520"/>
+        <w:rPr>
+          <w:lang w:val="en-US"/>
+        </w:rPr>
+      </w:pPr>
+      <w:r>
+        <w:rPr>
+          <w:lang w:val="en-US"/>
+        </w:rPr>
+        <w:t>NMI: 0.64168, ARI: 0.49487, acc: 0.60146, final K: 10</w:t>
+      </w:r>
+      <w:r>
+        <w:rPr>
+          <w:lang w:val="en-US"/>
+        </w:rPr>
+        <w:t xml:space="preserve"> </w:t>
+      </w:r>
+    </w:p>
+    <w:p>
+      <w:pPr>
+        <w:pStyle w:val="ListParagraph"/>
+        <w:numPr>
+          <w:ilvl w:val="2"/>
+          <w:numId w:val="2"/>
+        </w:numPr>
+        <w:ind w:left="1800"/>
+        <w:rPr>
+          <w:lang w:val="en-US"/>
+        </w:rPr>
+      </w:pPr>
+      <w:r>
+        <w:rPr>
+          <w:lang w:val="en-US"/>
+        </w:rPr>
+        <w:t xml:space="preserve">4- Run: </w:t>
+      </w:r>
+    </w:p>
+    <w:p>
+      <w:pPr>
+        <w:pStyle w:val="ListParagraph"/>
+        <w:numPr>
+          <w:ilvl w:val="3"/>
+          <w:numId w:val="2"/>
+        </w:numPr>
+        <w:ind w:left="2520"/>
+        <w:rPr>
+          <w:lang w:val="en-US"/>
+        </w:rPr>
+      </w:pPr>
+      <w:r>
+        <w:rPr>
+          <w:lang w:val="en-US"/>
+        </w:rPr>
+        <w:t xml:space="preserve">Fashion </w:t>
+      </w:r>
+      <w:proofErr w:type="gramStart"/>
+      <w:r>
+        <w:rPr>
+          <w:lang w:val="en-US"/>
+        </w:rPr>
+        <w:t>imbalanced,  Initial</w:t>
+      </w:r>
+      <w:proofErr w:type="gramEnd"/>
+      <w:r>
+        <w:rPr>
+          <w:lang w:val="en-US"/>
+        </w:rPr>
+        <w:t xml:space="preserve"> K = 1</w:t>
+      </w:r>
+    </w:p>
+    <w:p>
+      <w:pPr>
+        <w:pStyle w:val="ListParagraph"/>
+        <w:numPr>
+          <w:ilvl w:val="3"/>
+          <w:numId w:val="2"/>
+        </w:numPr>
+        <w:ind w:left="2520"/>
+        <w:rPr>
+          <w:lang w:val="en-US"/>
+        </w:rPr>
+      </w:pPr>
+      <w:r>
+        <w:rPr>
+          <w:lang w:val="en-US"/>
+        </w:rPr>
+        <w:t>Hidden_dim = 75</w:t>
+      </w:r>
+    </w:p>
+    <w:p>
+      <w:pPr>
+        <w:pStyle w:val="ListParagraph"/>
+        <w:numPr>
+          <w:ilvl w:val="3"/>
+          <w:numId w:val="2"/>
+        </w:numPr>
+        <w:ind w:left="2520"/>
+        <w:rPr>
+          <w:lang w:val="en-US"/>
+        </w:rPr>
+      </w:pPr>
+      <w:r>
+        <w:rPr>
+          <w:lang w:val="en-US"/>
+        </w:rPr>
+        <w:t>Add dropout layers between the Fc layers with drop = 0.2</w:t>
+      </w:r>
+    </w:p>
+    <w:p>
+      <w:pPr>
+        <w:pStyle w:val="ListParagraph"/>
+        <w:numPr>
+          <w:ilvl w:val="3"/>
+          <w:numId w:val="2"/>
+        </w:numPr>
+        <w:ind w:left="2520"/>
+        <w:rPr>
+          <w:lang w:val="en-US"/>
+        </w:rPr>
+      </w:pPr>
+      <w:r>
+        <w:rPr>
+          <w:lang w:val="en-US"/>
+        </w:rPr>
+        <w:t>-&gt;Subclustring Params:977</w:t>
+      </w:r>
+    </w:p>
+    <w:p>
+      <w:pPr>
+        <w:pStyle w:val="ListParagraph"/>
+        <w:numPr>
+          <w:ilvl w:val="3"/>
+          <w:numId w:val="2"/>
+        </w:numPr>
+        <w:ind w:left="2520"/>
+        <w:rPr>
+          <w:lang w:val="en-US"/>
+        </w:rPr>
+      </w:pPr>
+      <w:r>
+        <w:rPr>
+          <w:lang w:val="en-US"/>
+        </w:rPr>
+        <w:t>NMI: 0.6437, ARI: 0.49242, acc: 0.5972, final K: 9</w:t>
+      </w:r>
+    </w:p>
+    <w:p>
+      <w:pPr>
+        <w:pStyle w:val="ListParagraph"/>
+        <w:numPr>
+          <w:ilvl w:val="2"/>
+          <w:numId w:val="2"/>
+        </w:numPr>
+        <w:ind w:left="1800"/>
+        <w:rPr>
+          <w:lang w:val="en-US"/>
+        </w:rPr>
+      </w:pPr>
+      <w:r>
+        <w:rPr>
+          <w:lang w:val="en-US"/>
+        </w:rPr>
+        <w:t>5- Run:</w:t>
+      </w:r>
+    </w:p>
+    <w:p>
+      <w:pPr>
+        <w:pStyle w:val="ListParagraph"/>
+        <w:numPr>
+          <w:ilvl w:val="3"/>
+          <w:numId w:val="2"/>
+        </w:numPr>
+        <w:ind w:left="2520"/>
+        <w:rPr>
+          <w:lang w:val="en-US"/>
+        </w:rPr>
+      </w:pPr>
+      <w:r>
+        <w:rPr>
+          <w:lang w:val="en-US"/>
+        </w:rPr>
+        <w:t xml:space="preserve">EPOCHS: 700 </w:t>
+      </w:r>
+    </w:p>
+    <w:p>
+      <w:pPr>
+        <w:pStyle w:val="ListParagraph"/>
+        <w:numPr>
+          <w:ilvl w:val="3"/>
+          <w:numId w:val="2"/>
+        </w:numPr>
+        <w:ind w:left="2520"/>
+        <w:rPr>
+          <w:lang w:val="en-US"/>
+        </w:rPr>
+      </w:pPr>
+      <w:r>
+        <w:rPr>
+          <w:lang w:val="en-US"/>
+        </w:rPr>
+        <w:t xml:space="preserve">Fashion </w:t>
+      </w:r>
+      <w:proofErr w:type="gramStart"/>
+      <w:r>
+        <w:rPr>
+          <w:lang w:val="en-US"/>
+        </w:rPr>
+        <w:t>imbalanced,  Initial</w:t>
+      </w:r>
+      <w:proofErr w:type="gramEnd"/>
+      <w:r>
+        <w:rPr>
+          <w:lang w:val="en-US"/>
+        </w:rPr>
+        <w:t xml:space="preserve"> K = 1</w:t>
+      </w:r>
+    </w:p>
+    <w:p>
+      <w:pPr>
+        <w:pStyle w:val="ListParagraph"/>
+        <w:numPr>
+          <w:ilvl w:val="3"/>
+          <w:numId w:val="2"/>
+        </w:numPr>
+        <w:ind w:left="2520"/>
+        <w:rPr>
+          <w:lang w:val="en-US"/>
+        </w:rPr>
+      </w:pPr>
+      <w:r>
+        <w:rPr>
+          <w:lang w:val="en-US"/>
+        </w:rPr>
+        <w:t>Hidden_dim = 75</w:t>
+      </w:r>
+    </w:p>
+    <w:p>
+      <w:pPr>
+        <w:pStyle w:val="ListParagraph"/>
+        <w:numPr>
+          <w:ilvl w:val="3"/>
+          <w:numId w:val="2"/>
+        </w:numPr>
+        <w:ind w:left="2520"/>
+        <w:rPr>
+          <w:lang w:val="en-US"/>
+        </w:rPr>
+      </w:pPr>
+      <w:r>
+        <w:rPr>
+          <w:lang w:val="en-US"/>
+        </w:rPr>
+        <w:t>Add dropout layers between the Fc layers with drop = 0.2</w:t>
+      </w:r>
+    </w:p>
+    <w:p>
+      <w:pPr>
+        <w:pStyle w:val="ListParagraph"/>
+        <w:numPr>
+          <w:ilvl w:val="3"/>
+          <w:numId w:val="2"/>
+        </w:numPr>
+        <w:ind w:left="2520"/>
+        <w:rPr>
+          <w:lang w:val="en-US"/>
+        </w:rPr>
+      </w:pPr>
+      <w:r>
+        <w:rPr>
+          <w:lang w:val="en-US"/>
+        </w:rPr>
+        <w:t>-&gt;Subclustring Params:977</w:t>
+      </w:r>
+    </w:p>
+    <w:p>
+      <w:pPr>
+        <w:pStyle w:val="ListParagraph"/>
+        <w:numPr>
+          <w:ilvl w:val="3"/>
+          <w:numId w:val="2"/>
+        </w:numPr>
+        <w:ind w:left="2520"/>
+        <w:rPr>
+          <w:lang w:val="en-US"/>
+        </w:rPr>
+      </w:pPr>
+      <w:r>
+        <w:rPr>
+          <w:lang w:val="en-US"/>
+        </w:rPr>
+        <w:lastRenderedPageBreak/>
+        <w:t>NMI: 0.64513, ARI: 0.4967, acc: 0.61412, final K: 9</w:t>
+      </w:r>
+    </w:p>
+    <w:p>
+      <w:pPr>
+        <w:pStyle w:val="ListParagraph"/>
+        <w:numPr>
+          <w:ilvl w:val="1"/>
+          <w:numId w:val="2"/>
+        </w:numPr>
+        <w:ind w:left="1080"/>
+        <w:rPr>
+          <w:lang w:val="en-US"/>
+        </w:rPr>
+      </w:pPr>
+      <w:r>
+        <w:rPr>
+          <w:lang w:val="en-US"/>
+        </w:rPr>
+        <w:t>Advanced Changes:</w:t>
+      </w:r>
+    </w:p>
+    <w:p>
+      <w:pPr>
+        <w:pStyle w:val="ListParagraph"/>
+        <w:numPr>
+          <w:ilvl w:val="2"/>
+          <w:numId w:val="2"/>
+        </w:numPr>
+        <w:ind w:left="1800"/>
         <w:rPr>
           <w:b/>
           <w:bCs/>
           <w:lang w:val="en-US"/>
         </w:rPr>
-        <w:t xml:space="preserve"> net</w:t>
-      </w:r>
-      <w:r>
-        <w:rPr>
-          <w:lang w:val="en-US"/>
-        </w:rPr>
-        <w:t>:</w:t>
-      </w:r>
-    </w:p>
-    <w:p>
-      <w:pPr>
-        <w:pStyle w:val="ListParagraph"/>
-        <w:numPr>
-          <w:ilvl w:val="1"/>
-          <w:numId w:val="2"/>
-        </w:numPr>
-        <w:ind w:left="1080"/>
-        <w:rPr>
-          <w:lang w:val="en-US"/>
-        </w:rPr>
-      </w:pPr>
-      <w:r>
-        <w:rPr>
-          <w:lang w:val="en-US"/>
-        </w:rPr>
-        <w:t>SHAPE is input dim</w:t>
-      </w:r>
-      <w:r>
-        <w:rPr>
-          <w:lang w:val="en-US"/>
-        </w:rPr>
-        <w:t>(from clustering net)</w:t>
-      </w:r>
-      <w:r>
-        <w:rPr>
-          <w:lang w:val="en-US"/>
-        </w:rPr>
-        <w:t xml:space="preserve"> -&gt;</w:t>
-      </w:r>
-      <w:r>
-        <w:rPr>
-          <w:lang w:val="en-US"/>
-        </w:rPr>
-        <w:t xml:space="preserve"> </w:t>
-      </w:r>
-      <w:proofErr w:type="spellStart"/>
-      <w:r>
-        <w:rPr>
-          <w:lang w:val="en-US"/>
-        </w:rPr>
-        <w:t>Hidden_dim</w:t>
-      </w:r>
-      <w:proofErr w:type="spellEnd"/>
-      <w:r>
-        <w:rPr>
-          <w:lang w:val="en-US"/>
-        </w:rPr>
-        <w:t xml:space="preserve"> </w:t>
-      </w:r>
-      <w:r>
-        <w:rPr>
-          <w:lang w:val="en-US"/>
-        </w:rPr>
-        <w:t>* K -&gt; 2 * K</w:t>
-      </w:r>
-    </w:p>
-    <w:p>
-      <w:pPr>
-        <w:pStyle w:val="ListParagraph"/>
-        <w:numPr>
-          <w:ilvl w:val="1"/>
-          <w:numId w:val="2"/>
-        </w:numPr>
-        <w:ind w:left="1080"/>
-        <w:rPr>
-          <w:lang w:val="en-US"/>
-        </w:rPr>
-      </w:pPr>
-      <w:r>
-        <w:rPr>
-          <w:lang w:val="en-US"/>
-        </w:rPr>
-        <w:t xml:space="preserve">2 FC </w:t>
-      </w:r>
-      <w:proofErr w:type="spellStart"/>
-      <w:r>
-        <w:rPr>
-          <w:lang w:val="en-US"/>
-        </w:rPr>
-        <w:t>layes</w:t>
-      </w:r>
-      <w:proofErr w:type="spellEnd"/>
-      <w:r>
-        <w:rPr>
-          <w:lang w:val="en-US"/>
-        </w:rPr>
-        <w:t xml:space="preserve"> </w:t>
-      </w:r>
-    </w:p>
-    <w:p>
-      <w:pPr>
-        <w:pStyle w:val="ListParagraph"/>
-        <w:numPr>
-          <w:ilvl w:val="1"/>
-          <w:numId w:val="2"/>
-        </w:numPr>
-        <w:ind w:left="1080"/>
-        <w:rPr>
-          <w:lang w:val="en-US"/>
-        </w:rPr>
-      </w:pPr>
-      <w:proofErr w:type="spellStart"/>
-      <w:r>
-        <w:rPr>
-          <w:lang w:val="en-US"/>
-        </w:rPr>
-        <w:t>Hidden_dim</w:t>
-      </w:r>
-      <w:proofErr w:type="spellEnd"/>
-      <w:r>
-        <w:rPr>
-          <w:lang w:val="en-US"/>
-        </w:rPr>
-        <w:t xml:space="preserve"> = 50 is hard coded</w:t>
-      </w:r>
-    </w:p>
-    <w:p>
-      <w:pPr>
-        <w:pStyle w:val="ListParagraph"/>
-        <w:numPr>
-          <w:ilvl w:val="1"/>
-          <w:numId w:val="2"/>
-        </w:numPr>
-        <w:ind w:left="1080"/>
-        <w:rPr>
-          <w:lang w:val="en-US"/>
-        </w:rPr>
-      </w:pPr>
-      <w:r>
-        <w:rPr>
-          <w:lang w:val="en-US"/>
-        </w:rPr>
-        <w:t xml:space="preserve">detach different </w:t>
-      </w:r>
-      <w:proofErr w:type="spellStart"/>
-      <w:r>
-        <w:rPr>
-          <w:lang w:val="en-US"/>
-        </w:rPr>
-        <w:t>subclustering</w:t>
-      </w:r>
-      <w:proofErr w:type="spellEnd"/>
-      <w:r>
-        <w:rPr>
-          <w:lang w:val="en-US"/>
-        </w:rPr>
-        <w:t xml:space="preserve"> nets - zeroing out the weights connecting between different subnets. </w:t>
-      </w:r>
-      <w:r>
-        <w:rPr>
-          <w:lang w:val="en-US"/>
-        </w:rPr>
-        <w:t>A</w:t>
-      </w:r>
-      <w:r>
-        <w:rPr>
-          <w:lang w:val="en-US"/>
-        </w:rPr>
-        <w:t>nd also zero their gradient</w:t>
-      </w:r>
-    </w:p>
-    <w:p>
-      <w:pPr>
-        <w:pStyle w:val="ListParagraph"/>
-        <w:numPr>
-          <w:ilvl w:val="1"/>
-          <w:numId w:val="2"/>
-        </w:numPr>
-        <w:ind w:left="1080"/>
-        <w:rPr>
-          <w:lang w:val="en-US"/>
-        </w:rPr>
-      </w:pPr>
-      <w:r>
-        <w:rPr>
-          <w:lang w:val="en-US"/>
-        </w:rPr>
-        <w:t>Basic changes I done</w:t>
-      </w:r>
-      <w:r>
-        <w:rPr>
-          <w:lang w:val="en-US"/>
-        </w:rPr>
-        <w:t xml:space="preserve">: </w:t>
-      </w:r>
-    </w:p>
-    <w:p>
-      <w:pPr>
-        <w:pStyle w:val="ListParagraph"/>
-        <w:numPr>
-          <w:ilvl w:val="2"/>
-          <w:numId w:val="2"/>
-        </w:numPr>
-        <w:ind w:left="1800"/>
-        <w:rPr>
-          <w:lang w:val="en-US"/>
-        </w:rPr>
-      </w:pPr>
-      <w:r>
-        <w:rPr>
-          <w:lang w:val="en-US"/>
-        </w:rPr>
-        <w:t>1-</w:t>
-      </w:r>
-      <w:r>
-        <w:rPr>
-          <w:lang w:val="en-US"/>
-        </w:rPr>
-        <w:t xml:space="preserve"> Run:</w:t>
-      </w:r>
-    </w:p>
-    <w:p>
-      <w:pPr>
-        <w:pStyle w:val="ListParagraph"/>
-        <w:numPr>
-          <w:ilvl w:val="3"/>
-          <w:numId w:val="2"/>
-        </w:numPr>
-        <w:ind w:left="2520"/>
-        <w:rPr>
-          <w:lang w:val="en-US"/>
-        </w:rPr>
-      </w:pPr>
-      <w:proofErr w:type="spellStart"/>
-      <w:r>
-        <w:rPr>
-          <w:lang w:val="en-US"/>
-        </w:rPr>
-        <w:t>Mnist</w:t>
-      </w:r>
-      <w:proofErr w:type="spellEnd"/>
-      <w:r>
-        <w:rPr>
-          <w:lang w:val="en-US"/>
-        </w:rPr>
-        <w:t>, Initial K = 1</w:t>
-      </w:r>
-    </w:p>
-    <w:p>
-      <w:pPr>
-        <w:pStyle w:val="ListParagraph"/>
-        <w:numPr>
-          <w:ilvl w:val="3"/>
-          <w:numId w:val="2"/>
-        </w:numPr>
-        <w:ind w:left="2520"/>
-        <w:rPr>
-          <w:lang w:val="en-US"/>
-        </w:rPr>
-      </w:pPr>
-      <w:proofErr w:type="spellStart"/>
-      <w:r>
-        <w:rPr>
-          <w:lang w:val="en-US"/>
-        </w:rPr>
-        <w:t>Hidden_dim</w:t>
-      </w:r>
-      <w:proofErr w:type="spellEnd"/>
-      <w:r>
-        <w:rPr>
-          <w:lang w:val="en-US"/>
-        </w:rPr>
-        <w:t xml:space="preserve"> = </w:t>
-      </w:r>
-      <w:r>
-        <w:rPr>
-          <w:lang w:val="en-US"/>
-        </w:rPr>
-        <w:t>50</w:t>
-      </w:r>
-    </w:p>
-    <w:p>
-      <w:pPr>
-        <w:pStyle w:val="ListParagraph"/>
-        <w:numPr>
-          <w:ilvl w:val="3"/>
-          <w:numId w:val="2"/>
-        </w:numPr>
-        <w:ind w:left="2520"/>
-        <w:rPr>
-          <w:lang w:val="en-US"/>
-        </w:rPr>
-      </w:pPr>
-      <w:r>
-        <w:rPr>
-          <w:lang w:val="en-US"/>
-        </w:rPr>
-        <w:t>Add dropout layers between the Fc layers with drop = 0.5</w:t>
-      </w:r>
-    </w:p>
-    <w:p>
-      <w:pPr>
-        <w:pStyle w:val="ListParagraph"/>
-        <w:numPr>
-          <w:ilvl w:val="3"/>
-          <w:numId w:val="2"/>
-        </w:numPr>
-        <w:ind w:left="2520"/>
-        <w:rPr>
-          <w:lang w:val="en-US"/>
-        </w:rPr>
-      </w:pPr>
-      <w:r>
-        <w:rPr>
-          <w:lang w:val="en-US"/>
-        </w:rPr>
-        <w:t>-&gt;</w:t>
-      </w:r>
-      <w:proofErr w:type="spellStart"/>
-      <w:r>
-        <w:rPr>
-          <w:lang w:val="en-US"/>
-        </w:rPr>
-        <w:t>Subclustring</w:t>
-      </w:r>
-      <w:proofErr w:type="spellEnd"/>
-      <w:r>
-        <w:rPr>
-          <w:lang w:val="en-US"/>
-        </w:rPr>
-        <w:t xml:space="preserve"> Params: 652</w:t>
-      </w:r>
-    </w:p>
-    <w:p>
-      <w:pPr>
-        <w:pStyle w:val="ListParagraph"/>
-        <w:numPr>
-          <w:ilvl w:val="3"/>
-          <w:numId w:val="2"/>
-        </w:numPr>
-        <w:ind w:left="2520"/>
-        <w:rPr>
-          <w:lang w:val="en-US"/>
-        </w:rPr>
-      </w:pPr>
-      <w:r>
-        <w:rPr>
-          <w:lang w:val="en-US"/>
-        </w:rPr>
-        <w:t xml:space="preserve">Result: </w:t>
-      </w:r>
-      <w:r>
-        <w:rPr>
-          <w:lang w:val="en-US"/>
-        </w:rPr>
-        <w:t>NMI: 0.94161, ARI: 0.95366, acc: 0.9787, final K: 10</w:t>
-      </w:r>
-    </w:p>
-    <w:p>
-      <w:pPr>
-        <w:pStyle w:val="ListParagraph"/>
-        <w:numPr>
-          <w:ilvl w:val="2"/>
-          <w:numId w:val="2"/>
-        </w:numPr>
-        <w:ind w:left="1800"/>
-        <w:rPr>
-          <w:lang w:val="en-US"/>
-        </w:rPr>
-      </w:pPr>
-      <w:r>
-        <w:rPr>
-          <w:lang w:val="en-US"/>
-        </w:rPr>
-        <w:t xml:space="preserve">2- </w:t>
-      </w:r>
-      <w:r>
-        <w:rPr>
-          <w:lang w:val="en-US"/>
-        </w:rPr>
-        <w:t>Run:</w:t>
-      </w:r>
-    </w:p>
-    <w:p>
-      <w:pPr>
-        <w:pStyle w:val="ListParagraph"/>
-        <w:numPr>
-          <w:ilvl w:val="3"/>
-          <w:numId w:val="2"/>
-        </w:numPr>
-        <w:ind w:left="2520"/>
-        <w:rPr>
-          <w:lang w:val="en-US"/>
-        </w:rPr>
-      </w:pPr>
-      <w:proofErr w:type="spellStart"/>
-      <w:r>
-        <w:rPr>
-          <w:lang w:val="en-US"/>
-        </w:rPr>
-        <w:t>Mnist</w:t>
-      </w:r>
-      <w:proofErr w:type="spellEnd"/>
-      <w:r>
-        <w:rPr>
-          <w:lang w:val="en-US"/>
-        </w:rPr>
-        <w:t>, Initial K = 1</w:t>
-      </w:r>
-    </w:p>
-    <w:p>
-      <w:pPr>
-        <w:pStyle w:val="ListParagraph"/>
-        <w:numPr>
-          <w:ilvl w:val="3"/>
-          <w:numId w:val="2"/>
-        </w:numPr>
-        <w:ind w:left="2520"/>
-        <w:rPr>
-          <w:lang w:val="en-US"/>
-        </w:rPr>
-      </w:pPr>
-      <w:proofErr w:type="spellStart"/>
-      <w:r>
-        <w:rPr>
-          <w:lang w:val="en-US"/>
-        </w:rPr>
-        <w:t>Hidden_dim</w:t>
-      </w:r>
-      <w:proofErr w:type="spellEnd"/>
-      <w:r>
-        <w:rPr>
-          <w:lang w:val="en-US"/>
-        </w:rPr>
-        <w:t xml:space="preserve"> = 75</w:t>
-      </w:r>
-    </w:p>
-    <w:p>
-      <w:pPr>
-        <w:pStyle w:val="ListParagraph"/>
-        <w:numPr>
-          <w:ilvl w:val="3"/>
-          <w:numId w:val="2"/>
-        </w:numPr>
-        <w:ind w:left="2520"/>
-        <w:rPr>
-          <w:lang w:val="en-US"/>
-        </w:rPr>
-      </w:pPr>
-      <w:r>
-        <w:rPr>
-          <w:lang w:val="en-US"/>
-        </w:rPr>
-        <w:t>Add dropout layers between the Fc layers with drop = 0.5</w:t>
-      </w:r>
-    </w:p>
-    <w:p>
-      <w:pPr>
-        <w:pStyle w:val="ListParagraph"/>
-        <w:numPr>
-          <w:ilvl w:val="3"/>
-          <w:numId w:val="2"/>
-        </w:numPr>
-        <w:ind w:left="2520"/>
-        <w:rPr>
-          <w:lang w:val="en-US"/>
-        </w:rPr>
-      </w:pPr>
-      <w:r>
-        <w:rPr>
-          <w:lang w:val="en-US"/>
-        </w:rPr>
-        <w:t>-&gt;</w:t>
-      </w:r>
-      <w:proofErr w:type="spellStart"/>
-      <w:r>
-        <w:rPr>
-          <w:lang w:val="en-US"/>
-        </w:rPr>
-        <w:t>Subclustring</w:t>
-      </w:r>
-      <w:proofErr w:type="spellEnd"/>
-      <w:r>
-        <w:rPr>
-          <w:lang w:val="en-US"/>
-        </w:rPr>
-        <w:t xml:space="preserve"> Params:977 (13 params for each additional neuron?)</w:t>
-      </w:r>
-    </w:p>
-    <w:p>
-      <w:pPr>
-        <w:pStyle w:val="ListParagraph"/>
-        <w:numPr>
-          <w:ilvl w:val="3"/>
-          <w:numId w:val="2"/>
-        </w:numPr>
-        <w:ind w:left="2520"/>
-        <w:rPr>
-          <w:lang w:val="en-US"/>
-        </w:rPr>
-      </w:pPr>
-      <w:r>
-        <w:rPr>
-          <w:lang w:val="en-US"/>
-        </w:rPr>
-        <w:t xml:space="preserve">Result: </w:t>
-      </w:r>
-      <w:r>
-        <w:rPr>
-          <w:lang w:val="en-US"/>
-        </w:rPr>
-        <w:t>NMI: 0.94165, ARI: 0.95372, acc: 0.97873, final K: 10</w:t>
-      </w:r>
-    </w:p>
-    <w:p>
-      <w:pPr>
-        <w:pStyle w:val="ListParagraph"/>
-        <w:numPr>
-          <w:ilvl w:val="2"/>
-          <w:numId w:val="2"/>
-        </w:numPr>
-        <w:ind w:left="1800"/>
-        <w:rPr>
-          <w:lang w:val="en-US"/>
-        </w:rPr>
-      </w:pPr>
-      <w:r>
-        <w:rPr>
-          <w:lang w:val="en-US"/>
-        </w:rPr>
-        <w:t>3- Run</w:t>
-      </w:r>
-      <w:r>
-        <w:rPr>
-          <w:lang w:val="en-US"/>
-        </w:rPr>
-        <w:t>:</w:t>
-      </w:r>
-    </w:p>
-    <w:p>
-      <w:pPr>
-        <w:pStyle w:val="ListParagraph"/>
-        <w:numPr>
-          <w:ilvl w:val="3"/>
-          <w:numId w:val="2"/>
-        </w:numPr>
-        <w:ind w:left="2520"/>
-        <w:rPr>
-          <w:lang w:val="en-US"/>
-        </w:rPr>
-      </w:pPr>
-      <w:r>
-        <w:rPr>
-          <w:lang w:val="en-US"/>
-        </w:rPr>
-        <w:t>Fashion imbalanced,  Initial K = 1</w:t>
-      </w:r>
-    </w:p>
-    <w:p>
-      <w:pPr>
-        <w:pStyle w:val="ListParagraph"/>
-        <w:numPr>
-          <w:ilvl w:val="3"/>
-          <w:numId w:val="2"/>
-        </w:numPr>
-        <w:ind w:left="2520"/>
-        <w:rPr>
-          <w:lang w:val="en-US"/>
-        </w:rPr>
-      </w:pPr>
-      <w:proofErr w:type="spellStart"/>
-      <w:r>
-        <w:rPr>
-          <w:lang w:val="en-US"/>
-        </w:rPr>
-        <w:t>Hidden_dim</w:t>
-      </w:r>
-      <w:proofErr w:type="spellEnd"/>
-      <w:r>
-        <w:rPr>
-          <w:lang w:val="en-US"/>
-        </w:rPr>
-        <w:t xml:space="preserve"> = 75</w:t>
-      </w:r>
-    </w:p>
-    <w:p>
-      <w:pPr>
-        <w:pStyle w:val="ListParagraph"/>
-        <w:numPr>
-          <w:ilvl w:val="3"/>
-          <w:numId w:val="2"/>
-        </w:numPr>
-        <w:ind w:left="2520"/>
-        <w:rPr>
-          <w:lang w:val="en-US"/>
-        </w:rPr>
-      </w:pPr>
-      <w:r>
-        <w:rPr>
-          <w:lang w:val="en-US"/>
-        </w:rPr>
-        <w:t>Add dropout layers between the Fc layers with drop = 0.5</w:t>
-      </w:r>
-    </w:p>
-    <w:p>
-      <w:pPr>
-        <w:pStyle w:val="ListParagraph"/>
-        <w:numPr>
-          <w:ilvl w:val="3"/>
-          <w:numId w:val="2"/>
-        </w:numPr>
-        <w:ind w:left="2520"/>
-        <w:rPr>
-          <w:lang w:val="en-US"/>
-        </w:rPr>
-      </w:pPr>
-      <w:r>
-        <w:rPr>
-          <w:lang w:val="en-US"/>
-        </w:rPr>
-        <w:t>-&gt;</w:t>
-      </w:r>
-      <w:proofErr w:type="spellStart"/>
-      <w:r>
-        <w:rPr>
-          <w:lang w:val="en-US"/>
-        </w:rPr>
-        <w:t>Subclustring</w:t>
-      </w:r>
-      <w:proofErr w:type="spellEnd"/>
-      <w:r>
-        <w:rPr>
-          <w:lang w:val="en-US"/>
-        </w:rPr>
-        <w:t xml:space="preserve"> Params:977</w:t>
-      </w:r>
-    </w:p>
-    <w:p>
-      <w:pPr>
-        <w:pStyle w:val="ListParagraph"/>
-        <w:numPr>
-          <w:ilvl w:val="3"/>
-          <w:numId w:val="2"/>
-        </w:numPr>
-        <w:ind w:left="2520"/>
-        <w:rPr>
-          <w:lang w:val="en-US"/>
-        </w:rPr>
-      </w:pPr>
-      <w:r>
-        <w:rPr>
-          <w:lang w:val="en-US"/>
-        </w:rPr>
-        <w:t>NMI: 0.64168, ARI: 0.49487, acc: 0.60146, final K: 10</w:t>
-      </w:r>
-      <w:r>
-        <w:rPr>
-          <w:lang w:val="en-US"/>
-        </w:rPr>
-        <w:t xml:space="preserve"> </w:t>
-      </w:r>
-    </w:p>
-    <w:p>
-      <w:pPr>
-        <w:pStyle w:val="ListParagraph"/>
-        <w:numPr>
-          <w:ilvl w:val="2"/>
-          <w:numId w:val="2"/>
-        </w:numPr>
-        <w:ind w:left="1800"/>
-        <w:rPr>
-          <w:lang w:val="en-US"/>
-        </w:rPr>
-      </w:pPr>
-      <w:r>
-        <w:rPr>
-          <w:lang w:val="en-US"/>
-        </w:rPr>
-        <w:t xml:space="preserve">4- Run: </w:t>
-      </w:r>
-    </w:p>
-    <w:p>
-      <w:pPr>
-        <w:pStyle w:val="ListParagraph"/>
-        <w:numPr>
-          <w:ilvl w:val="3"/>
-          <w:numId w:val="2"/>
-        </w:numPr>
-        <w:ind w:left="2520"/>
-        <w:rPr>
-          <w:lang w:val="en-US"/>
-        </w:rPr>
-      </w:pPr>
-      <w:r>
-        <w:rPr>
-          <w:lang w:val="en-US"/>
-        </w:rPr>
-        <w:t>Fashion imbalanced,  Initial K = 1</w:t>
-      </w:r>
-    </w:p>
-    <w:p>
-      <w:pPr>
-        <w:pStyle w:val="ListParagraph"/>
-        <w:numPr>
-          <w:ilvl w:val="3"/>
-          <w:numId w:val="2"/>
-        </w:numPr>
-        <w:ind w:left="2520"/>
-        <w:rPr>
-          <w:lang w:val="en-US"/>
-        </w:rPr>
-      </w:pPr>
-      <w:proofErr w:type="spellStart"/>
-      <w:r>
-        <w:rPr>
-          <w:lang w:val="en-US"/>
-        </w:rPr>
-        <w:t>Hidden_dim</w:t>
-      </w:r>
-      <w:proofErr w:type="spellEnd"/>
-      <w:r>
-        <w:rPr>
-          <w:lang w:val="en-US"/>
-        </w:rPr>
-        <w:t xml:space="preserve"> = 75</w:t>
-      </w:r>
-    </w:p>
-    <w:p>
-      <w:pPr>
-        <w:pStyle w:val="ListParagraph"/>
-        <w:numPr>
-          <w:ilvl w:val="3"/>
-          <w:numId w:val="2"/>
-        </w:numPr>
-        <w:ind w:left="2520"/>
-        <w:rPr>
-          <w:lang w:val="en-US"/>
-        </w:rPr>
-      </w:pPr>
-      <w:r>
-        <w:rPr>
-          <w:lang w:val="en-US"/>
-        </w:rPr>
-        <w:t>Add dropout layers between the Fc layers with drop = 0.2</w:t>
-      </w:r>
-    </w:p>
-    <w:p>
-      <w:pPr>
-        <w:pStyle w:val="ListParagraph"/>
-        <w:numPr>
-          <w:ilvl w:val="3"/>
-          <w:numId w:val="2"/>
-        </w:numPr>
-        <w:ind w:left="2520"/>
-        <w:rPr>
-          <w:lang w:val="en-US"/>
-        </w:rPr>
-      </w:pPr>
-      <w:r>
-        <w:rPr>
-          <w:lang w:val="en-US"/>
-        </w:rPr>
-        <w:t>-&gt;</w:t>
-      </w:r>
-      <w:proofErr w:type="spellStart"/>
-      <w:r>
-        <w:rPr>
-          <w:lang w:val="en-US"/>
-        </w:rPr>
-        <w:t>Subclustring</w:t>
-      </w:r>
-      <w:proofErr w:type="spellEnd"/>
-      <w:r>
-        <w:rPr>
-          <w:lang w:val="en-US"/>
-        </w:rPr>
-        <w:t xml:space="preserve"> Params:977</w:t>
-      </w:r>
-    </w:p>
-    <w:p>
-      <w:pPr>
-        <w:pStyle w:val="ListParagraph"/>
-        <w:numPr>
-          <w:ilvl w:val="3"/>
-          <w:numId w:val="2"/>
-        </w:numPr>
-        <w:ind w:left="2520"/>
-        <w:rPr>
-          <w:lang w:val="en-US"/>
-        </w:rPr>
-      </w:pPr>
-      <w:r>
-        <w:rPr>
-          <w:lang w:val="en-US"/>
-        </w:rPr>
-        <w:t>NMI: 0.6437, ARI: 0.49242, acc: 0.5972, final K: 9</w:t>
-      </w:r>
-    </w:p>
-    <w:p>
-      <w:pPr>
-        <w:pStyle w:val="ListParagraph"/>
-        <w:numPr>
-          <w:ilvl w:val="2"/>
-          <w:numId w:val="2"/>
-        </w:numPr>
-        <w:ind w:left="1800"/>
-        <w:rPr>
-          <w:lang w:val="en-US"/>
-        </w:rPr>
-      </w:pPr>
-      <w:r>
-        <w:rPr>
-          <w:lang w:val="en-US"/>
-        </w:rPr>
-        <w:t>5- Run:</w:t>
-      </w:r>
-    </w:p>
-    <w:p>
-      <w:pPr>
-        <w:pStyle w:val="ListParagraph"/>
-        <w:numPr>
-          <w:ilvl w:val="3"/>
-          <w:numId w:val="2"/>
-        </w:numPr>
-        <w:ind w:left="2520"/>
-        <w:rPr>
-          <w:lang w:val="en-US"/>
-        </w:rPr>
-      </w:pPr>
-      <w:r>
-        <w:rPr>
-          <w:lang w:val="en-US"/>
-        </w:rPr>
-        <w:t xml:space="preserve">EPOCHS: 700 </w:t>
-      </w:r>
-    </w:p>
-    <w:p>
-      <w:pPr>
-        <w:pStyle w:val="ListParagraph"/>
-        <w:numPr>
-          <w:ilvl w:val="3"/>
-          <w:numId w:val="2"/>
-        </w:numPr>
-        <w:ind w:left="2520"/>
-        <w:rPr>
-          <w:lang w:val="en-US"/>
-        </w:rPr>
-      </w:pPr>
-      <w:r>
-        <w:rPr>
-          <w:lang w:val="en-US"/>
-        </w:rPr>
-        <w:t>Fashion imbalanced,  Initial K = 1</w:t>
-      </w:r>
-    </w:p>
-    <w:p>
-      <w:pPr>
-        <w:pStyle w:val="ListParagraph"/>
-        <w:numPr>
-          <w:ilvl w:val="3"/>
-          <w:numId w:val="2"/>
-        </w:numPr>
-        <w:ind w:left="2520"/>
-        <w:rPr>
-          <w:lang w:val="en-US"/>
-        </w:rPr>
-      </w:pPr>
-      <w:proofErr w:type="spellStart"/>
-      <w:r>
-        <w:rPr>
-          <w:lang w:val="en-US"/>
-        </w:rPr>
-        <w:t>Hidden_dim</w:t>
-      </w:r>
-      <w:proofErr w:type="spellEnd"/>
-      <w:r>
-        <w:rPr>
-          <w:lang w:val="en-US"/>
-        </w:rPr>
-        <w:t xml:space="preserve"> = 75</w:t>
-      </w:r>
-    </w:p>
-    <w:p>
-      <w:pPr>
-        <w:pStyle w:val="ListParagraph"/>
-        <w:numPr>
-          <w:ilvl w:val="3"/>
-          <w:numId w:val="2"/>
-        </w:numPr>
-        <w:ind w:left="2520"/>
-        <w:rPr>
-          <w:lang w:val="en-US"/>
-        </w:rPr>
-      </w:pPr>
-      <w:r>
-        <w:rPr>
-          <w:lang w:val="en-US"/>
-        </w:rPr>
-        <w:t>Add dropout layers between the Fc layers with drop = 0.2</w:t>
-      </w:r>
-    </w:p>
-    <w:p>
-      <w:pPr>
-        <w:pStyle w:val="ListParagraph"/>
-        <w:numPr>
-          <w:ilvl w:val="3"/>
-          <w:numId w:val="2"/>
-        </w:numPr>
-        <w:ind w:left="2520"/>
-        <w:rPr>
-          <w:lang w:val="en-US"/>
-        </w:rPr>
-      </w:pPr>
-      <w:r>
-        <w:rPr>
-          <w:lang w:val="en-US"/>
-        </w:rPr>
-        <w:t>-&gt;</w:t>
-      </w:r>
-      <w:proofErr w:type="spellStart"/>
-      <w:r>
-        <w:rPr>
-          <w:lang w:val="en-US"/>
-        </w:rPr>
-        <w:t>Subclustring</w:t>
-      </w:r>
-      <w:proofErr w:type="spellEnd"/>
-      <w:r>
-        <w:rPr>
-          <w:lang w:val="en-US"/>
-        </w:rPr>
-        <w:t xml:space="preserve"> Params:977</w:t>
-      </w:r>
-    </w:p>
-    <w:p>
-      <w:pPr>
-        <w:pStyle w:val="ListParagraph"/>
-        <w:numPr>
-          <w:ilvl w:val="3"/>
-          <w:numId w:val="2"/>
-        </w:numPr>
-        <w:ind w:left="2520"/>
-        <w:rPr>
-          <w:lang w:val="en-US"/>
-        </w:rPr>
-      </w:pPr>
-      <w:r>
-        <w:rPr>
-          <w:lang w:val="en-US"/>
-        </w:rPr>
-        <w:lastRenderedPageBreak/>
-        <w:t>NMI: 0.64513, ARI: 0.4967, acc: 0.61412, final K: 9</w:t>
-      </w:r>
-    </w:p>
-    <w:p>
-      <w:pPr>
-        <w:pStyle w:val="ListParagraph"/>
-        <w:numPr>
-          <w:ilvl w:val="1"/>
-          <w:numId w:val="2"/>
-        </w:numPr>
-        <w:ind w:left="1080"/>
-        <w:rPr>
-          <w:lang w:val="en-US"/>
-        </w:rPr>
-      </w:pPr>
-      <w:r>
-        <w:rPr>
-          <w:lang w:val="en-US"/>
-        </w:rPr>
-        <w:t>Advanced Changes:</w:t>
-      </w:r>
-    </w:p>
-    <w:p>
-      <w:pPr>
-        <w:pStyle w:val="ListParagraph"/>
-        <w:numPr>
-          <w:ilvl w:val="2"/>
-          <w:numId w:val="2"/>
-        </w:numPr>
-        <w:ind w:left="1800"/>
+      </w:pPr>
+      <w:r>
         <w:rPr>
           <w:b/>
           <w:bCs/>
           <w:lang w:val="en-US"/>
         </w:rPr>
-      </w:pPr>
-      <w:r>
-        <w:rPr>
-          <w:b/>
-          <w:bCs/>
-          <w:lang w:val="en-US"/>
-        </w:rPr>
         <w:t>Adding one more layer of hidden dim neurons (updating merge and split according to that)</w:t>
       </w:r>
     </w:p>
@@ -1330,19 +1156,11 @@
           <w:lang w:val="en-US"/>
         </w:rPr>
       </w:pPr>
-      <w:proofErr w:type="spellStart"/>
-      <w:r>
-        <w:rPr>
-          <w:lang w:val="en-US"/>
-        </w:rPr>
-        <w:t>Mnist</w:t>
-      </w:r>
-      <w:proofErr w:type="spellEnd"/>
-      <w:r>
-        <w:rPr>
-          <w:lang w:val="en-US"/>
-        </w:rPr>
-        <w:t>, Initial K = 1</w:t>
+      <w:r>
+        <w:rPr>
+          <w:lang w:val="en-US"/>
+        </w:rPr>
+        <w:t>Mnist, Initial K = 1</w:t>
       </w:r>
     </w:p>
     <w:p>
@@ -1388,19 +1206,11 @@
           <w:lang w:val="en-US"/>
         </w:rPr>
       </w:pPr>
-      <w:proofErr w:type="spellStart"/>
-      <w:r>
-        <w:rPr>
-          <w:lang w:val="en-US"/>
-        </w:rPr>
-        <w:t>Hidden_dim</w:t>
-      </w:r>
-      <w:proofErr w:type="spellEnd"/>
-      <w:r>
-        <w:rPr>
-          <w:lang w:val="en-US"/>
-        </w:rPr>
-        <w:t xml:space="preserve"> = 50</w:t>
+      <w:r>
+        <w:rPr>
+          <w:lang w:val="en-US"/>
+        </w:rPr>
+        <w:t>Hidden_dim = 50</w:t>
       </w:r>
     </w:p>
     <w:p>
@@ -1438,21 +1248,7 @@
         <w:rPr>
           <w:lang w:val="en-US"/>
         </w:rPr>
-        <w:t>&gt;</w:t>
-      </w:r>
-      <w:proofErr w:type="spellStart"/>
-      <w:r>
-        <w:rPr>
-          <w:lang w:val="en-US"/>
-        </w:rPr>
-        <w:t>Subclustring</w:t>
-      </w:r>
-      <w:proofErr w:type="spellEnd"/>
-      <w:r>
-        <w:rPr>
-          <w:lang w:val="en-US"/>
-        </w:rPr>
-        <w:t xml:space="preserve"> Params: 3200</w:t>
+        <w:t>&gt;Subclustring Params: 3200</w:t>
       </w:r>
     </w:p>
     <w:p>
@@ -1511,19 +1307,11 @@
           <w:lang w:val="en-US"/>
         </w:rPr>
       </w:pPr>
-      <w:proofErr w:type="spellStart"/>
-      <w:r>
-        <w:rPr>
-          <w:lang w:val="en-US"/>
-        </w:rPr>
-        <w:t>Mnist</w:t>
-      </w:r>
-      <w:proofErr w:type="spellEnd"/>
-      <w:r>
-        <w:rPr>
-          <w:lang w:val="en-US"/>
-        </w:rPr>
-        <w:t>, Initial K = 1</w:t>
+      <w:r>
+        <w:rPr>
+          <w:lang w:val="en-US"/>
+        </w:rPr>
+        <w:t>Mnist, Initial K = 1</w:t>
       </w:r>
     </w:p>
     <w:p>
@@ -1557,19 +1345,11 @@
           <w:lang w:val="en-US"/>
         </w:rPr>
       </w:pPr>
-      <w:proofErr w:type="spellStart"/>
-      <w:r>
-        <w:rPr>
-          <w:lang w:val="en-US"/>
-        </w:rPr>
-        <w:t>Hidden_dim</w:t>
-      </w:r>
-      <w:proofErr w:type="spellEnd"/>
-      <w:r>
-        <w:rPr>
-          <w:lang w:val="en-US"/>
-        </w:rPr>
-        <w:t xml:space="preserve"> = 25</w:t>
+      <w:r>
+        <w:rPr>
+          <w:lang w:val="en-US"/>
+        </w:rPr>
+        <w:t>Hidden_dim = 25</w:t>
       </w:r>
     </w:p>
     <w:p>
@@ -1607,21 +1387,7 @@
         <w:rPr>
           <w:lang w:val="en-US"/>
         </w:rPr>
-        <w:t>&gt;</w:t>
-      </w:r>
-      <w:proofErr w:type="spellStart"/>
-      <w:r>
-        <w:rPr>
-          <w:lang w:val="en-US"/>
-        </w:rPr>
-        <w:t>Subclustring</w:t>
-      </w:r>
-      <w:proofErr w:type="spellEnd"/>
-      <w:r>
-        <w:rPr>
-          <w:lang w:val="en-US"/>
-        </w:rPr>
-        <w:t xml:space="preserve"> Params: 3200</w:t>
+        <w:t>&gt;Subclustring Params: 3200</w:t>
       </w:r>
     </w:p>
     <w:p>
@@ -1676,19 +1442,11 @@
           <w:lang w:val="en-US"/>
         </w:rPr>
       </w:pPr>
-      <w:proofErr w:type="spellStart"/>
-      <w:r>
-        <w:rPr>
-          <w:lang w:val="en-US"/>
-        </w:rPr>
-        <w:t>Mnist</w:t>
-      </w:r>
-      <w:proofErr w:type="spellEnd"/>
-      <w:r>
-        <w:rPr>
-          <w:lang w:val="en-US"/>
-        </w:rPr>
-        <w:t>, Initial K = 1</w:t>
+      <w:r>
+        <w:rPr>
+          <w:lang w:val="en-US"/>
+        </w:rPr>
+        <w:t>Mnist, Initial K = 1</w:t>
       </w:r>
     </w:p>
     <w:p>
@@ -1722,19 +1480,11 @@
           <w:lang w:val="en-US"/>
         </w:rPr>
       </w:pPr>
-      <w:proofErr w:type="spellStart"/>
-      <w:r>
-        <w:rPr>
-          <w:lang w:val="en-US"/>
-        </w:rPr>
-        <w:t>Hidden_dim</w:t>
-      </w:r>
-      <w:proofErr w:type="spellEnd"/>
-      <w:r>
-        <w:rPr>
-          <w:lang w:val="en-US"/>
-        </w:rPr>
-        <w:t xml:space="preserve"> = </w:t>
+      <w:r>
+        <w:rPr>
+          <w:lang w:val="en-US"/>
+        </w:rPr>
+        <w:t xml:space="preserve">Hidden_dim = </w:t>
       </w:r>
       <w:r>
         <w:rPr>
@@ -1771,40 +1521,40 @@
         <w:rPr>
           <w:lang w:val="en-US"/>
         </w:rPr>
-        <w:t>.3 (between dc1,fc2)</w:t>
-      </w:r>
-    </w:p>
-    <w:p>
-      <w:pPr>
-        <w:pStyle w:val="ListParagraph"/>
-        <w:numPr>
-          <w:ilvl w:val="3"/>
-          <w:numId w:val="2"/>
-        </w:numPr>
-        <w:ind w:left="2520"/>
-        <w:rPr>
-          <w:lang w:val="en-US"/>
-        </w:rPr>
-      </w:pPr>
-      <w:r>
-        <w:rPr>
-          <w:lang w:val="en-US"/>
-        </w:rPr>
-        <w:t>&gt;</w:t>
-      </w:r>
-      <w:proofErr w:type="spellStart"/>
-      <w:r>
-        <w:rPr>
-          <w:lang w:val="en-US"/>
-        </w:rPr>
-        <w:t>Subclustring</w:t>
-      </w:r>
-      <w:proofErr w:type="spellEnd"/>
-      <w:r>
-        <w:rPr>
-          <w:lang w:val="en-US"/>
-        </w:rPr>
-        <w:t xml:space="preserve"> Params: </w:t>
+        <w:t>.3 (between dc</w:t>
+      </w:r>
+      <w:proofErr w:type="gramStart"/>
+      <w:r>
+        <w:rPr>
+          <w:lang w:val="en-US"/>
+        </w:rPr>
+        <w:t>1,fc</w:t>
+      </w:r>
+      <w:proofErr w:type="gramEnd"/>
+      <w:r>
+        <w:rPr>
+          <w:lang w:val="en-US"/>
+        </w:rPr>
+        <w:t>2)</w:t>
+      </w:r>
+    </w:p>
+    <w:p>
+      <w:pPr>
+        <w:pStyle w:val="ListParagraph"/>
+        <w:numPr>
+          <w:ilvl w:val="3"/>
+          <w:numId w:val="2"/>
+        </w:numPr>
+        <w:ind w:left="2520"/>
+        <w:rPr>
+          <w:lang w:val="en-US"/>
+        </w:rPr>
+      </w:pPr>
+      <w:r>
+        <w:rPr>
+          <w:lang w:val="en-US"/>
+        </w:rPr>
+        <w:t xml:space="preserve">&gt;Subclustring Params: </w:t>
       </w:r>
       <w:r>
         <w:rPr>
@@ -1868,19 +1618,11 @@
           <w:lang w:val="en-US"/>
         </w:rPr>
       </w:pPr>
-      <w:proofErr w:type="spellStart"/>
-      <w:r>
-        <w:rPr>
-          <w:lang w:val="en-US"/>
-        </w:rPr>
-        <w:t>Mnist_IMBALANCED</w:t>
-      </w:r>
-      <w:proofErr w:type="spellEnd"/>
-      <w:r>
-        <w:rPr>
-          <w:lang w:val="en-US"/>
-        </w:rPr>
-        <w:t>, Initial K = 1</w:t>
+      <w:r>
+        <w:rPr>
+          <w:lang w:val="en-US"/>
+        </w:rPr>
+        <w:t>Mnist_IMBALANCED, Initial K = 1</w:t>
       </w:r>
     </w:p>
     <w:p>
@@ -1914,71 +1656,63 @@
           <w:lang w:val="en-US"/>
         </w:rPr>
       </w:pPr>
-      <w:proofErr w:type="spellStart"/>
-      <w:r>
-        <w:rPr>
-          <w:lang w:val="en-US"/>
-        </w:rPr>
-        <w:t>Hidden_dim</w:t>
-      </w:r>
-      <w:proofErr w:type="spellEnd"/>
-      <w:r>
-        <w:rPr>
-          <w:lang w:val="en-US"/>
-        </w:rPr>
-        <w:t xml:space="preserve"> = 25</w:t>
-      </w:r>
-    </w:p>
-    <w:p>
-      <w:pPr>
-        <w:pStyle w:val="ListParagraph"/>
-        <w:numPr>
-          <w:ilvl w:val="3"/>
-          <w:numId w:val="2"/>
-        </w:numPr>
-        <w:ind w:left="2520"/>
-        <w:rPr>
-          <w:lang w:val="en-US"/>
-        </w:rPr>
-      </w:pPr>
-      <w:r>
-        <w:rPr>
-          <w:lang w:val="en-US"/>
-        </w:rPr>
-        <w:t>Drop = 0.3 (between dc1,fc2)</w:t>
-      </w:r>
-    </w:p>
-    <w:p>
-      <w:pPr>
-        <w:pStyle w:val="ListParagraph"/>
-        <w:numPr>
-          <w:ilvl w:val="3"/>
-          <w:numId w:val="2"/>
-        </w:numPr>
-        <w:ind w:left="2520"/>
-        <w:rPr>
-          <w:lang w:val="en-US"/>
-        </w:rPr>
-      </w:pPr>
-      <w:r>
-        <w:rPr>
-          <w:lang w:val="en-US"/>
-        </w:rPr>
-        <w:t>&gt;</w:t>
-      </w:r>
-      <w:proofErr w:type="spellStart"/>
-      <w:r>
-        <w:rPr>
-          <w:lang w:val="en-US"/>
-        </w:rPr>
-        <w:t>Subclustring</w:t>
-      </w:r>
-      <w:proofErr w:type="spellEnd"/>
-      <w:r>
-        <w:rPr>
-          <w:lang w:val="en-US"/>
-        </w:rPr>
-        <w:t xml:space="preserve"> Params: 977</w:t>
+      <w:r>
+        <w:rPr>
+          <w:lang w:val="en-US"/>
+        </w:rPr>
+        <w:t>Hidden_dim = 25</w:t>
+      </w:r>
+    </w:p>
+    <w:p>
+      <w:pPr>
+        <w:pStyle w:val="ListParagraph"/>
+        <w:numPr>
+          <w:ilvl w:val="3"/>
+          <w:numId w:val="2"/>
+        </w:numPr>
+        <w:ind w:left="2520"/>
+        <w:rPr>
+          <w:lang w:val="en-US"/>
+        </w:rPr>
+      </w:pPr>
+      <w:r>
+        <w:rPr>
+          <w:lang w:val="en-US"/>
+        </w:rPr>
+        <w:t>Drop = 0.3 (between dc</w:t>
+      </w:r>
+      <w:proofErr w:type="gramStart"/>
+      <w:r>
+        <w:rPr>
+          <w:lang w:val="en-US"/>
+        </w:rPr>
+        <w:t>1,fc</w:t>
+      </w:r>
+      <w:proofErr w:type="gramEnd"/>
+      <w:r>
+        <w:rPr>
+          <w:lang w:val="en-US"/>
+        </w:rPr>
+        <w:t>2)</w:t>
+      </w:r>
+    </w:p>
+    <w:p>
+      <w:pPr>
+        <w:pStyle w:val="ListParagraph"/>
+        <w:numPr>
+          <w:ilvl w:val="3"/>
+          <w:numId w:val="2"/>
+        </w:numPr>
+        <w:ind w:left="2520"/>
+        <w:rPr>
+          <w:lang w:val="en-US"/>
+        </w:rPr>
+      </w:pPr>
+      <w:r>
+        <w:rPr>
+          <w:lang w:val="en-US"/>
+        </w:rPr>
+        <w:t>&gt;Subclustring Params: 977</w:t>
       </w:r>
     </w:p>
     <w:p>
@@ -2035,19 +1769,11 @@
           <w:lang w:val="en-US"/>
         </w:rPr>
       </w:pPr>
-      <w:proofErr w:type="spellStart"/>
-      <w:r>
-        <w:rPr>
-          <w:lang w:val="en-US"/>
-        </w:rPr>
-        <w:t>Mnist_IMBALANCED</w:t>
-      </w:r>
-      <w:proofErr w:type="spellEnd"/>
-      <w:r>
-        <w:rPr>
-          <w:lang w:val="en-US"/>
-        </w:rPr>
-        <w:t>, Initial K = 1</w:t>
+      <w:r>
+        <w:rPr>
+          <w:lang w:val="en-US"/>
+        </w:rPr>
+        <w:t>Mnist_IMBALANCED, Initial K = 1</w:t>
       </w:r>
     </w:p>
     <w:p>
@@ -2081,71 +1807,63 @@
           <w:lang w:val="en-US"/>
         </w:rPr>
       </w:pPr>
-      <w:proofErr w:type="spellStart"/>
-      <w:r>
-        <w:rPr>
-          <w:lang w:val="en-US"/>
-        </w:rPr>
-        <w:t>Hidden_dim</w:t>
-      </w:r>
-      <w:proofErr w:type="spellEnd"/>
-      <w:r>
-        <w:rPr>
-          <w:lang w:val="en-US"/>
-        </w:rPr>
-        <w:t xml:space="preserve"> = 15</w:t>
-      </w:r>
-    </w:p>
-    <w:p>
-      <w:pPr>
-        <w:pStyle w:val="ListParagraph"/>
-        <w:numPr>
-          <w:ilvl w:val="3"/>
-          <w:numId w:val="2"/>
-        </w:numPr>
-        <w:ind w:left="2520"/>
-        <w:rPr>
-          <w:lang w:val="en-US"/>
-        </w:rPr>
-      </w:pPr>
-      <w:r>
-        <w:rPr>
-          <w:lang w:val="en-US"/>
-        </w:rPr>
-        <w:t>Drop = 0.4 (between dc1,fc2)</w:t>
-      </w:r>
-    </w:p>
-    <w:p>
-      <w:pPr>
-        <w:pStyle w:val="ListParagraph"/>
-        <w:numPr>
-          <w:ilvl w:val="3"/>
-          <w:numId w:val="2"/>
-        </w:numPr>
-        <w:ind w:left="2520"/>
-        <w:rPr>
-          <w:lang w:val="en-US"/>
-        </w:rPr>
-      </w:pPr>
-      <w:r>
-        <w:rPr>
-          <w:lang w:val="en-US"/>
-        </w:rPr>
-        <w:t>&gt;</w:t>
-      </w:r>
-      <w:proofErr w:type="spellStart"/>
-      <w:r>
-        <w:rPr>
-          <w:lang w:val="en-US"/>
-        </w:rPr>
-        <w:t>Subclustring</w:t>
-      </w:r>
-      <w:proofErr w:type="spellEnd"/>
-      <w:r>
-        <w:rPr>
-          <w:lang w:val="en-US"/>
-        </w:rPr>
-        <w:t xml:space="preserve"> Params:437</w:t>
+      <w:r>
+        <w:rPr>
+          <w:lang w:val="en-US"/>
+        </w:rPr>
+        <w:t>Hidden_dim = 15</w:t>
+      </w:r>
+    </w:p>
+    <w:p>
+      <w:pPr>
+        <w:pStyle w:val="ListParagraph"/>
+        <w:numPr>
+          <w:ilvl w:val="3"/>
+          <w:numId w:val="2"/>
+        </w:numPr>
+        <w:ind w:left="2520"/>
+        <w:rPr>
+          <w:lang w:val="en-US"/>
+        </w:rPr>
+      </w:pPr>
+      <w:r>
+        <w:rPr>
+          <w:lang w:val="en-US"/>
+        </w:rPr>
+        <w:t>Drop = 0.4 (between dc</w:t>
+      </w:r>
+      <w:proofErr w:type="gramStart"/>
+      <w:r>
+        <w:rPr>
+          <w:lang w:val="en-US"/>
+        </w:rPr>
+        <w:t>1,fc</w:t>
+      </w:r>
+      <w:proofErr w:type="gramEnd"/>
+      <w:r>
+        <w:rPr>
+          <w:lang w:val="en-US"/>
+        </w:rPr>
+        <w:t>2)</w:t>
+      </w:r>
+    </w:p>
+    <w:p>
+      <w:pPr>
+        <w:pStyle w:val="ListParagraph"/>
+        <w:numPr>
+          <w:ilvl w:val="3"/>
+          <w:numId w:val="2"/>
+        </w:numPr>
+        <w:ind w:left="2520"/>
+        <w:rPr>
+          <w:lang w:val="en-US"/>
+        </w:rPr>
+      </w:pPr>
+      <w:r>
+        <w:rPr>
+          <w:lang w:val="en-US"/>
+        </w:rPr>
+        <w:t>&gt;Subclustring Params:437</w:t>
       </w:r>
     </w:p>
     <w:p>
@@ -2197,19 +1915,11 @@
           <w:lang w:val="en-US"/>
         </w:rPr>
       </w:pPr>
-      <w:proofErr w:type="spellStart"/>
-      <w:r>
-        <w:rPr>
-          <w:lang w:val="en-US"/>
-        </w:rPr>
-        <w:t>Fashion_IMBALANCED</w:t>
-      </w:r>
-      <w:proofErr w:type="spellEnd"/>
-      <w:r>
-        <w:rPr>
-          <w:lang w:val="en-US"/>
-        </w:rPr>
-        <w:t>, Initial K = 1</w:t>
+      <w:r>
+        <w:rPr>
+          <w:lang w:val="en-US"/>
+        </w:rPr>
+        <w:t>Fashion_IMBALANCED, Initial K = 1</w:t>
       </w:r>
     </w:p>
     <w:p>
@@ -2243,71 +1953,63 @@
           <w:lang w:val="en-US"/>
         </w:rPr>
       </w:pPr>
-      <w:proofErr w:type="spellStart"/>
-      <w:r>
-        <w:rPr>
-          <w:lang w:val="en-US"/>
-        </w:rPr>
-        <w:t>Hidden_dim</w:t>
-      </w:r>
-      <w:proofErr w:type="spellEnd"/>
-      <w:r>
-        <w:rPr>
-          <w:lang w:val="en-US"/>
-        </w:rPr>
-        <w:t xml:space="preserve"> = 15</w:t>
-      </w:r>
-    </w:p>
-    <w:p>
-      <w:pPr>
-        <w:pStyle w:val="ListParagraph"/>
-        <w:numPr>
-          <w:ilvl w:val="3"/>
-          <w:numId w:val="2"/>
-        </w:numPr>
-        <w:ind w:left="2520"/>
-        <w:rPr>
-          <w:lang w:val="en-US"/>
-        </w:rPr>
-      </w:pPr>
-      <w:r>
-        <w:rPr>
-          <w:lang w:val="en-US"/>
-        </w:rPr>
-        <w:t>Drop = 0.4 (between dc1,fc2)</w:t>
-      </w:r>
-    </w:p>
-    <w:p>
-      <w:pPr>
-        <w:pStyle w:val="ListParagraph"/>
-        <w:numPr>
-          <w:ilvl w:val="3"/>
-          <w:numId w:val="2"/>
-        </w:numPr>
-        <w:ind w:left="2520"/>
-        <w:rPr>
-          <w:lang w:val="en-US"/>
-        </w:rPr>
-      </w:pPr>
-      <w:r>
-        <w:rPr>
-          <w:lang w:val="en-US"/>
-        </w:rPr>
-        <w:t>&gt;</w:t>
-      </w:r>
-      <w:proofErr w:type="spellStart"/>
-      <w:r>
-        <w:rPr>
-          <w:lang w:val="en-US"/>
-        </w:rPr>
-        <w:t>Subclustring</w:t>
-      </w:r>
-      <w:proofErr w:type="spellEnd"/>
-      <w:r>
-        <w:rPr>
-          <w:lang w:val="en-US"/>
-        </w:rPr>
-        <w:t xml:space="preserve"> Params:437</w:t>
+      <w:r>
+        <w:rPr>
+          <w:lang w:val="en-US"/>
+        </w:rPr>
+        <w:t>Hidden_dim = 15</w:t>
+      </w:r>
+    </w:p>
+    <w:p>
+      <w:pPr>
+        <w:pStyle w:val="ListParagraph"/>
+        <w:numPr>
+          <w:ilvl w:val="3"/>
+          <w:numId w:val="2"/>
+        </w:numPr>
+        <w:ind w:left="2520"/>
+        <w:rPr>
+          <w:lang w:val="en-US"/>
+        </w:rPr>
+      </w:pPr>
+      <w:r>
+        <w:rPr>
+          <w:lang w:val="en-US"/>
+        </w:rPr>
+        <w:t>Drop = 0.4 (between dc</w:t>
+      </w:r>
+      <w:proofErr w:type="gramStart"/>
+      <w:r>
+        <w:rPr>
+          <w:lang w:val="en-US"/>
+        </w:rPr>
+        <w:t>1,fc</w:t>
+      </w:r>
+      <w:proofErr w:type="gramEnd"/>
+      <w:r>
+        <w:rPr>
+          <w:lang w:val="en-US"/>
+        </w:rPr>
+        <w:t>2)</w:t>
+      </w:r>
+    </w:p>
+    <w:p>
+      <w:pPr>
+        <w:pStyle w:val="ListParagraph"/>
+        <w:numPr>
+          <w:ilvl w:val="3"/>
+          <w:numId w:val="2"/>
+        </w:numPr>
+        <w:ind w:left="2520"/>
+        <w:rPr>
+          <w:lang w:val="en-US"/>
+        </w:rPr>
+      </w:pPr>
+      <w:r>
+        <w:rPr>
+          <w:lang w:val="en-US"/>
+        </w:rPr>
+        <w:t>&gt;Subclustring Params:437</w:t>
       </w:r>
     </w:p>
     <w:p>
@@ -2364,20 +2066,12 @@
           <w:lang w:val="en-US"/>
         </w:rPr>
       </w:pPr>
-      <w:proofErr w:type="spellStart"/>
       <w:r>
         <w:rPr>
           <w:lang w:val="en-US"/>
         </w:rPr>
         <w:lastRenderedPageBreak/>
-        <w:t>Fashion_IMBALANCED</w:t>
-      </w:r>
-      <w:proofErr w:type="spellEnd"/>
-      <w:r>
-        <w:rPr>
-          <w:lang w:val="en-US"/>
-        </w:rPr>
-        <w:t>, Initial K = 1</w:t>
+        <w:t>Fashion_IMBALANCED, Initial K = 1</w:t>
       </w:r>
     </w:p>
     <w:p>
@@ -2411,71 +2105,63 @@
           <w:lang w:val="en-US"/>
         </w:rPr>
       </w:pPr>
-      <w:proofErr w:type="spellStart"/>
-      <w:r>
-        <w:rPr>
-          <w:lang w:val="en-US"/>
-        </w:rPr>
-        <w:t>Hidden_dim</w:t>
-      </w:r>
-      <w:proofErr w:type="spellEnd"/>
-      <w:r>
-        <w:rPr>
-          <w:lang w:val="en-US"/>
-        </w:rPr>
-        <w:t xml:space="preserve"> = 25</w:t>
-      </w:r>
-    </w:p>
-    <w:p>
-      <w:pPr>
-        <w:pStyle w:val="ListParagraph"/>
-        <w:numPr>
-          <w:ilvl w:val="3"/>
-          <w:numId w:val="2"/>
-        </w:numPr>
-        <w:ind w:left="2520"/>
-        <w:rPr>
-          <w:lang w:val="en-US"/>
-        </w:rPr>
-      </w:pPr>
-      <w:r>
-        <w:rPr>
-          <w:lang w:val="en-US"/>
-        </w:rPr>
-        <w:t>Drop = 0.4 (between dc1,fc2)</w:t>
-      </w:r>
-    </w:p>
-    <w:p>
-      <w:pPr>
-        <w:pStyle w:val="ListParagraph"/>
-        <w:numPr>
-          <w:ilvl w:val="3"/>
-          <w:numId w:val="2"/>
-        </w:numPr>
-        <w:ind w:left="2520"/>
-        <w:rPr>
-          <w:lang w:val="en-US"/>
-        </w:rPr>
-      </w:pPr>
-      <w:r>
-        <w:rPr>
-          <w:lang w:val="en-US"/>
-        </w:rPr>
-        <w:t>&gt;</w:t>
-      </w:r>
-      <w:proofErr w:type="spellStart"/>
-      <w:r>
-        <w:rPr>
-          <w:lang w:val="en-US"/>
-        </w:rPr>
-        <w:t>Subclustring</w:t>
-      </w:r>
-      <w:proofErr w:type="spellEnd"/>
-      <w:r>
-        <w:rPr>
-          <w:lang w:val="en-US"/>
-        </w:rPr>
-        <w:t xml:space="preserve"> Params: 977</w:t>
+      <w:r>
+        <w:rPr>
+          <w:lang w:val="en-US"/>
+        </w:rPr>
+        <w:t>Hidden_dim = 25</w:t>
+      </w:r>
+    </w:p>
+    <w:p>
+      <w:pPr>
+        <w:pStyle w:val="ListParagraph"/>
+        <w:numPr>
+          <w:ilvl w:val="3"/>
+          <w:numId w:val="2"/>
+        </w:numPr>
+        <w:ind w:left="2520"/>
+        <w:rPr>
+          <w:lang w:val="en-US"/>
+        </w:rPr>
+      </w:pPr>
+      <w:r>
+        <w:rPr>
+          <w:lang w:val="en-US"/>
+        </w:rPr>
+        <w:t>Drop = 0.4 (between dc</w:t>
+      </w:r>
+      <w:proofErr w:type="gramStart"/>
+      <w:r>
+        <w:rPr>
+          <w:lang w:val="en-US"/>
+        </w:rPr>
+        <w:t>1,fc</w:t>
+      </w:r>
+      <w:proofErr w:type="gramEnd"/>
+      <w:r>
+        <w:rPr>
+          <w:lang w:val="en-US"/>
+        </w:rPr>
+        <w:t>2)</w:t>
+      </w:r>
+    </w:p>
+    <w:p>
+      <w:pPr>
+        <w:pStyle w:val="ListParagraph"/>
+        <w:numPr>
+          <w:ilvl w:val="3"/>
+          <w:numId w:val="2"/>
+        </w:numPr>
+        <w:ind w:left="2520"/>
+        <w:rPr>
+          <w:lang w:val="en-US"/>
+        </w:rPr>
+      </w:pPr>
+      <w:r>
+        <w:rPr>
+          <w:lang w:val="en-US"/>
+        </w:rPr>
+        <w:t>&gt;Subclustring Params: 977</w:t>
       </w:r>
     </w:p>
     <w:p>
@@ -2533,19 +2219,11 @@
           <w:lang w:val="en-US"/>
         </w:rPr>
       </w:pPr>
-      <w:proofErr w:type="spellStart"/>
-      <w:r>
-        <w:rPr>
-          <w:lang w:val="en-US"/>
-        </w:rPr>
-        <w:t>Mnist</w:t>
-      </w:r>
-      <w:proofErr w:type="spellEnd"/>
-      <w:r>
-        <w:rPr>
-          <w:lang w:val="en-US"/>
-        </w:rPr>
-        <w:t>, Initial K = 1</w:t>
+      <w:r>
+        <w:rPr>
+          <w:lang w:val="en-US"/>
+        </w:rPr>
+        <w:t>Mnist, Initial K = 1</w:t>
       </w:r>
     </w:p>
     <w:p>
@@ -2579,19 +2257,11 @@
           <w:lang w:val="en-US"/>
         </w:rPr>
       </w:pPr>
-      <w:proofErr w:type="spellStart"/>
-      <w:r>
-        <w:rPr>
-          <w:lang w:val="en-US"/>
-        </w:rPr>
-        <w:t>Hidden_dim</w:t>
-      </w:r>
-      <w:proofErr w:type="spellEnd"/>
-      <w:r>
-        <w:rPr>
-          <w:lang w:val="en-US"/>
-        </w:rPr>
-        <w:t xml:space="preserve"> = </w:t>
+      <w:r>
+        <w:rPr>
+          <w:lang w:val="en-US"/>
+        </w:rPr>
+        <w:t xml:space="preserve">Hidden_dim = </w:t>
       </w:r>
       <w:r>
         <w:rPr>
@@ -2635,21 +2305,7 @@
         <w:rPr>
           <w:lang w:val="en-US"/>
         </w:rPr>
-        <w:t>&gt;</w:t>
-      </w:r>
-      <w:proofErr w:type="spellStart"/>
-      <w:r>
-        <w:rPr>
-          <w:lang w:val="en-US"/>
-        </w:rPr>
-        <w:t>Subclustring</w:t>
-      </w:r>
-      <w:proofErr w:type="spellEnd"/>
-      <w:r>
-        <w:rPr>
-          <w:lang w:val="en-US"/>
-        </w:rPr>
-        <w:t xml:space="preserve"> Params: </w:t>
+        <w:t xml:space="preserve">&gt;Subclustring Params: </w:t>
       </w:r>
       <w:r>
         <w:rPr>
@@ -2713,19 +2369,11 @@
           <w:lang w:val="en-US"/>
         </w:rPr>
       </w:pPr>
-      <w:proofErr w:type="spellStart"/>
-      <w:r>
-        <w:rPr>
-          <w:lang w:val="en-US"/>
-        </w:rPr>
-        <w:t>Mnist</w:t>
-      </w:r>
-      <w:proofErr w:type="spellEnd"/>
-      <w:r>
-        <w:rPr>
-          <w:lang w:val="en-US"/>
-        </w:rPr>
-        <w:t>, Initial K = 1</w:t>
+      <w:r>
+        <w:rPr>
+          <w:lang w:val="en-US"/>
+        </w:rPr>
+        <w:t>Mnist, Initial K = 1</w:t>
       </w:r>
     </w:p>
     <w:p>
@@ -2771,19 +2419,11 @@
           <w:lang w:val="en-US"/>
         </w:rPr>
       </w:pPr>
-      <w:proofErr w:type="spellStart"/>
-      <w:r>
-        <w:rPr>
-          <w:lang w:val="en-US"/>
-        </w:rPr>
-        <w:t>Hidden_dim</w:t>
-      </w:r>
-      <w:proofErr w:type="spellEnd"/>
-      <w:r>
-        <w:rPr>
-          <w:lang w:val="en-US"/>
-        </w:rPr>
-        <w:t xml:space="preserve"> = </w:t>
+      <w:r>
+        <w:rPr>
+          <w:lang w:val="en-US"/>
+        </w:rPr>
+        <w:t xml:space="preserve">Hidden_dim = </w:t>
       </w:r>
       <w:r>
         <w:rPr>
@@ -2808,16 +2448,8 @@
         <w:rPr>
           <w:lang w:val="en-US"/>
         </w:rPr>
-        <w:t xml:space="preserve">Tanh instead of </w:t>
-      </w:r>
-      <w:proofErr w:type="spellStart"/>
-      <w:r>
-        <w:rPr>
-          <w:lang w:val="en-US"/>
-        </w:rPr>
-        <w:t>relu</w:t>
-      </w:r>
-      <w:proofErr w:type="spellEnd"/>
+        <w:t>Tanh instead of relu</w:t>
+      </w:r>
     </w:p>
     <w:p>
       <w:pPr>
@@ -2854,21 +2486,7 @@
         <w:rPr>
           <w:lang w:val="en-US"/>
         </w:rPr>
-        <w:t>&gt;</w:t>
-      </w:r>
-      <w:proofErr w:type="spellStart"/>
-      <w:r>
-        <w:rPr>
-          <w:lang w:val="en-US"/>
-        </w:rPr>
-        <w:t>Subclustring</w:t>
-      </w:r>
-      <w:proofErr w:type="spellEnd"/>
-      <w:r>
-        <w:rPr>
-          <w:lang w:val="en-US"/>
-        </w:rPr>
-        <w:t xml:space="preserve"> Params: </w:t>
+        <w:t xml:space="preserve">&gt;Subclustring Params: </w:t>
       </w:r>
       <w:r>
         <w:rPr>
@@ -2932,19 +2550,11 @@
           <w:lang w:val="en-US"/>
         </w:rPr>
       </w:pPr>
-      <w:proofErr w:type="spellStart"/>
-      <w:r>
-        <w:rPr>
-          <w:lang w:val="en-US"/>
-        </w:rPr>
-        <w:t>Mnist</w:t>
-      </w:r>
-      <w:proofErr w:type="spellEnd"/>
-      <w:r>
-        <w:rPr>
-          <w:lang w:val="en-US"/>
-        </w:rPr>
-        <w:t xml:space="preserve">, Initial K = </w:t>
+      <w:r>
+        <w:rPr>
+          <w:lang w:val="en-US"/>
+        </w:rPr>
+        <w:t xml:space="preserve">Mnist, Initial K = </w:t>
       </w:r>
       <w:r>
         <w:rPr>
@@ -2984,47 +2594,31 @@
           <w:lang w:val="en-US"/>
         </w:rPr>
       </w:pPr>
-      <w:proofErr w:type="spellStart"/>
-      <w:r>
-        <w:rPr>
-          <w:lang w:val="en-US"/>
-        </w:rPr>
-        <w:t>Hidden_dim</w:t>
-      </w:r>
-      <w:proofErr w:type="spellEnd"/>
-      <w:r>
-        <w:rPr>
-          <w:lang w:val="en-US"/>
-        </w:rPr>
-        <w:t xml:space="preserve"> = 50</w:t>
-      </w:r>
-    </w:p>
-    <w:p>
-      <w:pPr>
-        <w:pStyle w:val="ListParagraph"/>
-        <w:numPr>
-          <w:ilvl w:val="3"/>
-          <w:numId w:val="2"/>
-        </w:numPr>
-        <w:ind w:left="2520"/>
-        <w:rPr>
-          <w:lang w:val="en-US"/>
-        </w:rPr>
-      </w:pPr>
-      <w:r>
-        <w:rPr>
-          <w:lang w:val="en-US"/>
-        </w:rPr>
-        <w:t xml:space="preserve">Tanh instead of </w:t>
-      </w:r>
-      <w:proofErr w:type="spellStart"/>
-      <w:r>
-        <w:rPr>
-          <w:lang w:val="en-US"/>
-        </w:rPr>
-        <w:t>relu</w:t>
-      </w:r>
-      <w:proofErr w:type="spellEnd"/>
+      <w:r>
+        <w:rPr>
+          <w:lang w:val="en-US"/>
+        </w:rPr>
+        <w:t>Hidden_dim = 50</w:t>
+      </w:r>
+    </w:p>
+    <w:p>
+      <w:pPr>
+        <w:pStyle w:val="ListParagraph"/>
+        <w:numPr>
+          <w:ilvl w:val="3"/>
+          <w:numId w:val="2"/>
+        </w:numPr>
+        <w:ind w:left="2520"/>
+        <w:rPr>
+          <w:lang w:val="en-US"/>
+        </w:rPr>
+      </w:pPr>
+      <w:r>
+        <w:rPr>
+          <w:lang w:val="en-US"/>
+        </w:rPr>
+        <w:t>Tanh instead of relu</w:t>
+      </w:r>
     </w:p>
     <w:p>
       <w:pPr>
@@ -3075,6 +2669,144 @@
           <w:lang w:val="en-US"/>
         </w:rPr>
       </w:pPr>
+      <w:r>
+        <w:rPr>
+          <w:lang w:val="en-US"/>
+        </w:rPr>
+        <w:t>11- Run:</w:t>
+      </w:r>
+    </w:p>
+    <w:p>
+      <w:pPr>
+        <w:pStyle w:val="ListParagraph"/>
+        <w:numPr>
+          <w:ilvl w:val="3"/>
+          <w:numId w:val="2"/>
+        </w:numPr>
+        <w:ind w:left="2520"/>
+        <w:rPr>
+          <w:lang w:val="en-US"/>
+        </w:rPr>
+      </w:pPr>
+      <w:r>
+        <w:rPr>
+          <w:lang w:val="en-US"/>
+        </w:rPr>
+        <w:t xml:space="preserve">Mnist, Initial K = </w:t>
+      </w:r>
+      <w:r>
+        <w:rPr>
+          <w:lang w:val="en-US"/>
+        </w:rPr>
+        <w:t>1</w:t>
+      </w:r>
+    </w:p>
+    <w:p>
+      <w:pPr>
+        <w:pStyle w:val="ListParagraph"/>
+        <w:numPr>
+          <w:ilvl w:val="3"/>
+          <w:numId w:val="2"/>
+        </w:numPr>
+        <w:ind w:left="2520"/>
+        <w:rPr>
+          <w:lang w:val="en-US"/>
+        </w:rPr>
+      </w:pPr>
+      <w:r>
+        <w:rPr>
+          <w:lang w:val="en-US"/>
+        </w:rPr>
+        <w:t xml:space="preserve">Epochs = </w:t>
+      </w:r>
+      <w:r>
+        <w:rPr>
+          <w:lang w:val="en-US"/>
+        </w:rPr>
+        <w:t>6</w:t>
+      </w:r>
+      <w:r>
+        <w:rPr>
+          <w:lang w:val="en-US"/>
+        </w:rPr>
+        <w:t xml:space="preserve">00 </w:t>
+      </w:r>
+    </w:p>
+    <w:p>
+      <w:pPr>
+        <w:pStyle w:val="ListParagraph"/>
+        <w:numPr>
+          <w:ilvl w:val="3"/>
+          <w:numId w:val="2"/>
+        </w:numPr>
+        <w:ind w:left="2520"/>
+        <w:rPr>
+          <w:lang w:val="en-US"/>
+        </w:rPr>
+      </w:pPr>
+      <w:r>
+        <w:rPr>
+          <w:lang w:val="en-US"/>
+        </w:rPr>
+        <w:t>Hidden_dim = 50</w:t>
+      </w:r>
+    </w:p>
+    <w:p>
+      <w:pPr>
+        <w:pStyle w:val="ListParagraph"/>
+        <w:numPr>
+          <w:ilvl w:val="3"/>
+          <w:numId w:val="2"/>
+        </w:numPr>
+        <w:ind w:left="2520"/>
+        <w:rPr>
+          <w:lang w:val="en-US"/>
+        </w:rPr>
+      </w:pPr>
+      <w:r>
+        <w:rPr>
+          <w:lang w:val="en-US"/>
+        </w:rPr>
+        <w:t xml:space="preserve">Hidden_dim (clustering net) = 100 </w:t>
+      </w:r>
+    </w:p>
+    <w:p>
+      <w:pPr>
+        <w:pStyle w:val="ListParagraph"/>
+        <w:numPr>
+          <w:ilvl w:val="3"/>
+          <w:numId w:val="2"/>
+        </w:numPr>
+        <w:ind w:left="2520"/>
+        <w:rPr>
+          <w:lang w:val="en-US"/>
+        </w:rPr>
+      </w:pPr>
+      <w:r>
+        <w:rPr>
+          <w:lang w:val="en-US"/>
+        </w:rPr>
+        <w:t>Drop = 0</w:t>
+      </w:r>
+    </w:p>
+    <w:p>
+      <w:pPr>
+        <w:pStyle w:val="ListParagraph"/>
+        <w:numPr>
+          <w:ilvl w:val="3"/>
+          <w:numId w:val="2"/>
+        </w:numPr>
+        <w:ind w:left="2520"/>
+        <w:rPr>
+          <w:lang w:val="en-US"/>
+        </w:rPr>
+      </w:pPr>
+      <w:r>
+        <w:rPr>
+          <w:lang w:val="en-US"/>
+        </w:rPr>
+        <w:t>NMI: 0.94161, ARI: 0.95366, acc: 0.9787, final K: 10</w:t>
+      </w:r>
     </w:p>
     <w:p>
       <w:pPr>

</xml_diff>